<commit_message>
creating rss feed file, updating guide
</commit_message>
<xml_diff>
--- a/TechComm/groups/group-guide.docx
+++ b/TechComm/groups/group-guide.docx
@@ -998,25 +998,7 @@
           <w:sz w:val="20"/>
           <w:szCs w:val="20"/>
         </w:rPr>
-        <w:t xml:space="preserve">I acknowledge the Tutelo/Monacan people, who are the traditional custodians of the land on which we work and live, and recognize their continuing connection to the land, water, and air that Virginia Tech consumes. I pay respect to the Tutelo/Monacan Nations, and to their </w:t>
-      </w:r>
-      <w:proofErr w:type="gramStart"/>
-      <w:r>
-        <w:rPr>
-          <w:rFonts w:asciiTheme="minorHAnsi" w:hAnsiTheme="minorHAnsi" w:cstheme="minorHAnsi"/>
-          <w:sz w:val="20"/>
-          <w:szCs w:val="20"/>
-        </w:rPr>
-        <w:t>elders</w:t>
-      </w:r>
-      <w:proofErr w:type="gramEnd"/>
-      <w:r>
-        <w:rPr>
-          <w:rFonts w:asciiTheme="minorHAnsi" w:hAnsiTheme="minorHAnsi" w:cstheme="minorHAnsi"/>
-          <w:sz w:val="20"/>
-          <w:szCs w:val="20"/>
-        </w:rPr>
-        <w:t xml:space="preserve"> past, present, and emerging. To learn more, visit the VT Library exhibit </w:t>
+        <w:t xml:space="preserve">I acknowledge the Tutelo/Monacan people, who are the traditional custodians of the land on which we work and live, and recognize their continuing connection to the land, water, and air that Virginia Tech consumes. I pay respect to the Tutelo/Monacan Nations, and to their elders past, present, and emerging. To learn more, visit the VT Library exhibit </w:t>
       </w:r>
       <w:hyperlink r:id="rId12" w:history="1">
         <w:r>
@@ -1396,27 +1378,7 @@
           <w:sz w:val="20"/>
           <w:szCs w:val="20"/>
         </w:rPr>
-        <w:t xml:space="preserve">You can arrange to do your work for this </w:t>
-      </w:r>
-      <w:proofErr w:type="gramStart"/>
-      <w:r>
-        <w:rPr>
-          <w:rFonts w:asciiTheme="minorHAnsi" w:hAnsiTheme="minorHAnsi" w:cstheme="minorHAnsi"/>
-          <w:color w:val="222222"/>
-          <w:sz w:val="20"/>
-          <w:szCs w:val="20"/>
-        </w:rPr>
-        <w:t>course</w:t>
-      </w:r>
-      <w:proofErr w:type="gramEnd"/>
-      <w:r>
-        <w:rPr>
-          <w:rFonts w:asciiTheme="minorHAnsi" w:hAnsiTheme="minorHAnsi" w:cstheme="minorHAnsi"/>
-          <w:color w:val="222222"/>
-          <w:sz w:val="20"/>
-          <w:szCs w:val="20"/>
-        </w:rPr>
-        <w:t xml:space="preserve"> any place that works for you. Since all work is done online and independently, you have complete control over where you work.</w:t>
+        <w:t>You can arrange to do your work for this course any place that works for you. Since all work is done online and independently, you have complete control over where you work.</w:t>
       </w:r>
     </w:p>
     <w:p>
@@ -1742,21 +1704,7 @@
         <w:rPr>
           <w:rFonts w:asciiTheme="minorHAnsi" w:hAnsiTheme="minorHAnsi" w:cstheme="minorHAnsi"/>
         </w:rPr>
-        <w:t xml:space="preserve"> </w:t>
-      </w:r>
-      <w:proofErr w:type="gramStart"/>
-      <w:r>
-        <w:rPr>
-          <w:rFonts w:asciiTheme="minorHAnsi" w:hAnsiTheme="minorHAnsi" w:cstheme="minorHAnsi"/>
-        </w:rPr>
-        <w:t>in</w:t>
-      </w:r>
-      <w:proofErr w:type="gramEnd"/>
-      <w:r>
-        <w:rPr>
-          <w:rFonts w:asciiTheme="minorHAnsi" w:hAnsiTheme="minorHAnsi" w:cstheme="minorHAnsi"/>
-        </w:rPr>
-        <w:t xml:space="preserve"> this course. Because a large portion of the course focuses on project management and collaborative writing, working successfully with your group is crucial to </w:t>
+        <w:t xml:space="preserve"> in this course. Because a large portion of the course focuses on project management and collaborative writing, working successfully with your group is crucial to </w:t>
       </w:r>
       <w:r>
         <w:rPr>
@@ -2012,21 +1960,8 @@
           <w:sz w:val="18"/>
           <w:szCs w:val="18"/>
         </w:rPr>
-        <w:t xml:space="preserve">used under a CC-By 2.0 </w:t>
-      </w:r>
-      <w:proofErr w:type="gramStart"/>
-      <w:r>
-        <w:rPr>
-          <w:rFonts w:asciiTheme="minorHAnsi" w:hAnsiTheme="minorHAnsi" w:cstheme="minorHAnsi"/>
-          <w:i/>
-          <w:iCs/>
-          <w:color w:val="44546A" w:themeColor="text2"/>
-          <w:sz w:val="18"/>
-          <w:szCs w:val="18"/>
-        </w:rPr>
-        <w:t>license</w:t>
-      </w:r>
-      <w:proofErr w:type="gramEnd"/>
+        <w:t>used under a CC-By 2.0 license</w:t>
+      </w:r>
     </w:p>
     <w:p>
       <w:pPr>
@@ -2229,14 +2164,7 @@
         <w:rPr>
           <w:rFonts w:asciiTheme="minorHAnsi" w:hAnsiTheme="minorHAnsi" w:cstheme="minorHAnsi"/>
         </w:rPr>
-        <w:t xml:space="preserve">gets at </w:t>
-      </w:r>
-      <w:proofErr w:type="gramStart"/>
-      <w:r>
-        <w:rPr>
-          <w:rFonts w:asciiTheme="minorHAnsi" w:hAnsiTheme="minorHAnsi" w:cstheme="minorHAnsi"/>
-        </w:rPr>
-        <w:t xml:space="preserve">the </w:t>
+        <w:t xml:space="preserve">gets at the </w:t>
       </w:r>
       <w:r>
         <w:rPr>
@@ -2246,7 +2174,6 @@
         </w:rPr>
         <w:t>what</w:t>
       </w:r>
-      <w:proofErr w:type="gramEnd"/>
       <w:r>
         <w:t xml:space="preserve"> of the group writing tasks. You and your group will </w:t>
       </w:r>
@@ -2279,19 +2206,27 @@
         <w:t>how</w:t>
       </w:r>
       <w:r>
-        <w:t xml:space="preserve"> of your group </w:t>
-      </w:r>
-      <w:proofErr w:type="gramStart"/>
-      <w:r>
-        <w:t>tasks</w:t>
-      </w:r>
-      <w:proofErr w:type="gramEnd"/>
+        <w:t xml:space="preserve"> of your group tasks</w:t>
+      </w:r>
       <w:r>
         <w:t xml:space="preserve"> however</w:t>
       </w:r>
       <w:r>
         <w:t xml:space="preserve">. </w:t>
       </w:r>
+    </w:p>
+    <w:p>
+      <w:pPr>
+        <w:spacing w:line="240" w:lineRule="auto"/>
+      </w:pPr>
+      <w:r>
+        <w:t xml:space="preserve">In the workplace, </w:t>
+      </w:r>
+    </w:p>
+    <w:p>
+      <w:pPr>
+        <w:spacing w:line="240" w:lineRule="auto"/>
+      </w:pPr>
       <w:r>
         <w:t xml:space="preserve">Your group should build a community where everyone has a positive experience and </w:t>
       </w:r>
@@ -2380,27 +2315,13 @@
         <w:spacing w:line="240" w:lineRule="auto"/>
       </w:pPr>
       <w:r>
-        <w:t xml:space="preserve">Those are essentially the same goals for how you should work </w:t>
-      </w:r>
-      <w:proofErr w:type="gramStart"/>
-      <w:r>
-        <w:t>in</w:t>
-      </w:r>
-      <w:proofErr w:type="gramEnd"/>
-      <w:r>
-        <w:t xml:space="preserve"> this course. </w:t>
+        <w:t xml:space="preserve">Those are essentially the same goals for how you should work in this course. </w:t>
       </w:r>
       <w:r>
         <w:t>I want group members to focus on humane work strategies that are kind and supportive.</w:t>
       </w:r>
       <w:r>
-        <w:t xml:space="preserve"> </w:t>
-      </w:r>
-      <w:r>
-        <w:t>Individual success isn’t the goal.</w:t>
-      </w:r>
-      <w:r>
-        <w:t xml:space="preserve"> Your group should collaborate in ways that show you care about the team’s success. It should be evident that every group member wants everyone in the group to thrive and succeed. </w:t>
+        <w:t xml:space="preserve"> Individual success isn’t the goal. Your group should collaborate in ways that show you care about the team’s success. It should be evident that every group member wants everyone in the group to thrive and succeed. </w:t>
       </w:r>
     </w:p>
     <w:p>
@@ -4200,16 +4121,8 @@
         <w:rPr>
           <w:rFonts w:asciiTheme="minorHAnsi" w:hAnsiTheme="minorHAnsi" w:cstheme="minorHAnsi"/>
         </w:rPr>
-        <w:t xml:space="preserve"> Main Canvas toolbar, showing the Groups </w:t>
-      </w:r>
-      <w:proofErr w:type="gramStart"/>
-      <w:r>
-        <w:rPr>
-          <w:rFonts w:asciiTheme="minorHAnsi" w:hAnsiTheme="minorHAnsi" w:cstheme="minorHAnsi"/>
-        </w:rPr>
-        <w:t>button</w:t>
-      </w:r>
-      <w:proofErr w:type="gramEnd"/>
+        <w:t xml:space="preserve"> Main Canvas toolbar, showing the Groups button</w:t>
+      </w:r>
     </w:p>
     <w:p>
       <w:pPr>
@@ -4616,23 +4529,7 @@
           <w:rFonts w:asciiTheme="minorHAnsi" w:hAnsiTheme="minorHAnsi" w:cstheme="minorHAnsi"/>
           <w:lang w:val="en"/>
         </w:rPr>
-        <w:t xml:space="preserve">You and your group will complete a series of tasks, using instructions that I’ll post </w:t>
-      </w:r>
-      <w:proofErr w:type="gramStart"/>
-      <w:r>
-        <w:rPr>
-          <w:rFonts w:asciiTheme="minorHAnsi" w:hAnsiTheme="minorHAnsi" w:cstheme="minorHAnsi"/>
-          <w:lang w:val="en"/>
-        </w:rPr>
-        <w:t>in</w:t>
-      </w:r>
-      <w:proofErr w:type="gramEnd"/>
-      <w:r>
-        <w:rPr>
-          <w:rFonts w:asciiTheme="minorHAnsi" w:hAnsiTheme="minorHAnsi" w:cstheme="minorHAnsi"/>
-          <w:lang w:val="en"/>
-        </w:rPr>
-        <w:t xml:space="preserve"> Canvas during or after the second week of class. </w:t>
+        <w:t xml:space="preserve">You and your group will complete a series of tasks, using instructions that I’ll post in Canvas during or after the second week of class. </w:t>
       </w:r>
     </w:p>
     <w:p>
@@ -5279,21 +5176,7 @@
               <w:rPr>
                 <w:rFonts w:asciiTheme="minorHAnsi" w:hAnsiTheme="minorHAnsi" w:cstheme="minorHAnsi"/>
               </w:rPr>
-              <w:t xml:space="preserve">Begin </w:t>
-            </w:r>
-            <w:proofErr w:type="gramStart"/>
-            <w:r>
-              <w:rPr>
-                <w:rFonts w:asciiTheme="minorHAnsi" w:hAnsiTheme="minorHAnsi" w:cstheme="minorHAnsi"/>
-              </w:rPr>
-              <w:t>my</w:t>
-            </w:r>
-            <w:proofErr w:type="gramEnd"/>
-            <w:r>
-              <w:rPr>
-                <w:rFonts w:asciiTheme="minorHAnsi" w:hAnsiTheme="minorHAnsi" w:cstheme="minorHAnsi"/>
-              </w:rPr>
-              <w:t xml:space="preserve"> adding the Target Due Dates and then add the dates for meetings and submitting drafts that your group has come up with.</w:t>
+              <w:t>Begin my adding the Target Due Dates and then add the dates for meetings and submitting drafts that your group has come up with.</w:t>
             </w:r>
             <w:r>
               <w:rPr>
@@ -5305,21 +5188,7 @@
               <w:rPr>
                 <w:rFonts w:asciiTheme="minorHAnsi" w:hAnsiTheme="minorHAnsi" w:cstheme="minorHAnsi"/>
               </w:rPr>
-              <w:t xml:space="preserve">A Gantt Chart is a kind of schedule that shows the ranges of time people work on aspects of a project. It is more specific than a simple list of deadlines because it shows how long people work on </w:t>
-            </w:r>
-            <w:proofErr w:type="gramStart"/>
-            <w:r>
-              <w:rPr>
-                <w:rFonts w:asciiTheme="minorHAnsi" w:hAnsiTheme="minorHAnsi" w:cstheme="minorHAnsi"/>
-              </w:rPr>
-              <w:t>particular areas</w:t>
-            </w:r>
-            <w:proofErr w:type="gramEnd"/>
-            <w:r>
-              <w:rPr>
-                <w:rFonts w:asciiTheme="minorHAnsi" w:hAnsiTheme="minorHAnsi" w:cstheme="minorHAnsi"/>
-              </w:rPr>
-              <w:t xml:space="preserve"> of a project as well as how different tasks can overlap.</w:t>
+              <w:t>A Gantt Chart is a kind of schedule that shows the ranges of time people work on aspects of a project. It is more specific than a simple list of deadlines because it shows how long people work on particular areas of a project as well as how different tasks can overlap.</w:t>
             </w:r>
           </w:p>
           <w:p>
@@ -5375,21 +5244,7 @@
               <w:rPr>
                 <w:rFonts w:asciiTheme="minorHAnsi" w:hAnsiTheme="minorHAnsi" w:cstheme="minorHAnsi"/>
               </w:rPr>
-              <w:t xml:space="preserve"> to an external </w:t>
-            </w:r>
-            <w:proofErr w:type="gramStart"/>
-            <w:r>
-              <w:rPr>
-                <w:rFonts w:asciiTheme="minorHAnsi" w:hAnsiTheme="minorHAnsi" w:cstheme="minorHAnsi"/>
-              </w:rPr>
-              <w:t>site..</w:t>
-            </w:r>
-            <w:proofErr w:type="gramEnd"/>
-            <w:r>
-              <w:rPr>
-                <w:rFonts w:asciiTheme="minorHAnsi" w:hAnsiTheme="minorHAnsi" w:cstheme="minorHAnsi"/>
-              </w:rPr>
-              <w:t xml:space="preserve"> Additional information and tips are on the Gantt Chart page in the Progress Report Resource Module.</w:t>
+              <w:t xml:space="preserve"> to an external site.. Additional information and tips are on the Gantt Chart page in the Progress Report Resource Module.</w:t>
             </w:r>
           </w:p>
           <w:p>
@@ -6165,25 +6020,7 @@
           <w:i/>
           <w:iCs/>
         </w:rPr>
-        <w:t xml:space="preserve">Get </w:t>
-      </w:r>
-      <w:proofErr w:type="gramStart"/>
-      <w:r>
-        <w:rPr>
-          <w:rFonts w:asciiTheme="minorHAnsi" w:hAnsiTheme="minorHAnsi" w:cstheme="minorHAnsi"/>
-          <w:i/>
-          <w:iCs/>
-        </w:rPr>
-        <w:t>them</w:t>
-      </w:r>
-      <w:proofErr w:type="gramEnd"/>
-      <w:r>
-        <w:rPr>
-          <w:rFonts w:asciiTheme="minorHAnsi" w:hAnsiTheme="minorHAnsi" w:cstheme="minorHAnsi"/>
-          <w:i/>
-          <w:iCs/>
-        </w:rPr>
-        <w:t xml:space="preserve"> help if needed.</w:t>
+        <w:t>Get them help if needed.</w:t>
       </w:r>
       <w:r>
         <w:rPr>
@@ -6284,21 +6121,7 @@
         <w:rPr>
           <w:rFonts w:asciiTheme="minorHAnsi" w:hAnsiTheme="minorHAnsi" w:cstheme="minorHAnsi"/>
         </w:rPr>
-        <w:t xml:space="preserve"> Everyone should have until the Target Due Date for each of the assignments. If the Target Due Date is </w:t>
-      </w:r>
-      <w:proofErr w:type="gramStart"/>
-      <w:r>
-        <w:rPr>
-          <w:rFonts w:asciiTheme="minorHAnsi" w:hAnsiTheme="minorHAnsi" w:cstheme="minorHAnsi"/>
-        </w:rPr>
-        <w:t>here</w:t>
-      </w:r>
-      <w:proofErr w:type="gramEnd"/>
-      <w:r>
-        <w:rPr>
-          <w:rFonts w:asciiTheme="minorHAnsi" w:hAnsiTheme="minorHAnsi" w:cstheme="minorHAnsi"/>
-        </w:rPr>
-        <w:t xml:space="preserve"> however and you’re not sure when the missing person will deliver their work, add a note in your project that explains what’s going on. You can write something like this:</w:t>
+        <w:t> Everyone should have until the Target Due Date for each of the assignments. If the Target Due Date is here however and you’re not sure when the missing person will deliver their work, add a note in your project that explains what’s going on. You can write something like this:</w:t>
       </w:r>
       <w:r>
         <w:rPr>
@@ -6650,21 +6473,7 @@
         <w:rPr>
           <w:rFonts w:asciiTheme="minorHAnsi" w:hAnsiTheme="minorHAnsi" w:cstheme="minorHAnsi"/>
         </w:rPr>
-        <w:t xml:space="preserve">The documents will either be marked Complete or Incomplete. Everyone in the group will receive the same mark. If the group project is Incomplete, the group can revise and resubmit as long </w:t>
-      </w:r>
-      <w:proofErr w:type="gramStart"/>
-      <w:r>
-        <w:rPr>
-          <w:rFonts w:asciiTheme="minorHAnsi" w:hAnsiTheme="minorHAnsi" w:cstheme="minorHAnsi"/>
-        </w:rPr>
-        <w:t>at</w:t>
-      </w:r>
-      <w:proofErr w:type="gramEnd"/>
-      <w:r>
-        <w:rPr>
-          <w:rFonts w:asciiTheme="minorHAnsi" w:hAnsiTheme="minorHAnsi" w:cstheme="minorHAnsi"/>
-        </w:rPr>
-        <w:t xml:space="preserve"> the end of the grace period has not passed.</w:t>
+        <w:t>The documents will either be marked Complete or Incomplete. Everyone in the group will receive the same mark. If the group project is Incomplete, the group can revise and resubmit as long at the end of the grace period has not passed.</w:t>
       </w:r>
     </w:p>
     <w:p>
@@ -6692,21 +6501,7 @@
         <w:rPr>
           <w:rFonts w:asciiTheme="minorHAnsi" w:hAnsiTheme="minorHAnsi" w:cstheme="minorHAnsi"/>
         </w:rPr>
-        <w:t xml:space="preserve">This course has no grades other than the course grade at the end; therefore, there is no grading system. Group members will, however, </w:t>
-      </w:r>
-      <w:proofErr w:type="gramStart"/>
-      <w:r>
-        <w:rPr>
-          <w:rFonts w:asciiTheme="minorHAnsi" w:hAnsiTheme="minorHAnsi" w:cstheme="minorHAnsi"/>
-        </w:rPr>
-        <w:t>have the opportunity to</w:t>
-      </w:r>
-      <w:proofErr w:type="gramEnd"/>
-      <w:r>
-        <w:rPr>
-          <w:rFonts w:asciiTheme="minorHAnsi" w:hAnsiTheme="minorHAnsi" w:cstheme="minorHAnsi"/>
-        </w:rPr>
-        <w:t xml:space="preserve"> provide feedback on one another’s work.</w:t>
+        <w:t>This course has no grades other than the course grade at the end; therefore, there is no grading system. Group members will, however, have the opportunity to provide feedback on one another’s work.</w:t>
       </w:r>
     </w:p>
     <w:p>
@@ -6879,21 +6674,7 @@
         <w:rPr>
           <w:rFonts w:asciiTheme="minorHAnsi" w:hAnsiTheme="minorHAnsi" w:cstheme="minorHAnsi"/>
         </w:rPr>
-        <w:t xml:space="preserve">I will not set up mandatory meetings. Your group </w:t>
-      </w:r>
-      <w:proofErr w:type="gramStart"/>
-      <w:r>
-        <w:rPr>
-          <w:rFonts w:asciiTheme="minorHAnsi" w:hAnsiTheme="minorHAnsi" w:cstheme="minorHAnsi"/>
-        </w:rPr>
-        <w:t>can</w:t>
-      </w:r>
-      <w:proofErr w:type="gramEnd"/>
-      <w:r>
-        <w:rPr>
-          <w:rFonts w:asciiTheme="minorHAnsi" w:hAnsiTheme="minorHAnsi" w:cstheme="minorHAnsi"/>
-        </w:rPr>
-        <w:t xml:space="preserve"> however. The goal of the tasks is to learn about project management as it relates to collaborative writing. You need to make the decisions and evaluate how they work.</w:t>
+        <w:t>I will not set up mandatory meetings. Your group can however. The goal of the tasks is to learn about project management as it relates to collaborative writing. You need to make the decisions and evaluate how they work.</w:t>
       </w:r>
     </w:p>
     <w:p>
@@ -7284,21 +7065,7 @@
         <w:rPr>
           <w:rFonts w:asciiTheme="minorHAnsi" w:hAnsiTheme="minorHAnsi" w:cstheme="minorHAnsi"/>
         </w:rPr>
-        <w:t xml:space="preserve">Remember that the natural process of the work may mean that one person works more </w:t>
-      </w:r>
-      <w:proofErr w:type="gramStart"/>
-      <w:r>
-        <w:rPr>
-          <w:rFonts w:asciiTheme="minorHAnsi" w:hAnsiTheme="minorHAnsi" w:cstheme="minorHAnsi"/>
-        </w:rPr>
-        <w:t>during</w:t>
-      </w:r>
-      <w:proofErr w:type="gramEnd"/>
-      <w:r>
-        <w:rPr>
-          <w:rFonts w:asciiTheme="minorHAnsi" w:hAnsiTheme="minorHAnsi" w:cstheme="minorHAnsi"/>
-        </w:rPr>
-        <w:t xml:space="preserve"> one week than the others. For instance, the person who proofreads the entire document for consistency will have more to do at the end of the writing process.</w:t>
+        <w:t>Remember that the natural process of the work may mean that one person works more during one week than the others. For instance, the person who proofreads the entire document for consistency will have more to do at the end of the writing process.</w:t>
       </w:r>
     </w:p>
     <w:p>
@@ -7362,35 +7129,7 @@
         <w:rPr>
           <w:rFonts w:asciiTheme="minorHAnsi" w:hAnsiTheme="minorHAnsi" w:cstheme="minorHAnsi"/>
         </w:rPr>
-        <w:t xml:space="preserve">If someone is missing for a day, I wouldn’t worry about it. Everyone has a bad day from time to time. If the person is </w:t>
-      </w:r>
-      <w:proofErr w:type="gramStart"/>
-      <w:r>
-        <w:rPr>
-          <w:rFonts w:asciiTheme="minorHAnsi" w:hAnsiTheme="minorHAnsi" w:cstheme="minorHAnsi"/>
-        </w:rPr>
-        <w:t>missing</w:t>
-      </w:r>
-      <w:proofErr w:type="gramEnd"/>
-      <w:r>
-        <w:rPr>
-          <w:rFonts w:asciiTheme="minorHAnsi" w:hAnsiTheme="minorHAnsi" w:cstheme="minorHAnsi"/>
-        </w:rPr>
-        <w:t xml:space="preserve"> a week or more, you </w:t>
-      </w:r>
-      <w:proofErr w:type="gramStart"/>
-      <w:r>
-        <w:rPr>
-          <w:rFonts w:asciiTheme="minorHAnsi" w:hAnsiTheme="minorHAnsi" w:cstheme="minorHAnsi"/>
-        </w:rPr>
-        <w:t>definitely need</w:t>
-      </w:r>
-      <w:proofErr w:type="gramEnd"/>
-      <w:r>
-        <w:rPr>
-          <w:rFonts w:asciiTheme="minorHAnsi" w:hAnsiTheme="minorHAnsi" w:cstheme="minorHAnsi"/>
-        </w:rPr>
-        <w:t xml:space="preserve"> to let me know.</w:t>
+        <w:t>If someone is missing for a day, I wouldn’t worry about it. Everyone has a bad day from time to time. If the person is missing a week or more, you definitely need to let me know.</w:t>
       </w:r>
     </w:p>
     <w:p>
@@ -7442,21 +7181,7 @@
         <w:rPr>
           <w:rFonts w:asciiTheme="minorHAnsi" w:hAnsiTheme="minorHAnsi" w:cstheme="minorHAnsi"/>
         </w:rPr>
-        <w:t xml:space="preserve">Be sure that your group documents the situation as it happens. You need to have clear facts about what is </w:t>
-      </w:r>
-      <w:proofErr w:type="gramStart"/>
-      <w:r>
-        <w:rPr>
-          <w:rFonts w:asciiTheme="minorHAnsi" w:hAnsiTheme="minorHAnsi" w:cstheme="minorHAnsi"/>
-        </w:rPr>
-        <w:t>doing</w:t>
-      </w:r>
-      <w:proofErr w:type="gramEnd"/>
-      <w:r>
-        <w:rPr>
-          <w:rFonts w:asciiTheme="minorHAnsi" w:hAnsiTheme="minorHAnsi" w:cstheme="minorHAnsi"/>
-        </w:rPr>
-        <w:t xml:space="preserve"> on.</w:t>
+        <w:t>Be sure that your group documents the situation as it happens. You need to have clear facts about what is doing on.</w:t>
       </w:r>
     </w:p>
     <w:p>
@@ -7475,21 +7200,7 @@
         <w:rPr>
           <w:rFonts w:asciiTheme="minorHAnsi" w:hAnsiTheme="minorHAnsi" w:cstheme="minorHAnsi"/>
         </w:rPr>
-        <w:t xml:space="preserve">If you decide to contact me, the group members should all agree (except the member who is not contributing, of course). Once you all agree, send me one message from the group in Canvas Inbox. Be sure to also copy the message to group </w:t>
-      </w:r>
-      <w:proofErr w:type="gramStart"/>
-      <w:r>
-        <w:rPr>
-          <w:rFonts w:asciiTheme="minorHAnsi" w:hAnsiTheme="minorHAnsi" w:cstheme="minorHAnsi"/>
-        </w:rPr>
-        <w:t>members, and</w:t>
-      </w:r>
-      <w:proofErr w:type="gramEnd"/>
-      <w:r>
-        <w:rPr>
-          <w:rFonts w:asciiTheme="minorHAnsi" w:hAnsiTheme="minorHAnsi" w:cstheme="minorHAnsi"/>
-        </w:rPr>
-        <w:t xml:space="preserve"> include the documentation that you have on the situation in the message.</w:t>
+        <w:t>If you decide to contact me, the group members should all agree (except the member who is not contributing, of course). Once you all agree, send me one message from the group in Canvas Inbox. Be sure to also copy the message to group members, and include the documentation that you have on the situation in the message.</w:t>
       </w:r>
     </w:p>
     <w:p>
@@ -7555,35 +7266,7 @@
         <w:rPr>
           <w:rFonts w:asciiTheme="minorHAnsi" w:hAnsiTheme="minorHAnsi" w:cstheme="minorHAnsi"/>
         </w:rPr>
-        <w:t xml:space="preserve">If conflicts persist, ask me for help. As a </w:t>
-      </w:r>
-      <w:proofErr w:type="gramStart"/>
-      <w:r>
-        <w:rPr>
-          <w:rFonts w:asciiTheme="minorHAnsi" w:hAnsiTheme="minorHAnsi" w:cstheme="minorHAnsi"/>
-        </w:rPr>
-        <w:t>group</w:t>
-      </w:r>
-      <w:proofErr w:type="gramEnd"/>
-      <w:r>
-        <w:rPr>
-          <w:rFonts w:asciiTheme="minorHAnsi" w:hAnsiTheme="minorHAnsi" w:cstheme="minorHAnsi"/>
-        </w:rPr>
-        <w:t xml:space="preserve"> send one Canvas Inbox message to me explaining the situation. Copy all your group members </w:t>
-      </w:r>
-      <w:proofErr w:type="gramStart"/>
-      <w:r>
-        <w:rPr>
-          <w:rFonts w:asciiTheme="minorHAnsi" w:hAnsiTheme="minorHAnsi" w:cstheme="minorHAnsi"/>
-        </w:rPr>
-        <w:t>on</w:t>
-      </w:r>
-      <w:proofErr w:type="gramEnd"/>
-      <w:r>
-        <w:rPr>
-          <w:rFonts w:asciiTheme="minorHAnsi" w:hAnsiTheme="minorHAnsi" w:cstheme="minorHAnsi"/>
-        </w:rPr>
-        <w:t xml:space="preserve"> the message.</w:t>
+        <w:t>If conflicts persist, ask me for help. As a group send one Canvas Inbox message to me explaining the situation. Copy all your group members on the message.</w:t>
       </w:r>
     </w:p>
     <w:bookmarkEnd w:id="3"/>
@@ -10426,6 +10109,7 @@
   <w:style w:type="character" w:default="1" w:styleId="DefaultParagraphFont">
     <w:name w:val="Default Paragraph Font"/>
     <w:uiPriority w:val="1"/>
+    <w:semiHidden/>
     <w:unhideWhenUsed/>
   </w:style>
   <w:style w:type="table" w:default="1" w:styleId="TableNormal">

</xml_diff>

<commit_message>
updates and additions for week 1
</commit_message>
<xml_diff>
--- a/TechComm/groups/group-guide.docx
+++ b/TechComm/groups/group-guide.docx
@@ -998,7 +998,25 @@
           <w:sz w:val="20"/>
           <w:szCs w:val="20"/>
         </w:rPr>
-        <w:t xml:space="preserve">I acknowledge the Tutelo/Monacan people, who are the traditional custodians of the land on which we work and live, and recognize their continuing connection to the land, water, and air that Virginia Tech consumes. I pay respect to the Tutelo/Monacan Nations, and to their elders past, present, and emerging. To learn more, visit the VT Library exhibit </w:t>
+        <w:t xml:space="preserve">I acknowledge the Tutelo/Monacan people, who are the traditional custodians of the land on which we work and live, and recognize their continuing connection to the land, water, and air that Virginia Tech consumes. I pay respect to the Tutelo/Monacan Nations, and to their </w:t>
+      </w:r>
+      <w:proofErr w:type="gramStart"/>
+      <w:r>
+        <w:rPr>
+          <w:rFonts w:asciiTheme="minorHAnsi" w:hAnsiTheme="minorHAnsi" w:cstheme="minorHAnsi"/>
+          <w:sz w:val="20"/>
+          <w:szCs w:val="20"/>
+        </w:rPr>
+        <w:t>elders</w:t>
+      </w:r>
+      <w:proofErr w:type="gramEnd"/>
+      <w:r>
+        <w:rPr>
+          <w:rFonts w:asciiTheme="minorHAnsi" w:hAnsiTheme="minorHAnsi" w:cstheme="minorHAnsi"/>
+          <w:sz w:val="20"/>
+          <w:szCs w:val="20"/>
+        </w:rPr>
+        <w:t xml:space="preserve"> past, present, and emerging. To learn more, visit the VT Library exhibit </w:t>
       </w:r>
       <w:hyperlink r:id="rId12" w:history="1">
         <w:r>
@@ -1378,7 +1396,27 @@
           <w:sz w:val="20"/>
           <w:szCs w:val="20"/>
         </w:rPr>
-        <w:t>You can arrange to do your work for this course any place that works for you. Since all work is done online and independently, you have complete control over where you work.</w:t>
+        <w:t xml:space="preserve">You can arrange to do your work for this </w:t>
+      </w:r>
+      <w:proofErr w:type="gramStart"/>
+      <w:r>
+        <w:rPr>
+          <w:rFonts w:asciiTheme="minorHAnsi" w:hAnsiTheme="minorHAnsi" w:cstheme="minorHAnsi"/>
+          <w:color w:val="222222"/>
+          <w:sz w:val="20"/>
+          <w:szCs w:val="20"/>
+        </w:rPr>
+        <w:t>course</w:t>
+      </w:r>
+      <w:proofErr w:type="gramEnd"/>
+      <w:r>
+        <w:rPr>
+          <w:rFonts w:asciiTheme="minorHAnsi" w:hAnsiTheme="minorHAnsi" w:cstheme="minorHAnsi"/>
+          <w:color w:val="222222"/>
+          <w:sz w:val="20"/>
+          <w:szCs w:val="20"/>
+        </w:rPr>
+        <w:t xml:space="preserve"> any place that works for you. Since all work is done online and independently, you have complete control over where you work.</w:t>
       </w:r>
     </w:p>
     <w:p>
@@ -1704,7 +1742,21 @@
         <w:rPr>
           <w:rFonts w:asciiTheme="minorHAnsi" w:hAnsiTheme="minorHAnsi" w:cstheme="minorHAnsi"/>
         </w:rPr>
-        <w:t xml:space="preserve"> in this course. Because a large portion of the course focuses on project management and collaborative writing, working successfully with your group is crucial to </w:t>
+        <w:t xml:space="preserve"> </w:t>
+      </w:r>
+      <w:proofErr w:type="gramStart"/>
+      <w:r>
+        <w:rPr>
+          <w:rFonts w:asciiTheme="minorHAnsi" w:hAnsiTheme="minorHAnsi" w:cstheme="minorHAnsi"/>
+        </w:rPr>
+        <w:t>in</w:t>
+      </w:r>
+      <w:proofErr w:type="gramEnd"/>
+      <w:r>
+        <w:rPr>
+          <w:rFonts w:asciiTheme="minorHAnsi" w:hAnsiTheme="minorHAnsi" w:cstheme="minorHAnsi"/>
+        </w:rPr>
+        <w:t xml:space="preserve"> this course. Because a large portion of the course focuses on project management and collaborative writing, working successfully with your group is crucial to </w:t>
       </w:r>
       <w:r>
         <w:rPr>
@@ -1960,8 +2012,21 @@
           <w:sz w:val="18"/>
           <w:szCs w:val="18"/>
         </w:rPr>
-        <w:t>used under a CC-By 2.0 license</w:t>
-      </w:r>
+        <w:t xml:space="preserve">used under a CC-By 2.0 </w:t>
+      </w:r>
+      <w:proofErr w:type="gramStart"/>
+      <w:r>
+        <w:rPr>
+          <w:rFonts w:asciiTheme="minorHAnsi" w:hAnsiTheme="minorHAnsi" w:cstheme="minorHAnsi"/>
+          <w:i/>
+          <w:iCs/>
+          <w:color w:val="44546A" w:themeColor="text2"/>
+          <w:sz w:val="18"/>
+          <w:szCs w:val="18"/>
+        </w:rPr>
+        <w:t>license</w:t>
+      </w:r>
+      <w:proofErr w:type="gramEnd"/>
     </w:p>
     <w:p>
       <w:pPr>
@@ -2164,7 +2229,14 @@
         <w:rPr>
           <w:rFonts w:asciiTheme="minorHAnsi" w:hAnsiTheme="minorHAnsi" w:cstheme="minorHAnsi"/>
         </w:rPr>
-        <w:t xml:space="preserve">gets at the </w:t>
+        <w:t xml:space="preserve">gets at </w:t>
+      </w:r>
+      <w:proofErr w:type="gramStart"/>
+      <w:r>
+        <w:rPr>
+          <w:rFonts w:asciiTheme="minorHAnsi" w:hAnsiTheme="minorHAnsi" w:cstheme="minorHAnsi"/>
+        </w:rPr>
+        <w:t xml:space="preserve">the </w:t>
       </w:r>
       <w:r>
         <w:rPr>
@@ -2174,6 +2246,7 @@
         </w:rPr>
         <w:t>what</w:t>
       </w:r>
+      <w:proofErr w:type="gramEnd"/>
       <w:r>
         <w:t xml:space="preserve"> of the group writing tasks. You and your group will </w:t>
       </w:r>
@@ -2206,8 +2279,13 @@
         <w:t>how</w:t>
       </w:r>
       <w:r>
-        <w:t xml:space="preserve"> of your group tasks</w:t>
-      </w:r>
+        <w:t xml:space="preserve"> of your group </w:t>
+      </w:r>
+      <w:proofErr w:type="gramStart"/>
+      <w:r>
+        <w:t>tasks</w:t>
+      </w:r>
+      <w:proofErr w:type="gramEnd"/>
       <w:r>
         <w:t xml:space="preserve"> however</w:t>
       </w:r>
@@ -2315,7 +2393,15 @@
         <w:spacing w:line="240" w:lineRule="auto"/>
       </w:pPr>
       <w:r>
-        <w:t xml:space="preserve">Those are essentially the same goals for how you should work in this course. </w:t>
+        <w:t xml:space="preserve">Those are essentially the same goals for how you should work </w:t>
+      </w:r>
+      <w:proofErr w:type="gramStart"/>
+      <w:r>
+        <w:t>in</w:t>
+      </w:r>
+      <w:proofErr w:type="gramEnd"/>
+      <w:r>
+        <w:t xml:space="preserve"> this course. </w:t>
       </w:r>
       <w:r>
         <w:t>I want group members to focus on humane work strategies that are kind and supportive.</w:t>
@@ -3213,7 +3299,21 @@
         <w:rPr>
           <w:rFonts w:asciiTheme="minorHAnsi" w:hAnsiTheme="minorHAnsi" w:cstheme="minorHAnsi"/>
         </w:rPr>
-        <w:t>Discuss technical writing concerns together, and decide on style and ethical guidelines for your group projects.</w:t>
+        <w:t xml:space="preserve">Discuss technical writing concerns </w:t>
+      </w:r>
+      <w:proofErr w:type="gramStart"/>
+      <w:r>
+        <w:rPr>
+          <w:rFonts w:asciiTheme="minorHAnsi" w:hAnsiTheme="minorHAnsi" w:cstheme="minorHAnsi"/>
+        </w:rPr>
+        <w:t>together, and</w:t>
+      </w:r>
+      <w:proofErr w:type="gramEnd"/>
+      <w:r>
+        <w:rPr>
+          <w:rFonts w:asciiTheme="minorHAnsi" w:hAnsiTheme="minorHAnsi" w:cstheme="minorHAnsi"/>
+        </w:rPr>
+        <w:t xml:space="preserve"> decide on style and ethical guidelines for your group projects.</w:t>
       </w:r>
     </w:p>
     <w:p>
@@ -3379,7 +3479,21 @@
         <w:rPr>
           <w:rFonts w:asciiTheme="minorHAnsi" w:hAnsiTheme="minorHAnsi" w:cstheme="minorHAnsi"/>
         </w:rPr>
-        <w:t>Assess the progress your group has made on the Recommendation Report.</w:t>
+        <w:t xml:space="preserve">Assess the progress your group has made </w:t>
+      </w:r>
+      <w:proofErr w:type="gramStart"/>
+      <w:r>
+        <w:rPr>
+          <w:rFonts w:asciiTheme="minorHAnsi" w:hAnsiTheme="minorHAnsi" w:cstheme="minorHAnsi"/>
+        </w:rPr>
+        <w:t>on</w:t>
+      </w:r>
+      <w:proofErr w:type="gramEnd"/>
+      <w:r>
+        <w:rPr>
+          <w:rFonts w:asciiTheme="minorHAnsi" w:hAnsiTheme="minorHAnsi" w:cstheme="minorHAnsi"/>
+        </w:rPr>
+        <w:t xml:space="preserve"> the Recommendation Report.</w:t>
       </w:r>
     </w:p>
     <w:p>
@@ -4121,8 +4235,16 @@
         <w:rPr>
           <w:rFonts w:asciiTheme="minorHAnsi" w:hAnsiTheme="minorHAnsi" w:cstheme="minorHAnsi"/>
         </w:rPr>
-        <w:t xml:space="preserve"> Main Canvas toolbar, showing the Groups button</w:t>
-      </w:r>
+        <w:t xml:space="preserve"> Main Canvas toolbar, showing the Groups </w:t>
+      </w:r>
+      <w:proofErr w:type="gramStart"/>
+      <w:r>
+        <w:rPr>
+          <w:rFonts w:asciiTheme="minorHAnsi" w:hAnsiTheme="minorHAnsi" w:cstheme="minorHAnsi"/>
+        </w:rPr>
+        <w:t>button</w:t>
+      </w:r>
+      <w:proofErr w:type="gramEnd"/>
     </w:p>
     <w:p>
       <w:pPr>
@@ -4529,7 +4651,23 @@
           <w:rFonts w:asciiTheme="minorHAnsi" w:hAnsiTheme="minorHAnsi" w:cstheme="minorHAnsi"/>
           <w:lang w:val="en"/>
         </w:rPr>
-        <w:t xml:space="preserve">You and your group will complete a series of tasks, using instructions that I’ll post in Canvas during or after the second week of class. </w:t>
+        <w:t xml:space="preserve">You and your group will complete a series of tasks, using instructions that I’ll post </w:t>
+      </w:r>
+      <w:proofErr w:type="gramStart"/>
+      <w:r>
+        <w:rPr>
+          <w:rFonts w:asciiTheme="minorHAnsi" w:hAnsiTheme="minorHAnsi" w:cstheme="minorHAnsi"/>
+          <w:lang w:val="en"/>
+        </w:rPr>
+        <w:t>in</w:t>
+      </w:r>
+      <w:proofErr w:type="gramEnd"/>
+      <w:r>
+        <w:rPr>
+          <w:rFonts w:asciiTheme="minorHAnsi" w:hAnsiTheme="minorHAnsi" w:cstheme="minorHAnsi"/>
+          <w:lang w:val="en"/>
+        </w:rPr>
+        <w:t xml:space="preserve"> Canvas during or after the second week of class. </w:t>
       </w:r>
     </w:p>
     <w:p>
@@ -5176,7 +5314,21 @@
               <w:rPr>
                 <w:rFonts w:asciiTheme="minorHAnsi" w:hAnsiTheme="minorHAnsi" w:cstheme="minorHAnsi"/>
               </w:rPr>
-              <w:t>Begin my adding the Target Due Dates and then add the dates for meetings and submitting drafts that your group has come up with.</w:t>
+              <w:t xml:space="preserve">Begin </w:t>
+            </w:r>
+            <w:proofErr w:type="gramStart"/>
+            <w:r>
+              <w:rPr>
+                <w:rFonts w:asciiTheme="minorHAnsi" w:hAnsiTheme="minorHAnsi" w:cstheme="minorHAnsi"/>
+              </w:rPr>
+              <w:t>my</w:t>
+            </w:r>
+            <w:proofErr w:type="gramEnd"/>
+            <w:r>
+              <w:rPr>
+                <w:rFonts w:asciiTheme="minorHAnsi" w:hAnsiTheme="minorHAnsi" w:cstheme="minorHAnsi"/>
+              </w:rPr>
+              <w:t xml:space="preserve"> adding the Target Due Dates and then add the dates for meetings and submitting drafts that your group has come up with.</w:t>
             </w:r>
             <w:r>
               <w:rPr>
@@ -5188,7 +5340,21 @@
               <w:rPr>
                 <w:rFonts w:asciiTheme="minorHAnsi" w:hAnsiTheme="minorHAnsi" w:cstheme="minorHAnsi"/>
               </w:rPr>
-              <w:t>A Gantt Chart is a kind of schedule that shows the ranges of time people work on aspects of a project. It is more specific than a simple list of deadlines because it shows how long people work on particular areas of a project as well as how different tasks can overlap.</w:t>
+              <w:t xml:space="preserve">A Gantt Chart is a kind of schedule that shows the ranges of time people work on aspects of a project. It is more specific than a simple list of deadlines because it shows how long people work on </w:t>
+            </w:r>
+            <w:proofErr w:type="gramStart"/>
+            <w:r>
+              <w:rPr>
+                <w:rFonts w:asciiTheme="minorHAnsi" w:hAnsiTheme="minorHAnsi" w:cstheme="minorHAnsi"/>
+              </w:rPr>
+              <w:t>particular areas</w:t>
+            </w:r>
+            <w:proofErr w:type="gramEnd"/>
+            <w:r>
+              <w:rPr>
+                <w:rFonts w:asciiTheme="minorHAnsi" w:hAnsiTheme="minorHAnsi" w:cstheme="minorHAnsi"/>
+              </w:rPr>
+              <w:t xml:space="preserve"> of a project as well as how different tasks can overlap.</w:t>
             </w:r>
           </w:p>
           <w:p>
@@ -5244,7 +5410,21 @@
               <w:rPr>
                 <w:rFonts w:asciiTheme="minorHAnsi" w:hAnsiTheme="minorHAnsi" w:cstheme="minorHAnsi"/>
               </w:rPr>
-              <w:t xml:space="preserve"> to an external site.. Additional information and tips are on the Gantt Chart page in the Progress Report Resource Module.</w:t>
+              <w:t xml:space="preserve"> to an external </w:t>
+            </w:r>
+            <w:proofErr w:type="gramStart"/>
+            <w:r>
+              <w:rPr>
+                <w:rFonts w:asciiTheme="minorHAnsi" w:hAnsiTheme="minorHAnsi" w:cstheme="minorHAnsi"/>
+              </w:rPr>
+              <w:t>site..</w:t>
+            </w:r>
+            <w:proofErr w:type="gramEnd"/>
+            <w:r>
+              <w:rPr>
+                <w:rFonts w:asciiTheme="minorHAnsi" w:hAnsiTheme="minorHAnsi" w:cstheme="minorHAnsi"/>
+              </w:rPr>
+              <w:t xml:space="preserve"> Additional information and tips are on the Gantt Chart page in the Progress Report Resource Module.</w:t>
             </w:r>
           </w:p>
           <w:p>
@@ -6020,7 +6200,25 @@
           <w:i/>
           <w:iCs/>
         </w:rPr>
-        <w:t>Get them help if needed.</w:t>
+        <w:t xml:space="preserve">Get </w:t>
+      </w:r>
+      <w:proofErr w:type="gramStart"/>
+      <w:r>
+        <w:rPr>
+          <w:rFonts w:asciiTheme="minorHAnsi" w:hAnsiTheme="minorHAnsi" w:cstheme="minorHAnsi"/>
+          <w:i/>
+          <w:iCs/>
+        </w:rPr>
+        <w:t>them</w:t>
+      </w:r>
+      <w:proofErr w:type="gramEnd"/>
+      <w:r>
+        <w:rPr>
+          <w:rFonts w:asciiTheme="minorHAnsi" w:hAnsiTheme="minorHAnsi" w:cstheme="minorHAnsi"/>
+          <w:i/>
+          <w:iCs/>
+        </w:rPr>
+        <w:t xml:space="preserve"> help if needed.</w:t>
       </w:r>
       <w:r>
         <w:rPr>
@@ -6121,7 +6319,21 @@
         <w:rPr>
           <w:rFonts w:asciiTheme="minorHAnsi" w:hAnsiTheme="minorHAnsi" w:cstheme="minorHAnsi"/>
         </w:rPr>
-        <w:t> Everyone should have until the Target Due Date for each of the assignments. If the Target Due Date is here however and you’re not sure when the missing person will deliver their work, add a note in your project that explains what’s going on. You can write something like this:</w:t>
+        <w:t xml:space="preserve"> Everyone should have until the Target Due Date for each of the assignments. If the Target Due Date is </w:t>
+      </w:r>
+      <w:proofErr w:type="gramStart"/>
+      <w:r>
+        <w:rPr>
+          <w:rFonts w:asciiTheme="minorHAnsi" w:hAnsiTheme="minorHAnsi" w:cstheme="minorHAnsi"/>
+        </w:rPr>
+        <w:t>here</w:t>
+      </w:r>
+      <w:proofErr w:type="gramEnd"/>
+      <w:r>
+        <w:rPr>
+          <w:rFonts w:asciiTheme="minorHAnsi" w:hAnsiTheme="minorHAnsi" w:cstheme="minorHAnsi"/>
+        </w:rPr>
+        <w:t xml:space="preserve"> however and you’re not sure when the missing person will deliver their work, add a note in your project that explains what’s going on. You can write something like this:</w:t>
       </w:r>
       <w:r>
         <w:rPr>
@@ -6473,7 +6685,21 @@
         <w:rPr>
           <w:rFonts w:asciiTheme="minorHAnsi" w:hAnsiTheme="minorHAnsi" w:cstheme="minorHAnsi"/>
         </w:rPr>
-        <w:t>The documents will either be marked Complete or Incomplete. Everyone in the group will receive the same mark. If the group project is Incomplete, the group can revise and resubmit as long at the end of the grace period has not passed.</w:t>
+        <w:t xml:space="preserve">The documents will either be marked Complete or Incomplete. Everyone in the group will receive the same mark. If the group project is Incomplete, the group can revise and resubmit as long </w:t>
+      </w:r>
+      <w:proofErr w:type="gramStart"/>
+      <w:r>
+        <w:rPr>
+          <w:rFonts w:asciiTheme="minorHAnsi" w:hAnsiTheme="minorHAnsi" w:cstheme="minorHAnsi"/>
+        </w:rPr>
+        <w:t>at</w:t>
+      </w:r>
+      <w:proofErr w:type="gramEnd"/>
+      <w:r>
+        <w:rPr>
+          <w:rFonts w:asciiTheme="minorHAnsi" w:hAnsiTheme="minorHAnsi" w:cstheme="minorHAnsi"/>
+        </w:rPr>
+        <w:t xml:space="preserve"> the end of the grace period has not passed.</w:t>
       </w:r>
     </w:p>
     <w:p>
@@ -6501,7 +6727,21 @@
         <w:rPr>
           <w:rFonts w:asciiTheme="minorHAnsi" w:hAnsiTheme="minorHAnsi" w:cstheme="minorHAnsi"/>
         </w:rPr>
-        <w:t>This course has no grades other than the course grade at the end; therefore, there is no grading system. Group members will, however, have the opportunity to provide feedback on one another’s work.</w:t>
+        <w:t xml:space="preserve">This course has no grades other than the course grade at the end; therefore, there is no grading system. Group members will, however, </w:t>
+      </w:r>
+      <w:proofErr w:type="gramStart"/>
+      <w:r>
+        <w:rPr>
+          <w:rFonts w:asciiTheme="minorHAnsi" w:hAnsiTheme="minorHAnsi" w:cstheme="minorHAnsi"/>
+        </w:rPr>
+        <w:t>have the opportunity to</w:t>
+      </w:r>
+      <w:proofErr w:type="gramEnd"/>
+      <w:r>
+        <w:rPr>
+          <w:rFonts w:asciiTheme="minorHAnsi" w:hAnsiTheme="minorHAnsi" w:cstheme="minorHAnsi"/>
+        </w:rPr>
+        <w:t xml:space="preserve"> provide feedback on one another’s work.</w:t>
       </w:r>
     </w:p>
     <w:p>
@@ -6674,7 +6914,21 @@
         <w:rPr>
           <w:rFonts w:asciiTheme="minorHAnsi" w:hAnsiTheme="minorHAnsi" w:cstheme="minorHAnsi"/>
         </w:rPr>
-        <w:t>I will not set up mandatory meetings. Your group can however. The goal of the tasks is to learn about project management as it relates to collaborative writing. You need to make the decisions and evaluate how they work.</w:t>
+        <w:t xml:space="preserve">I will not set up mandatory meetings. Your group </w:t>
+      </w:r>
+      <w:proofErr w:type="gramStart"/>
+      <w:r>
+        <w:rPr>
+          <w:rFonts w:asciiTheme="minorHAnsi" w:hAnsiTheme="minorHAnsi" w:cstheme="minorHAnsi"/>
+        </w:rPr>
+        <w:t>can</w:t>
+      </w:r>
+      <w:proofErr w:type="gramEnd"/>
+      <w:r>
+        <w:rPr>
+          <w:rFonts w:asciiTheme="minorHAnsi" w:hAnsiTheme="minorHAnsi" w:cstheme="minorHAnsi"/>
+        </w:rPr>
+        <w:t xml:space="preserve"> however. The goal of the tasks is to learn about project management as it relates to collaborative writing. You need to make the decisions and evaluate how they work.</w:t>
       </w:r>
     </w:p>
     <w:p>
@@ -7065,7 +7319,21 @@
         <w:rPr>
           <w:rFonts w:asciiTheme="minorHAnsi" w:hAnsiTheme="minorHAnsi" w:cstheme="minorHAnsi"/>
         </w:rPr>
-        <w:t>Remember that the natural process of the work may mean that one person works more during one week than the others. For instance, the person who proofreads the entire document for consistency will have more to do at the end of the writing process.</w:t>
+        <w:t xml:space="preserve">Remember that the natural process of the work may mean that one person works more </w:t>
+      </w:r>
+      <w:proofErr w:type="gramStart"/>
+      <w:r>
+        <w:rPr>
+          <w:rFonts w:asciiTheme="minorHAnsi" w:hAnsiTheme="minorHAnsi" w:cstheme="minorHAnsi"/>
+        </w:rPr>
+        <w:t>during</w:t>
+      </w:r>
+      <w:proofErr w:type="gramEnd"/>
+      <w:r>
+        <w:rPr>
+          <w:rFonts w:asciiTheme="minorHAnsi" w:hAnsiTheme="minorHAnsi" w:cstheme="minorHAnsi"/>
+        </w:rPr>
+        <w:t xml:space="preserve"> one week than the others. For instance, the person who proofreads the entire document for consistency will have more to do at the end of the writing process.</w:t>
       </w:r>
     </w:p>
     <w:p>
@@ -7129,7 +7397,35 @@
         <w:rPr>
           <w:rFonts w:asciiTheme="minorHAnsi" w:hAnsiTheme="minorHAnsi" w:cstheme="minorHAnsi"/>
         </w:rPr>
-        <w:t>If someone is missing for a day, I wouldn’t worry about it. Everyone has a bad day from time to time. If the person is missing a week or more, you definitely need to let me know.</w:t>
+        <w:t xml:space="preserve">If someone is missing for a day, I wouldn’t worry about it. Everyone has a bad day from time to time. If the person is </w:t>
+      </w:r>
+      <w:proofErr w:type="gramStart"/>
+      <w:r>
+        <w:rPr>
+          <w:rFonts w:asciiTheme="minorHAnsi" w:hAnsiTheme="minorHAnsi" w:cstheme="minorHAnsi"/>
+        </w:rPr>
+        <w:t>missing</w:t>
+      </w:r>
+      <w:proofErr w:type="gramEnd"/>
+      <w:r>
+        <w:rPr>
+          <w:rFonts w:asciiTheme="minorHAnsi" w:hAnsiTheme="minorHAnsi" w:cstheme="minorHAnsi"/>
+        </w:rPr>
+        <w:t xml:space="preserve"> a week or more, you </w:t>
+      </w:r>
+      <w:proofErr w:type="gramStart"/>
+      <w:r>
+        <w:rPr>
+          <w:rFonts w:asciiTheme="minorHAnsi" w:hAnsiTheme="minorHAnsi" w:cstheme="minorHAnsi"/>
+        </w:rPr>
+        <w:t>definitely need</w:t>
+      </w:r>
+      <w:proofErr w:type="gramEnd"/>
+      <w:r>
+        <w:rPr>
+          <w:rFonts w:asciiTheme="minorHAnsi" w:hAnsiTheme="minorHAnsi" w:cstheme="minorHAnsi"/>
+        </w:rPr>
+        <w:t xml:space="preserve"> to let me know.</w:t>
       </w:r>
     </w:p>
     <w:p>
@@ -7181,7 +7477,21 @@
         <w:rPr>
           <w:rFonts w:asciiTheme="minorHAnsi" w:hAnsiTheme="minorHAnsi" w:cstheme="minorHAnsi"/>
         </w:rPr>
-        <w:t>Be sure that your group documents the situation as it happens. You need to have clear facts about what is doing on.</w:t>
+        <w:t xml:space="preserve">Be sure that your group documents the situation as it happens. You need to have clear facts about what is </w:t>
+      </w:r>
+      <w:proofErr w:type="gramStart"/>
+      <w:r>
+        <w:rPr>
+          <w:rFonts w:asciiTheme="minorHAnsi" w:hAnsiTheme="minorHAnsi" w:cstheme="minorHAnsi"/>
+        </w:rPr>
+        <w:t>doing</w:t>
+      </w:r>
+      <w:proofErr w:type="gramEnd"/>
+      <w:r>
+        <w:rPr>
+          <w:rFonts w:asciiTheme="minorHAnsi" w:hAnsiTheme="minorHAnsi" w:cstheme="minorHAnsi"/>
+        </w:rPr>
+        <w:t xml:space="preserve"> on.</w:t>
       </w:r>
     </w:p>
     <w:p>
@@ -7200,7 +7510,21 @@
         <w:rPr>
           <w:rFonts w:asciiTheme="minorHAnsi" w:hAnsiTheme="minorHAnsi" w:cstheme="minorHAnsi"/>
         </w:rPr>
-        <w:t>If you decide to contact me, the group members should all agree (except the member who is not contributing, of course). Once you all agree, send me one message from the group in Canvas Inbox. Be sure to also copy the message to group members, and include the documentation that you have on the situation in the message.</w:t>
+        <w:t xml:space="preserve">If you decide to contact me, the group members should all agree (except the member who is not contributing, of course). Once you all agree, send me one message from the group in Canvas Inbox. Be sure to also copy the message to group </w:t>
+      </w:r>
+      <w:proofErr w:type="gramStart"/>
+      <w:r>
+        <w:rPr>
+          <w:rFonts w:asciiTheme="minorHAnsi" w:hAnsiTheme="minorHAnsi" w:cstheme="minorHAnsi"/>
+        </w:rPr>
+        <w:t>members, and</w:t>
+      </w:r>
+      <w:proofErr w:type="gramEnd"/>
+      <w:r>
+        <w:rPr>
+          <w:rFonts w:asciiTheme="minorHAnsi" w:hAnsiTheme="minorHAnsi" w:cstheme="minorHAnsi"/>
+        </w:rPr>
+        <w:t xml:space="preserve"> include the documentation that you have on the situation in the message.</w:t>
       </w:r>
     </w:p>
     <w:p>
@@ -7266,10 +7590,639 @@
         <w:rPr>
           <w:rFonts w:asciiTheme="minorHAnsi" w:hAnsiTheme="minorHAnsi" w:cstheme="minorHAnsi"/>
         </w:rPr>
-        <w:t>If conflicts persist, ask me for help. As a group send one Canvas Inbox message to me explaining the situation. Copy all your group members on the message.</w:t>
+        <w:t xml:space="preserve">If conflicts persist, ask me for help. As a </w:t>
+      </w:r>
+      <w:proofErr w:type="gramStart"/>
+      <w:r>
+        <w:rPr>
+          <w:rFonts w:asciiTheme="minorHAnsi" w:hAnsiTheme="minorHAnsi" w:cstheme="minorHAnsi"/>
+        </w:rPr>
+        <w:t>group</w:t>
+      </w:r>
+      <w:proofErr w:type="gramEnd"/>
+      <w:r>
+        <w:rPr>
+          <w:rFonts w:asciiTheme="minorHAnsi" w:hAnsiTheme="minorHAnsi" w:cstheme="minorHAnsi"/>
+        </w:rPr>
+        <w:t xml:space="preserve"> send one Canvas Inbox message to me explaining the situation. Copy all your group members </w:t>
+      </w:r>
+      <w:proofErr w:type="gramStart"/>
+      <w:r>
+        <w:rPr>
+          <w:rFonts w:asciiTheme="minorHAnsi" w:hAnsiTheme="minorHAnsi" w:cstheme="minorHAnsi"/>
+        </w:rPr>
+        <w:t>on</w:t>
+      </w:r>
+      <w:proofErr w:type="gramEnd"/>
+      <w:r>
+        <w:rPr>
+          <w:rFonts w:asciiTheme="minorHAnsi" w:hAnsiTheme="minorHAnsi" w:cstheme="minorHAnsi"/>
+        </w:rPr>
+        <w:t xml:space="preserve"> the message.</w:t>
       </w:r>
     </w:p>
     <w:bookmarkEnd w:id="3"/>
+    <w:p>
+      <w:pPr>
+        <w:rPr>
+          <w:rFonts w:asciiTheme="minorHAnsi" w:eastAsia="Verdana" w:hAnsiTheme="minorHAnsi" w:cstheme="minorHAnsi"/>
+          <w:lang w:val="en"/>
+        </w:rPr>
+      </w:pPr>
+      <w:r>
+        <w:rPr>
+          <w:rFonts w:asciiTheme="minorHAnsi" w:eastAsia="Verdana" w:hAnsiTheme="minorHAnsi" w:cstheme="minorHAnsi"/>
+          <w:lang w:val="en"/>
+        </w:rPr>
+        <w:br w:type="page"/>
+      </w:r>
+    </w:p>
+    <w:p>
+      <w:pPr>
+        <w:shd w:val="clear" w:color="auto" w:fill="FFFFFF"/>
+        <w:spacing w:before="150" w:after="120" w:line="570" w:lineRule="atLeast"/>
+        <w:textAlignment w:val="baseline"/>
+        <w:outlineLvl w:val="2"/>
+        <w:rPr>
+          <w:rFonts w:ascii="Nunito" w:hAnsi="Nunito" w:cs="Times New Roman"/>
+          <w:b/>
+          <w:bCs/>
+          <w:color w:val="444444"/>
+          <w:sz w:val="42"/>
+          <w:szCs w:val="42"/>
+        </w:rPr>
+      </w:pPr>
+      <w:r>
+        <w:rPr>
+          <w:rFonts w:ascii="Nunito" w:hAnsi="Nunito" w:cs="Times New Roman"/>
+          <w:b/>
+          <w:bCs/>
+          <w:color w:val="444444"/>
+          <w:sz w:val="42"/>
+          <w:szCs w:val="42"/>
+        </w:rPr>
+        <w:lastRenderedPageBreak/>
+        <w:t>What are your thoughts on working in a team?</w:t>
+      </w:r>
+    </w:p>
+    <w:p>
+      <w:pPr>
+        <w:shd w:val="clear" w:color="auto" w:fill="FFFFFF"/>
+        <w:spacing w:after="0" w:line="240" w:lineRule="auto"/>
+        <w:textAlignment w:val="baseline"/>
+        <w:rPr>
+          <w:rFonts w:ascii="Nunito" w:hAnsi="Nunito" w:cs="Times New Roman"/>
+          <w:color w:val="676767"/>
+          <w:sz w:val="27"/>
+          <w:szCs w:val="27"/>
+        </w:rPr>
+      </w:pPr>
+      <w:r>
+        <w:rPr>
+          <w:rFonts w:ascii="Open Sans" w:hAnsi="Open Sans" w:cs="Open Sans"/>
+          <w:b/>
+          <w:bCs/>
+          <w:color w:val="676767"/>
+          <w:sz w:val="27"/>
+          <w:szCs w:val="27"/>
+          <w:bdr w:val="none" w:sz="0" w:space="0" w:color="auto" w:frame="1"/>
+        </w:rPr>
+        <w:t>Why you should ask this in your team building questionnaire:</w:t>
+      </w:r>
+      <w:r>
+        <w:rPr>
+          <w:rFonts w:ascii="Nunito" w:hAnsi="Nunito" w:cs="Times New Roman"/>
+          <w:color w:val="676767"/>
+          <w:sz w:val="27"/>
+          <w:szCs w:val="27"/>
+        </w:rPr>
+        <w:t> It helps gauge employees’ overall opinion on </w:t>
+      </w:r>
+      <w:hyperlink r:id="rId50" w:tgtFrame="_blank" w:history="1">
+        <w:r>
+          <w:rPr>
+            <w:rStyle w:val="Hyperlink"/>
+            <w:rFonts w:ascii="Nunito" w:hAnsi="Nunito" w:cs="Times New Roman"/>
+            <w:color w:val="2CD5C4"/>
+            <w:sz w:val="27"/>
+            <w:szCs w:val="27"/>
+            <w:bdr w:val="none" w:sz="0" w:space="0" w:color="auto" w:frame="1"/>
+          </w:rPr>
+          <w:t>teamwork</w:t>
+        </w:r>
+      </w:hyperlink>
+      <w:r>
+        <w:rPr>
+          <w:rFonts w:ascii="Nunito" w:hAnsi="Nunito" w:cs="Times New Roman"/>
+          <w:color w:val="676767"/>
+          <w:sz w:val="27"/>
+          <w:szCs w:val="27"/>
+        </w:rPr>
+        <w:t> and whether or not they think it’s valuable.</w:t>
+      </w:r>
+    </w:p>
+    <w:p>
+      <w:pPr>
+        <w:shd w:val="clear" w:color="auto" w:fill="FFFFFF"/>
+        <w:spacing w:after="0" w:line="240" w:lineRule="auto"/>
+        <w:textAlignment w:val="baseline"/>
+        <w:rPr>
+          <w:rFonts w:ascii="Nunito" w:hAnsi="Nunito" w:cs="Times New Roman"/>
+          <w:color w:val="676767"/>
+          <w:sz w:val="27"/>
+          <w:szCs w:val="27"/>
+        </w:rPr>
+      </w:pPr>
+      <w:r>
+        <w:rPr>
+          <w:rFonts w:ascii="Open Sans" w:hAnsi="Open Sans" w:cs="Open Sans"/>
+          <w:b/>
+          <w:bCs/>
+          <w:color w:val="676767"/>
+          <w:sz w:val="27"/>
+          <w:szCs w:val="27"/>
+          <w:bdr w:val="none" w:sz="0" w:space="0" w:color="auto" w:frame="1"/>
+        </w:rPr>
+        <w:t>5 Sample answer choices to put on your team building questionnaire:</w:t>
+      </w:r>
+    </w:p>
+    <w:p>
+      <w:pPr>
+        <w:numPr>
+          <w:ilvl w:val="0"/>
+          <w:numId w:val="19"/>
+        </w:numPr>
+        <w:shd w:val="clear" w:color="auto" w:fill="FFFFFF"/>
+        <w:spacing w:after="0" w:line="240" w:lineRule="auto"/>
+        <w:ind w:left="1170"/>
+        <w:textAlignment w:val="baseline"/>
+        <w:rPr>
+          <w:rFonts w:ascii="Nunito" w:hAnsi="Nunito" w:cs="Times New Roman"/>
+          <w:color w:val="676767"/>
+          <w:sz w:val="27"/>
+          <w:szCs w:val="27"/>
+        </w:rPr>
+      </w:pPr>
+      <w:r>
+        <w:rPr>
+          <w:rFonts w:ascii="Nunito" w:hAnsi="Nunito" w:cs="Times New Roman"/>
+          <w:color w:val="676767"/>
+          <w:sz w:val="27"/>
+          <w:szCs w:val="27"/>
+        </w:rPr>
+        <w:t xml:space="preserve">I hate </w:t>
+      </w:r>
+      <w:proofErr w:type="gramStart"/>
+      <w:r>
+        <w:rPr>
+          <w:rFonts w:ascii="Nunito" w:hAnsi="Nunito" w:cs="Times New Roman"/>
+          <w:color w:val="676767"/>
+          <w:sz w:val="27"/>
+          <w:szCs w:val="27"/>
+        </w:rPr>
+        <w:t>it</w:t>
+      </w:r>
+      <w:proofErr w:type="gramEnd"/>
+    </w:p>
+    <w:p>
+      <w:pPr>
+        <w:numPr>
+          <w:ilvl w:val="0"/>
+          <w:numId w:val="19"/>
+        </w:numPr>
+        <w:shd w:val="clear" w:color="auto" w:fill="FFFFFF"/>
+        <w:spacing w:after="0" w:line="240" w:lineRule="auto"/>
+        <w:ind w:left="1170"/>
+        <w:textAlignment w:val="baseline"/>
+        <w:rPr>
+          <w:rFonts w:ascii="Nunito" w:hAnsi="Nunito" w:cs="Times New Roman"/>
+          <w:color w:val="676767"/>
+          <w:sz w:val="27"/>
+          <w:szCs w:val="27"/>
+        </w:rPr>
+      </w:pPr>
+      <w:r>
+        <w:rPr>
+          <w:rFonts w:ascii="Nunito" w:hAnsi="Nunito" w:cs="Times New Roman"/>
+          <w:color w:val="676767"/>
+          <w:sz w:val="27"/>
+          <w:szCs w:val="27"/>
+        </w:rPr>
+        <w:t>If I have to I will</w:t>
+      </w:r>
+    </w:p>
+    <w:p>
+      <w:pPr>
+        <w:numPr>
+          <w:ilvl w:val="0"/>
+          <w:numId w:val="19"/>
+        </w:numPr>
+        <w:shd w:val="clear" w:color="auto" w:fill="FFFFFF"/>
+        <w:spacing w:after="0" w:line="240" w:lineRule="auto"/>
+        <w:ind w:left="1170"/>
+        <w:textAlignment w:val="baseline"/>
+        <w:rPr>
+          <w:rFonts w:ascii="Nunito" w:hAnsi="Nunito" w:cs="Times New Roman"/>
+          <w:color w:val="676767"/>
+          <w:sz w:val="27"/>
+          <w:szCs w:val="27"/>
+        </w:rPr>
+      </w:pPr>
+      <w:r>
+        <w:rPr>
+          <w:rFonts w:ascii="Nunito" w:hAnsi="Nunito" w:cs="Times New Roman"/>
+          <w:color w:val="676767"/>
+          <w:sz w:val="27"/>
+          <w:szCs w:val="27"/>
+        </w:rPr>
+        <w:t xml:space="preserve">It’s </w:t>
+      </w:r>
+      <w:proofErr w:type="gramStart"/>
+      <w:r>
+        <w:rPr>
+          <w:rFonts w:ascii="Nunito" w:hAnsi="Nunito" w:cs="Times New Roman"/>
+          <w:color w:val="676767"/>
+          <w:sz w:val="27"/>
+          <w:szCs w:val="27"/>
+        </w:rPr>
+        <w:t>okay</w:t>
+      </w:r>
+      <w:proofErr w:type="gramEnd"/>
+    </w:p>
+    <w:p>
+      <w:pPr>
+        <w:numPr>
+          <w:ilvl w:val="0"/>
+          <w:numId w:val="19"/>
+        </w:numPr>
+        <w:shd w:val="clear" w:color="auto" w:fill="FFFFFF"/>
+        <w:spacing w:after="0" w:line="240" w:lineRule="auto"/>
+        <w:ind w:left="1170"/>
+        <w:textAlignment w:val="baseline"/>
+        <w:rPr>
+          <w:rFonts w:ascii="Nunito" w:hAnsi="Nunito" w:cs="Times New Roman"/>
+          <w:color w:val="676767"/>
+          <w:sz w:val="27"/>
+          <w:szCs w:val="27"/>
+        </w:rPr>
+      </w:pPr>
+      <w:r>
+        <w:rPr>
+          <w:rFonts w:ascii="Nunito" w:hAnsi="Nunito" w:cs="Times New Roman"/>
+          <w:color w:val="676767"/>
+          <w:sz w:val="27"/>
+          <w:szCs w:val="27"/>
+        </w:rPr>
+        <w:t xml:space="preserve">I like it when I’m in the </w:t>
+      </w:r>
+      <w:proofErr w:type="gramStart"/>
+      <w:r>
+        <w:rPr>
+          <w:rFonts w:ascii="Nunito" w:hAnsi="Nunito" w:cs="Times New Roman"/>
+          <w:color w:val="676767"/>
+          <w:sz w:val="27"/>
+          <w:szCs w:val="27"/>
+        </w:rPr>
+        <w:t>mood</w:t>
+      </w:r>
+      <w:proofErr w:type="gramEnd"/>
+    </w:p>
+    <w:p>
+      <w:pPr>
+        <w:numPr>
+          <w:ilvl w:val="0"/>
+          <w:numId w:val="19"/>
+        </w:numPr>
+        <w:shd w:val="clear" w:color="auto" w:fill="FFFFFF"/>
+        <w:spacing w:after="0" w:line="240" w:lineRule="auto"/>
+        <w:ind w:left="1170"/>
+        <w:textAlignment w:val="baseline"/>
+        <w:rPr>
+          <w:rFonts w:ascii="Nunito" w:hAnsi="Nunito" w:cs="Times New Roman"/>
+          <w:color w:val="676767"/>
+          <w:sz w:val="27"/>
+          <w:szCs w:val="27"/>
+        </w:rPr>
+      </w:pPr>
+      <w:r>
+        <w:rPr>
+          <w:rFonts w:ascii="Nunito" w:hAnsi="Nunito" w:cs="Times New Roman"/>
+          <w:color w:val="676767"/>
+          <w:sz w:val="27"/>
+          <w:szCs w:val="27"/>
+        </w:rPr>
+        <w:t>It’s great!</w:t>
+      </w:r>
+    </w:p>
+    <w:p>
+      <w:pPr>
+        <w:rPr>
+          <w:rFonts w:asciiTheme="minorHAnsi" w:eastAsiaTheme="minorHAnsi" w:hAnsiTheme="minorHAnsi" w:cstheme="minorBidi"/>
+          <w:color w:val="auto"/>
+          <w:kern w:val="2"/>
+          <w:sz w:val="22"/>
+          <w:szCs w:val="22"/>
+          <w14:ligatures w14:val="standardContextual"/>
+        </w:rPr>
+      </w:pPr>
+    </w:p>
+    <w:p>
+      <w:pPr>
+        <w:shd w:val="clear" w:color="auto" w:fill="FFFFFF"/>
+        <w:spacing w:before="150" w:after="120" w:line="570" w:lineRule="atLeast"/>
+        <w:textAlignment w:val="baseline"/>
+        <w:outlineLvl w:val="2"/>
+        <w:rPr>
+          <w:rFonts w:ascii="Nunito" w:hAnsi="Nunito" w:cs="Times New Roman"/>
+          <w:b/>
+          <w:bCs/>
+          <w:color w:val="444444"/>
+          <w:sz w:val="42"/>
+          <w:szCs w:val="42"/>
+        </w:rPr>
+      </w:pPr>
+      <w:r>
+        <w:rPr>
+          <w:rFonts w:ascii="Nunito" w:hAnsi="Nunito" w:cs="Times New Roman"/>
+          <w:b/>
+          <w:bCs/>
+          <w:color w:val="444444"/>
+          <w:sz w:val="42"/>
+          <w:szCs w:val="42"/>
+        </w:rPr>
+        <w:t>8. How well do you work with others in a team setting?</w:t>
+      </w:r>
+    </w:p>
+    <w:p>
+      <w:pPr>
+        <w:shd w:val="clear" w:color="auto" w:fill="FFFFFF"/>
+        <w:spacing w:after="0" w:line="240" w:lineRule="auto"/>
+        <w:textAlignment w:val="baseline"/>
+        <w:rPr>
+          <w:rFonts w:ascii="Nunito" w:hAnsi="Nunito" w:cs="Times New Roman"/>
+          <w:color w:val="676767"/>
+          <w:sz w:val="27"/>
+          <w:szCs w:val="27"/>
+        </w:rPr>
+      </w:pPr>
+      <w:r>
+        <w:rPr>
+          <w:rFonts w:ascii="Open Sans" w:hAnsi="Open Sans" w:cs="Open Sans"/>
+          <w:b/>
+          <w:bCs/>
+          <w:color w:val="676767"/>
+          <w:sz w:val="27"/>
+          <w:szCs w:val="27"/>
+          <w:bdr w:val="none" w:sz="0" w:space="0" w:color="auto" w:frame="1"/>
+        </w:rPr>
+        <w:t>Why you should ask this in your team building questionnaire:</w:t>
+      </w:r>
+      <w:r>
+        <w:rPr>
+          <w:rFonts w:ascii="Nunito" w:hAnsi="Nunito" w:cs="Times New Roman"/>
+          <w:color w:val="676767"/>
+          <w:sz w:val="27"/>
+          <w:szCs w:val="27"/>
+        </w:rPr>
+        <w:t> This question allows you to gauge employees’ opinions on teamwork and how well they work with others.</w:t>
+      </w:r>
+    </w:p>
+    <w:p>
+      <w:pPr>
+        <w:shd w:val="clear" w:color="auto" w:fill="FFFFFF"/>
+        <w:spacing w:after="0" w:line="240" w:lineRule="auto"/>
+        <w:textAlignment w:val="baseline"/>
+        <w:rPr>
+          <w:rFonts w:ascii="Nunito" w:hAnsi="Nunito" w:cs="Times New Roman"/>
+          <w:color w:val="676767"/>
+          <w:sz w:val="27"/>
+          <w:szCs w:val="27"/>
+        </w:rPr>
+      </w:pPr>
+      <w:r>
+        <w:rPr>
+          <w:rFonts w:ascii="Open Sans" w:hAnsi="Open Sans" w:cs="Open Sans"/>
+          <w:b/>
+          <w:bCs/>
+          <w:color w:val="676767"/>
+          <w:sz w:val="27"/>
+          <w:szCs w:val="27"/>
+          <w:bdr w:val="none" w:sz="0" w:space="0" w:color="auto" w:frame="1"/>
+        </w:rPr>
+        <w:t>5 Sample answer choices to put on your team building questionnaire:</w:t>
+      </w:r>
+    </w:p>
+    <w:p>
+      <w:pPr>
+        <w:numPr>
+          <w:ilvl w:val="0"/>
+          <w:numId w:val="20"/>
+        </w:numPr>
+        <w:shd w:val="clear" w:color="auto" w:fill="FFFFFF"/>
+        <w:spacing w:after="0" w:line="240" w:lineRule="auto"/>
+        <w:ind w:left="1170"/>
+        <w:textAlignment w:val="baseline"/>
+        <w:rPr>
+          <w:rFonts w:ascii="Nunito" w:hAnsi="Nunito" w:cs="Times New Roman"/>
+          <w:color w:val="676767"/>
+          <w:sz w:val="27"/>
+          <w:szCs w:val="27"/>
+        </w:rPr>
+      </w:pPr>
+      <w:r>
+        <w:rPr>
+          <w:rFonts w:ascii="Nunito" w:hAnsi="Nunito" w:cs="Times New Roman"/>
+          <w:color w:val="676767"/>
+          <w:sz w:val="27"/>
+          <w:szCs w:val="27"/>
+        </w:rPr>
+        <w:t xml:space="preserve">I only work </w:t>
+      </w:r>
+      <w:proofErr w:type="gramStart"/>
+      <w:r>
+        <w:rPr>
+          <w:rFonts w:ascii="Nunito" w:hAnsi="Nunito" w:cs="Times New Roman"/>
+          <w:color w:val="676767"/>
+          <w:sz w:val="27"/>
+          <w:szCs w:val="27"/>
+        </w:rPr>
+        <w:t>independently</w:t>
+      </w:r>
+      <w:proofErr w:type="gramEnd"/>
+    </w:p>
+    <w:p>
+      <w:pPr>
+        <w:numPr>
+          <w:ilvl w:val="0"/>
+          <w:numId w:val="20"/>
+        </w:numPr>
+        <w:shd w:val="clear" w:color="auto" w:fill="FFFFFF"/>
+        <w:spacing w:after="0" w:line="240" w:lineRule="auto"/>
+        <w:ind w:left="1170"/>
+        <w:textAlignment w:val="baseline"/>
+        <w:rPr>
+          <w:rFonts w:ascii="Nunito" w:hAnsi="Nunito" w:cs="Times New Roman"/>
+          <w:color w:val="676767"/>
+          <w:sz w:val="27"/>
+          <w:szCs w:val="27"/>
+        </w:rPr>
+      </w:pPr>
+      <w:r>
+        <w:rPr>
+          <w:rFonts w:ascii="Nunito" w:hAnsi="Nunito" w:cs="Times New Roman"/>
+          <w:color w:val="676767"/>
+          <w:sz w:val="27"/>
+          <w:szCs w:val="27"/>
+        </w:rPr>
+        <w:t xml:space="preserve">I work best when I collaborate with my </w:t>
+      </w:r>
+      <w:proofErr w:type="gramStart"/>
+      <w:r>
+        <w:rPr>
+          <w:rFonts w:ascii="Nunito" w:hAnsi="Nunito" w:cs="Times New Roman"/>
+          <w:color w:val="676767"/>
+          <w:sz w:val="27"/>
+          <w:szCs w:val="27"/>
+        </w:rPr>
+        <w:t>teammates</w:t>
+      </w:r>
+      <w:proofErr w:type="gramEnd"/>
+    </w:p>
+    <w:p>
+      <w:pPr>
+        <w:numPr>
+          <w:ilvl w:val="0"/>
+          <w:numId w:val="20"/>
+        </w:numPr>
+        <w:shd w:val="clear" w:color="auto" w:fill="FFFFFF"/>
+        <w:spacing w:after="0" w:line="240" w:lineRule="auto"/>
+        <w:ind w:left="1170"/>
+        <w:textAlignment w:val="baseline"/>
+        <w:rPr>
+          <w:rFonts w:ascii="Nunito" w:hAnsi="Nunito" w:cs="Times New Roman"/>
+          <w:color w:val="676767"/>
+          <w:sz w:val="27"/>
+          <w:szCs w:val="27"/>
+        </w:rPr>
+      </w:pPr>
+      <w:r>
+        <w:rPr>
+          <w:rFonts w:ascii="Nunito" w:hAnsi="Nunito" w:cs="Times New Roman"/>
+          <w:color w:val="676767"/>
+          <w:sz w:val="27"/>
+          <w:szCs w:val="27"/>
+        </w:rPr>
+        <w:t xml:space="preserve">I can do </w:t>
+      </w:r>
+      <w:proofErr w:type="gramStart"/>
+      <w:r>
+        <w:rPr>
+          <w:rFonts w:ascii="Nunito" w:hAnsi="Nunito" w:cs="Times New Roman"/>
+          <w:color w:val="676767"/>
+          <w:sz w:val="27"/>
+          <w:szCs w:val="27"/>
+        </w:rPr>
+        <w:t>both</w:t>
+      </w:r>
+      <w:proofErr w:type="gramEnd"/>
+    </w:p>
+    <w:p>
+      <w:pPr>
+        <w:numPr>
+          <w:ilvl w:val="0"/>
+          <w:numId w:val="20"/>
+        </w:numPr>
+        <w:shd w:val="clear" w:color="auto" w:fill="FFFFFF"/>
+        <w:spacing w:after="0" w:line="240" w:lineRule="auto"/>
+        <w:ind w:left="1170"/>
+        <w:textAlignment w:val="baseline"/>
+        <w:rPr>
+          <w:rFonts w:ascii="Nunito" w:hAnsi="Nunito" w:cs="Times New Roman"/>
+          <w:color w:val="676767"/>
+          <w:sz w:val="27"/>
+          <w:szCs w:val="27"/>
+        </w:rPr>
+      </w:pPr>
+      <w:r>
+        <w:rPr>
+          <w:rFonts w:ascii="Nunito" w:hAnsi="Nunito" w:cs="Times New Roman"/>
+          <w:color w:val="676767"/>
+          <w:sz w:val="27"/>
+          <w:szCs w:val="27"/>
+        </w:rPr>
+        <w:t xml:space="preserve">I always am the team </w:t>
+      </w:r>
+      <w:proofErr w:type="gramStart"/>
+      <w:r>
+        <w:rPr>
+          <w:rFonts w:ascii="Nunito" w:hAnsi="Nunito" w:cs="Times New Roman"/>
+          <w:color w:val="676767"/>
+          <w:sz w:val="27"/>
+          <w:szCs w:val="27"/>
+        </w:rPr>
+        <w:t>leader</w:t>
+      </w:r>
+      <w:proofErr w:type="gramEnd"/>
+    </w:p>
+    <w:p>
+      <w:pPr>
+        <w:numPr>
+          <w:ilvl w:val="0"/>
+          <w:numId w:val="20"/>
+        </w:numPr>
+        <w:shd w:val="clear" w:color="auto" w:fill="FFFFFF"/>
+        <w:spacing w:after="0" w:line="240" w:lineRule="auto"/>
+        <w:ind w:left="1170"/>
+        <w:textAlignment w:val="baseline"/>
+        <w:rPr>
+          <w:rFonts w:ascii="Nunito" w:hAnsi="Nunito" w:cs="Times New Roman"/>
+          <w:color w:val="676767"/>
+          <w:sz w:val="27"/>
+          <w:szCs w:val="27"/>
+        </w:rPr>
+      </w:pPr>
+      <w:r>
+        <w:rPr>
+          <w:rFonts w:ascii="Nunito" w:hAnsi="Nunito" w:cs="Times New Roman"/>
+          <w:color w:val="676767"/>
+          <w:sz w:val="27"/>
+          <w:szCs w:val="27"/>
+        </w:rPr>
+        <w:t xml:space="preserve">I am usually </w:t>
+      </w:r>
+      <w:proofErr w:type="gramStart"/>
+      <w:r>
+        <w:rPr>
+          <w:rFonts w:ascii="Nunito" w:hAnsi="Nunito" w:cs="Times New Roman"/>
+          <w:color w:val="676767"/>
+          <w:sz w:val="27"/>
+          <w:szCs w:val="27"/>
+        </w:rPr>
+        <w:t>quiet</w:t>
+      </w:r>
+      <w:proofErr w:type="gramEnd"/>
+      <w:r>
+        <w:rPr>
+          <w:rFonts w:ascii="Nunito" w:hAnsi="Nunito" w:cs="Times New Roman"/>
+          <w:color w:val="676767"/>
+          <w:sz w:val="27"/>
+          <w:szCs w:val="27"/>
+        </w:rPr>
+        <w:t xml:space="preserve"> but I enjoy problem-solving with my team</w:t>
+      </w:r>
+    </w:p>
+    <w:p>
+      <w:pPr>
+        <w:rPr>
+          <w:rFonts w:asciiTheme="minorHAnsi" w:eastAsiaTheme="minorHAnsi" w:hAnsiTheme="minorHAnsi" w:cstheme="minorBidi"/>
+          <w:color w:val="auto"/>
+          <w:kern w:val="2"/>
+          <w:sz w:val="22"/>
+          <w:szCs w:val="22"/>
+          <w14:ligatures w14:val="standardContextual"/>
+        </w:rPr>
+      </w:pPr>
+    </w:p>
     <w:p>
       <w:pPr>
         <w:spacing w:line="240" w:lineRule="auto"/>
@@ -8713,6 +9666,155 @@
     </w:lvl>
   </w:abstractNum>
   <w:abstractNum w:abstractNumId="10" w15:restartNumberingAfterBreak="0">
+    <w:nsid w:val="474F558C"/>
+    <w:multiLevelType w:val="multilevel"/>
+    <w:tmpl w:val="3544D8B2"/>
+    <w:lvl w:ilvl="0">
+      <w:start w:val="1"/>
+      <w:numFmt w:val="bullet"/>
+      <w:lvlText w:val=""/>
+      <w:lvlJc w:val="left"/>
+      <w:pPr>
+        <w:tabs>
+          <w:tab w:val="num" w:pos="720"/>
+        </w:tabs>
+        <w:ind w:left="720" w:hanging="360"/>
+      </w:pPr>
+      <w:rPr>
+        <w:rFonts w:ascii="Symbol" w:hAnsi="Symbol" w:hint="default"/>
+        <w:sz w:val="20"/>
+      </w:rPr>
+    </w:lvl>
+    <w:lvl w:ilvl="1">
+      <w:start w:val="1"/>
+      <w:numFmt w:val="bullet"/>
+      <w:lvlText w:val="o"/>
+      <w:lvlJc w:val="left"/>
+      <w:pPr>
+        <w:tabs>
+          <w:tab w:val="num" w:pos="1440"/>
+        </w:tabs>
+        <w:ind w:left="1440" w:hanging="360"/>
+      </w:pPr>
+      <w:rPr>
+        <w:rFonts w:ascii="Courier New" w:hAnsi="Courier New" w:cs="Times New Roman" w:hint="default"/>
+        <w:sz w:val="20"/>
+      </w:rPr>
+    </w:lvl>
+    <w:lvl w:ilvl="2">
+      <w:start w:val="1"/>
+      <w:numFmt w:val="bullet"/>
+      <w:lvlText w:val=""/>
+      <w:lvlJc w:val="left"/>
+      <w:pPr>
+        <w:tabs>
+          <w:tab w:val="num" w:pos="2160"/>
+        </w:tabs>
+        <w:ind w:left="2160" w:hanging="360"/>
+      </w:pPr>
+      <w:rPr>
+        <w:rFonts w:ascii="Wingdings" w:hAnsi="Wingdings" w:hint="default"/>
+        <w:sz w:val="20"/>
+      </w:rPr>
+    </w:lvl>
+    <w:lvl w:ilvl="3">
+      <w:start w:val="1"/>
+      <w:numFmt w:val="bullet"/>
+      <w:lvlText w:val=""/>
+      <w:lvlJc w:val="left"/>
+      <w:pPr>
+        <w:tabs>
+          <w:tab w:val="num" w:pos="2880"/>
+        </w:tabs>
+        <w:ind w:left="2880" w:hanging="360"/>
+      </w:pPr>
+      <w:rPr>
+        <w:rFonts w:ascii="Wingdings" w:hAnsi="Wingdings" w:hint="default"/>
+        <w:sz w:val="20"/>
+      </w:rPr>
+    </w:lvl>
+    <w:lvl w:ilvl="4">
+      <w:start w:val="1"/>
+      <w:numFmt w:val="bullet"/>
+      <w:lvlText w:val=""/>
+      <w:lvlJc w:val="left"/>
+      <w:pPr>
+        <w:tabs>
+          <w:tab w:val="num" w:pos="3600"/>
+        </w:tabs>
+        <w:ind w:left="3600" w:hanging="360"/>
+      </w:pPr>
+      <w:rPr>
+        <w:rFonts w:ascii="Wingdings" w:hAnsi="Wingdings" w:hint="default"/>
+        <w:sz w:val="20"/>
+      </w:rPr>
+    </w:lvl>
+    <w:lvl w:ilvl="5">
+      <w:start w:val="1"/>
+      <w:numFmt w:val="bullet"/>
+      <w:lvlText w:val=""/>
+      <w:lvlJc w:val="left"/>
+      <w:pPr>
+        <w:tabs>
+          <w:tab w:val="num" w:pos="4320"/>
+        </w:tabs>
+        <w:ind w:left="4320" w:hanging="360"/>
+      </w:pPr>
+      <w:rPr>
+        <w:rFonts w:ascii="Wingdings" w:hAnsi="Wingdings" w:hint="default"/>
+        <w:sz w:val="20"/>
+      </w:rPr>
+    </w:lvl>
+    <w:lvl w:ilvl="6">
+      <w:start w:val="1"/>
+      <w:numFmt w:val="bullet"/>
+      <w:lvlText w:val=""/>
+      <w:lvlJc w:val="left"/>
+      <w:pPr>
+        <w:tabs>
+          <w:tab w:val="num" w:pos="5040"/>
+        </w:tabs>
+        <w:ind w:left="5040" w:hanging="360"/>
+      </w:pPr>
+      <w:rPr>
+        <w:rFonts w:ascii="Wingdings" w:hAnsi="Wingdings" w:hint="default"/>
+        <w:sz w:val="20"/>
+      </w:rPr>
+    </w:lvl>
+    <w:lvl w:ilvl="7">
+      <w:start w:val="1"/>
+      <w:numFmt w:val="bullet"/>
+      <w:lvlText w:val=""/>
+      <w:lvlJc w:val="left"/>
+      <w:pPr>
+        <w:tabs>
+          <w:tab w:val="num" w:pos="5760"/>
+        </w:tabs>
+        <w:ind w:left="5760" w:hanging="360"/>
+      </w:pPr>
+      <w:rPr>
+        <w:rFonts w:ascii="Wingdings" w:hAnsi="Wingdings" w:hint="default"/>
+        <w:sz w:val="20"/>
+      </w:rPr>
+    </w:lvl>
+    <w:lvl w:ilvl="8">
+      <w:start w:val="1"/>
+      <w:numFmt w:val="bullet"/>
+      <w:lvlText w:val=""/>
+      <w:lvlJc w:val="left"/>
+      <w:pPr>
+        <w:tabs>
+          <w:tab w:val="num" w:pos="6480"/>
+        </w:tabs>
+        <w:ind w:left="6480" w:hanging="360"/>
+      </w:pPr>
+      <w:rPr>
+        <w:rFonts w:ascii="Wingdings" w:hAnsi="Wingdings" w:hint="default"/>
+        <w:sz w:val="20"/>
+      </w:rPr>
+    </w:lvl>
+  </w:abstractNum>
+  <w:abstractNum w:abstractNumId="11" w15:restartNumberingAfterBreak="0">
     <w:nsid w:val="4D4937A9"/>
     <w:multiLevelType w:val="hybridMultilevel"/>
     <w:tmpl w:val="20FCCE72"/>
@@ -8825,7 +9927,7 @@
       </w:rPr>
     </w:lvl>
   </w:abstractNum>
-  <w:abstractNum w:abstractNumId="11" w15:restartNumberingAfterBreak="0">
+  <w:abstractNum w:abstractNumId="12" w15:restartNumberingAfterBreak="0">
     <w:nsid w:val="51544118"/>
     <w:multiLevelType w:val="multilevel"/>
     <w:tmpl w:val="DF4ABB78"/>
@@ -8974,7 +10076,7 @@
       </w:rPr>
     </w:lvl>
   </w:abstractNum>
-  <w:abstractNum w:abstractNumId="12" w15:restartNumberingAfterBreak="0">
+  <w:abstractNum w:abstractNumId="13" w15:restartNumberingAfterBreak="0">
     <w:nsid w:val="52387876"/>
     <w:multiLevelType w:val="multilevel"/>
     <w:tmpl w:val="2534C100"/>
@@ -9123,7 +10225,7 @@
       </w:rPr>
     </w:lvl>
   </w:abstractNum>
-  <w:abstractNum w:abstractNumId="13" w15:restartNumberingAfterBreak="0">
+  <w:abstractNum w:abstractNumId="14" w15:restartNumberingAfterBreak="0">
     <w:nsid w:val="6A201835"/>
     <w:multiLevelType w:val="hybridMultilevel"/>
     <w:tmpl w:val="1F369F96"/>
@@ -9209,7 +10311,7 @@
       </w:pPr>
     </w:lvl>
   </w:abstractNum>
-  <w:abstractNum w:abstractNumId="14" w15:restartNumberingAfterBreak="0">
+  <w:abstractNum w:abstractNumId="15" w15:restartNumberingAfterBreak="0">
     <w:nsid w:val="6C280D4C"/>
     <w:multiLevelType w:val="hybridMultilevel"/>
     <w:tmpl w:val="1F369F96"/>
@@ -9295,7 +10397,156 @@
       </w:pPr>
     </w:lvl>
   </w:abstractNum>
-  <w:abstractNum w:abstractNumId="15" w15:restartNumberingAfterBreak="0">
+  <w:abstractNum w:abstractNumId="16" w15:restartNumberingAfterBreak="0">
+    <w:nsid w:val="71290A10"/>
+    <w:multiLevelType w:val="multilevel"/>
+    <w:tmpl w:val="79180008"/>
+    <w:lvl w:ilvl="0">
+      <w:start w:val="1"/>
+      <w:numFmt w:val="bullet"/>
+      <w:lvlText w:val=""/>
+      <w:lvlJc w:val="left"/>
+      <w:pPr>
+        <w:tabs>
+          <w:tab w:val="num" w:pos="720"/>
+        </w:tabs>
+        <w:ind w:left="720" w:hanging="360"/>
+      </w:pPr>
+      <w:rPr>
+        <w:rFonts w:ascii="Symbol" w:hAnsi="Symbol" w:hint="default"/>
+        <w:sz w:val="20"/>
+      </w:rPr>
+    </w:lvl>
+    <w:lvl w:ilvl="1">
+      <w:start w:val="1"/>
+      <w:numFmt w:val="bullet"/>
+      <w:lvlText w:val="o"/>
+      <w:lvlJc w:val="left"/>
+      <w:pPr>
+        <w:tabs>
+          <w:tab w:val="num" w:pos="1440"/>
+        </w:tabs>
+        <w:ind w:left="1440" w:hanging="360"/>
+      </w:pPr>
+      <w:rPr>
+        <w:rFonts w:ascii="Courier New" w:hAnsi="Courier New" w:cs="Times New Roman" w:hint="default"/>
+        <w:sz w:val="20"/>
+      </w:rPr>
+    </w:lvl>
+    <w:lvl w:ilvl="2">
+      <w:start w:val="1"/>
+      <w:numFmt w:val="bullet"/>
+      <w:lvlText w:val=""/>
+      <w:lvlJc w:val="left"/>
+      <w:pPr>
+        <w:tabs>
+          <w:tab w:val="num" w:pos="2160"/>
+        </w:tabs>
+        <w:ind w:left="2160" w:hanging="360"/>
+      </w:pPr>
+      <w:rPr>
+        <w:rFonts w:ascii="Wingdings" w:hAnsi="Wingdings" w:hint="default"/>
+        <w:sz w:val="20"/>
+      </w:rPr>
+    </w:lvl>
+    <w:lvl w:ilvl="3">
+      <w:start w:val="1"/>
+      <w:numFmt w:val="bullet"/>
+      <w:lvlText w:val=""/>
+      <w:lvlJc w:val="left"/>
+      <w:pPr>
+        <w:tabs>
+          <w:tab w:val="num" w:pos="2880"/>
+        </w:tabs>
+        <w:ind w:left="2880" w:hanging="360"/>
+      </w:pPr>
+      <w:rPr>
+        <w:rFonts w:ascii="Wingdings" w:hAnsi="Wingdings" w:hint="default"/>
+        <w:sz w:val="20"/>
+      </w:rPr>
+    </w:lvl>
+    <w:lvl w:ilvl="4">
+      <w:start w:val="1"/>
+      <w:numFmt w:val="bullet"/>
+      <w:lvlText w:val=""/>
+      <w:lvlJc w:val="left"/>
+      <w:pPr>
+        <w:tabs>
+          <w:tab w:val="num" w:pos="3600"/>
+        </w:tabs>
+        <w:ind w:left="3600" w:hanging="360"/>
+      </w:pPr>
+      <w:rPr>
+        <w:rFonts w:ascii="Wingdings" w:hAnsi="Wingdings" w:hint="default"/>
+        <w:sz w:val="20"/>
+      </w:rPr>
+    </w:lvl>
+    <w:lvl w:ilvl="5">
+      <w:start w:val="1"/>
+      <w:numFmt w:val="bullet"/>
+      <w:lvlText w:val=""/>
+      <w:lvlJc w:val="left"/>
+      <w:pPr>
+        <w:tabs>
+          <w:tab w:val="num" w:pos="4320"/>
+        </w:tabs>
+        <w:ind w:left="4320" w:hanging="360"/>
+      </w:pPr>
+      <w:rPr>
+        <w:rFonts w:ascii="Wingdings" w:hAnsi="Wingdings" w:hint="default"/>
+        <w:sz w:val="20"/>
+      </w:rPr>
+    </w:lvl>
+    <w:lvl w:ilvl="6">
+      <w:start w:val="1"/>
+      <w:numFmt w:val="bullet"/>
+      <w:lvlText w:val=""/>
+      <w:lvlJc w:val="left"/>
+      <w:pPr>
+        <w:tabs>
+          <w:tab w:val="num" w:pos="5040"/>
+        </w:tabs>
+        <w:ind w:left="5040" w:hanging="360"/>
+      </w:pPr>
+      <w:rPr>
+        <w:rFonts w:ascii="Wingdings" w:hAnsi="Wingdings" w:hint="default"/>
+        <w:sz w:val="20"/>
+      </w:rPr>
+    </w:lvl>
+    <w:lvl w:ilvl="7">
+      <w:start w:val="1"/>
+      <w:numFmt w:val="bullet"/>
+      <w:lvlText w:val=""/>
+      <w:lvlJc w:val="left"/>
+      <w:pPr>
+        <w:tabs>
+          <w:tab w:val="num" w:pos="5760"/>
+        </w:tabs>
+        <w:ind w:left="5760" w:hanging="360"/>
+      </w:pPr>
+      <w:rPr>
+        <w:rFonts w:ascii="Wingdings" w:hAnsi="Wingdings" w:hint="default"/>
+        <w:sz w:val="20"/>
+      </w:rPr>
+    </w:lvl>
+    <w:lvl w:ilvl="8">
+      <w:start w:val="1"/>
+      <w:numFmt w:val="bullet"/>
+      <w:lvlText w:val=""/>
+      <w:lvlJc w:val="left"/>
+      <w:pPr>
+        <w:tabs>
+          <w:tab w:val="num" w:pos="6480"/>
+        </w:tabs>
+        <w:ind w:left="6480" w:hanging="360"/>
+      </w:pPr>
+      <w:rPr>
+        <w:rFonts w:ascii="Wingdings" w:hAnsi="Wingdings" w:hint="default"/>
+        <w:sz w:val="20"/>
+      </w:rPr>
+    </w:lvl>
+  </w:abstractNum>
+  <w:abstractNum w:abstractNumId="17" w15:restartNumberingAfterBreak="0">
     <w:nsid w:val="790F0BCD"/>
     <w:multiLevelType w:val="multilevel"/>
     <w:tmpl w:val="EAB47CCE"/>
@@ -9444,7 +10695,7 @@
       </w:rPr>
     </w:lvl>
   </w:abstractNum>
-  <w:abstractNum w:abstractNumId="16" w15:restartNumberingAfterBreak="0">
+  <w:abstractNum w:abstractNumId="18" w15:restartNumberingAfterBreak="0">
     <w:nsid w:val="7E9C6B76"/>
     <w:multiLevelType w:val="hybridMultilevel"/>
     <w:tmpl w:val="1F369F96"/>
@@ -9531,7 +10782,7 @@
     </w:lvl>
   </w:abstractNum>
   <w:num w:numId="1" w16cid:durableId="884026429">
-    <w:abstractNumId w:val="15"/>
+    <w:abstractNumId w:val="17"/>
   </w:num>
   <w:num w:numId="2" w16cid:durableId="1894999690">
     <w:abstractNumId w:val="7"/>
@@ -9543,13 +10794,13 @@
     <w:abstractNumId w:val="6"/>
   </w:num>
   <w:num w:numId="5" w16cid:durableId="1344622305">
+    <w:abstractNumId w:val="13"/>
+  </w:num>
+  <w:num w:numId="6" w16cid:durableId="790978363">
     <w:abstractNumId w:val="12"/>
   </w:num>
-  <w:num w:numId="6" w16cid:durableId="790978363">
-    <w:abstractNumId w:val="11"/>
-  </w:num>
   <w:num w:numId="7" w16cid:durableId="430248789">
-    <w:abstractNumId w:val="11"/>
+    <w:abstractNumId w:val="12"/>
     <w:lvlOverride w:ilvl="1">
       <w:lvl w:ilvl="1">
         <w:numFmt w:val="decimal"/>
@@ -9565,22 +10816,22 @@
     <w:abstractNumId w:val="8"/>
   </w:num>
   <w:num w:numId="10" w16cid:durableId="1748073606">
-    <w:abstractNumId w:val="13"/>
+    <w:abstractNumId w:val="14"/>
   </w:num>
   <w:num w:numId="11" w16cid:durableId="1346129824">
-    <w:abstractNumId w:val="14"/>
+    <w:abstractNumId w:val="15"/>
   </w:num>
   <w:num w:numId="12" w16cid:durableId="1632592129">
     <w:abstractNumId w:val="5"/>
   </w:num>
   <w:num w:numId="13" w16cid:durableId="1600063180">
-    <w:abstractNumId w:val="16"/>
+    <w:abstractNumId w:val="18"/>
   </w:num>
   <w:num w:numId="14" w16cid:durableId="1375151952">
     <w:abstractNumId w:val="1"/>
   </w:num>
   <w:num w:numId="15" w16cid:durableId="1210335691">
-    <w:abstractNumId w:val="10"/>
+    <w:abstractNumId w:val="11"/>
   </w:num>
   <w:num w:numId="16" w16cid:durableId="46883757">
     <w:abstractNumId w:val="2"/>
@@ -9590,6 +10841,30 @@
   </w:num>
   <w:num w:numId="18" w16cid:durableId="825710418">
     <w:abstractNumId w:val="9"/>
+  </w:num>
+  <w:num w:numId="19" w16cid:durableId="1343162768">
+    <w:abstractNumId w:val="16"/>
+    <w:lvlOverride w:ilvl="0"/>
+    <w:lvlOverride w:ilvl="1"/>
+    <w:lvlOverride w:ilvl="2"/>
+    <w:lvlOverride w:ilvl="3"/>
+    <w:lvlOverride w:ilvl="4"/>
+    <w:lvlOverride w:ilvl="5"/>
+    <w:lvlOverride w:ilvl="6"/>
+    <w:lvlOverride w:ilvl="7"/>
+    <w:lvlOverride w:ilvl="8"/>
+  </w:num>
+  <w:num w:numId="20" w16cid:durableId="1465076957">
+    <w:abstractNumId w:val="10"/>
+    <w:lvlOverride w:ilvl="0"/>
+    <w:lvlOverride w:ilvl="1"/>
+    <w:lvlOverride w:ilvl="2"/>
+    <w:lvlOverride w:ilvl="3"/>
+    <w:lvlOverride w:ilvl="4"/>
+    <w:lvlOverride w:ilvl="5"/>
+    <w:lvlOverride w:ilvl="6"/>
+    <w:lvlOverride w:ilvl="7"/>
+    <w:lvlOverride w:ilvl="8"/>
   </w:num>
 </w:numbering>
 </file>

</xml_diff>

<commit_message>
very very minor updates to content
</commit_message>
<xml_diff>
--- a/TechComm/groups/group-guide.docx
+++ b/TechComm/groups/group-guide.docx
@@ -2292,6 +2292,12 @@
       <w:r>
         <w:t xml:space="preserve">. </w:t>
       </w:r>
+      <w:r>
+        <w:rPr>
+          <w:highlight w:val="yellow"/>
+        </w:rPr>
+        <w:t>In the workplace, successful groups support everyone in the group. They understand that taking care of one another ensures every group member can do their best work.</w:t>
+      </w:r>
     </w:p>
     <w:p>
       <w:pPr>
@@ -2393,15 +2399,7 @@
         <w:spacing w:line="240" w:lineRule="auto"/>
       </w:pPr>
       <w:r>
-        <w:t xml:space="preserve">Those are essentially the same goals for how you should work </w:t>
-      </w:r>
-      <w:proofErr w:type="gramStart"/>
-      <w:r>
-        <w:t>in</w:t>
-      </w:r>
-      <w:proofErr w:type="gramEnd"/>
-      <w:r>
-        <w:t xml:space="preserve"> this course. </w:t>
+        <w:t xml:space="preserve">Those are essentially the same goals for how you should work in this course. </w:t>
       </w:r>
       <w:r>
         <w:t>I want group members to focus on humane work strategies that are kind and supportive.</w:t>
@@ -3497,21 +3495,7 @@
         <w:rPr>
           <w:rFonts w:asciiTheme="minorHAnsi" w:hAnsiTheme="minorHAnsi" w:cstheme="minorHAnsi"/>
         </w:rPr>
-        <w:t xml:space="preserve">Assess the progress your group has made </w:t>
-      </w:r>
-      <w:proofErr w:type="gramStart"/>
-      <w:r>
-        <w:rPr>
-          <w:rFonts w:asciiTheme="minorHAnsi" w:hAnsiTheme="minorHAnsi" w:cstheme="minorHAnsi"/>
-        </w:rPr>
-        <w:t>on</w:t>
-      </w:r>
-      <w:proofErr w:type="gramEnd"/>
-      <w:r>
-        <w:rPr>
-          <w:rFonts w:asciiTheme="minorHAnsi" w:hAnsiTheme="minorHAnsi" w:cstheme="minorHAnsi"/>
-        </w:rPr>
-        <w:t xml:space="preserve"> the Recommendation Report.</w:t>
+        <w:t>Assess the progress your group has made on the Recommendation Report.</w:t>
       </w:r>
     </w:p>
     <w:p>
@@ -4702,53 +4686,28 @@
           <w:rFonts w:asciiTheme="minorHAnsi" w:hAnsiTheme="minorHAnsi" w:cstheme="minorHAnsi"/>
           <w:lang w:val="en"/>
         </w:rPr>
-        <w:t xml:space="preserve"> everyone </w:t>
-      </w:r>
-      <w:proofErr w:type="gramStart"/>
+        <w:t xml:space="preserve"> everyone is connected</w:t>
+      </w:r>
       <w:r>
         <w:rPr>
           <w:rFonts w:asciiTheme="minorHAnsi" w:hAnsiTheme="minorHAnsi" w:cstheme="minorHAnsi"/>
           <w:lang w:val="en"/>
         </w:rPr>
-        <w:t>is connected</w:t>
-      </w:r>
-      <w:proofErr w:type="gramEnd"/>
+        <w:t>.</w:t>
+      </w:r>
       <w:r>
         <w:rPr>
           <w:rFonts w:asciiTheme="minorHAnsi" w:hAnsiTheme="minorHAnsi" w:cstheme="minorHAnsi"/>
           <w:lang w:val="en"/>
         </w:rPr>
-        <w:t>.</w:t>
+        <w:t xml:space="preserve"> </w:t>
       </w:r>
       <w:r>
         <w:rPr>
           <w:rFonts w:asciiTheme="minorHAnsi" w:hAnsiTheme="minorHAnsi" w:cstheme="minorHAnsi"/>
           <w:lang w:val="en"/>
         </w:rPr>
-        <w:t xml:space="preserve"> </w:t>
-      </w:r>
-      <w:r>
-        <w:rPr>
-          <w:rFonts w:asciiTheme="minorHAnsi" w:hAnsiTheme="minorHAnsi" w:cstheme="minorHAnsi"/>
-          <w:lang w:val="en"/>
-        </w:rPr>
-        <w:t xml:space="preserve">You and your group will complete a series of tasks, using instructions that I’ll post </w:t>
-      </w:r>
-      <w:proofErr w:type="gramStart"/>
-      <w:r>
-        <w:rPr>
-          <w:rFonts w:asciiTheme="minorHAnsi" w:hAnsiTheme="minorHAnsi" w:cstheme="minorHAnsi"/>
-          <w:lang w:val="en"/>
-        </w:rPr>
-        <w:t>in</w:t>
-      </w:r>
-      <w:proofErr w:type="gramEnd"/>
-      <w:r>
-        <w:rPr>
-          <w:rFonts w:asciiTheme="minorHAnsi" w:hAnsiTheme="minorHAnsi" w:cstheme="minorHAnsi"/>
-          <w:lang w:val="en"/>
-        </w:rPr>
-        <w:t xml:space="preserve"> Canvas during or after the second week of class. </w:t>
+        <w:t xml:space="preserve">You and your group will complete a series of tasks, using instructions that I’ll post in Canvas during or after the second week of class. </w:t>
       </w:r>
     </w:p>
     <w:p>
@@ -5353,14 +5312,7 @@
                 <w:rFonts w:asciiTheme="minorHAnsi" w:hAnsiTheme="minorHAnsi" w:cstheme="minorHAnsi"/>
                 <w:noProof/>
               </w:rPr>
-              <w:t xml:space="preserve">. </w:t>
-            </w:r>
-            <w:r>
-              <w:rPr>
-                <w:rFonts w:asciiTheme="minorHAnsi" w:hAnsiTheme="minorHAnsi" w:cstheme="minorHAnsi"/>
-                <w:noProof/>
-              </w:rPr>
-              <w:t>You can also set up a GroupMe, Discord channel, or Google Group to streamline communication if your group wants.</w:t>
+              <w:t>. You can also set up a GroupMe, Discord channel, or Google Group to streamline communication if your group wants.</w:t>
             </w:r>
           </w:p>
         </w:tc>
@@ -5444,21 +5396,7 @@
               <w:rPr>
                 <w:rFonts w:asciiTheme="minorHAnsi" w:hAnsiTheme="minorHAnsi" w:cstheme="minorHAnsi"/>
               </w:rPr>
-              <w:t xml:space="preserve">Begin </w:t>
-            </w:r>
-            <w:proofErr w:type="gramStart"/>
-            <w:r>
-              <w:rPr>
-                <w:rFonts w:asciiTheme="minorHAnsi" w:hAnsiTheme="minorHAnsi" w:cstheme="minorHAnsi"/>
-              </w:rPr>
-              <w:t>my</w:t>
-            </w:r>
-            <w:proofErr w:type="gramEnd"/>
-            <w:r>
-              <w:rPr>
-                <w:rFonts w:asciiTheme="minorHAnsi" w:hAnsiTheme="minorHAnsi" w:cstheme="minorHAnsi"/>
-              </w:rPr>
-              <w:t xml:space="preserve"> adding the Target Due Dates and then add the dates for meetings and submitting drafts that your group has come up with.</w:t>
+              <w:t>Begin my adding the Target Due Dates and then add the dates for meetings and submitting drafts that your group has come up with.</w:t>
             </w:r>
             <w:r>
               <w:rPr>
@@ -6752,15 +6690,7 @@
         <w:pStyle w:val="answer"/>
       </w:pPr>
       <w:r>
-        <w:t xml:space="preserve">The documents will either be marked Complete or Incomplete. Everyone in the group will receive the same mark. If the group project is Incomplete, the group can revise and resubmit as long </w:t>
-      </w:r>
-      <w:proofErr w:type="gramStart"/>
-      <w:r>
-        <w:t>at</w:t>
-      </w:r>
-      <w:proofErr w:type="gramEnd"/>
-      <w:r>
-        <w:t xml:space="preserve"> the end of the grace period has not passed.</w:t>
+        <w:t>The documents will either be marked Complete or Incomplete. Everyone in the group will receive the same mark. If the group project is Incomplete, the group can revise and resubmit as long at the end of the grace period has not passed.</w:t>
       </w:r>
     </w:p>
     <w:p>
@@ -7318,15 +7248,7 @@
         <w:pStyle w:val="answer"/>
       </w:pPr>
       <w:r>
-        <w:t xml:space="preserve">If someone is missing for a day, I wouldn’t worry about it. Everyone has a bad day from time to time. If the person is </w:t>
-      </w:r>
-      <w:proofErr w:type="gramStart"/>
-      <w:r>
-        <w:t>missing</w:t>
-      </w:r>
-      <w:proofErr w:type="gramEnd"/>
-      <w:r>
-        <w:t xml:space="preserve"> a week or more, you </w:t>
+        <w:t xml:space="preserve">If someone is missing for a day, I wouldn’t worry about it. Everyone has a bad day from time to time. If the person is missing a week or more, you </w:t>
       </w:r>
       <w:proofErr w:type="gramStart"/>
       <w:r>
@@ -7494,35 +7416,7 @@
         <w:rPr>
           <w:rFonts w:asciiTheme="minorHAnsi" w:hAnsiTheme="minorHAnsi" w:cstheme="minorHAnsi"/>
         </w:rPr>
-        <w:t xml:space="preserve">If conflicts persist, ask me for help. As a </w:t>
-      </w:r>
-      <w:proofErr w:type="gramStart"/>
-      <w:r>
-        <w:rPr>
-          <w:rFonts w:asciiTheme="minorHAnsi" w:hAnsiTheme="minorHAnsi" w:cstheme="minorHAnsi"/>
-        </w:rPr>
-        <w:t>group</w:t>
-      </w:r>
-      <w:proofErr w:type="gramEnd"/>
-      <w:r>
-        <w:rPr>
-          <w:rFonts w:asciiTheme="minorHAnsi" w:hAnsiTheme="minorHAnsi" w:cstheme="minorHAnsi"/>
-        </w:rPr>
-        <w:t xml:space="preserve"> send one Canvas Inbox message to me explaining the situation. Copy all your group members </w:t>
-      </w:r>
-      <w:proofErr w:type="gramStart"/>
-      <w:r>
-        <w:rPr>
-          <w:rFonts w:asciiTheme="minorHAnsi" w:hAnsiTheme="minorHAnsi" w:cstheme="minorHAnsi"/>
-        </w:rPr>
-        <w:t>on</w:t>
-      </w:r>
-      <w:proofErr w:type="gramEnd"/>
-      <w:r>
-        <w:rPr>
-          <w:rFonts w:asciiTheme="minorHAnsi" w:hAnsiTheme="minorHAnsi" w:cstheme="minorHAnsi"/>
-        </w:rPr>
-        <w:t xml:space="preserve"> the message.</w:t>
+        <w:t>If conflicts persist, ask me for help. As a group send one Canvas Inbox message to me explaining the situation. Copy all your group members on the message.</w:t>
       </w:r>
     </w:p>
     <w:bookmarkEnd w:id="3"/>

</xml_diff>

<commit_message>
content updates + meme
</commit_message>
<xml_diff>
--- a/TechComm/groups/group-guide.docx
+++ b/TechComm/groups/group-guide.docx
@@ -947,27 +947,7 @@
             <w:sz w:val="20"/>
             <w:szCs w:val="20"/>
           </w:rPr>
-          <w:t xml:space="preserve">Torg Bridge by Paul </w:t>
-        </w:r>
-        <w:proofErr w:type="spellStart"/>
-        <w:r>
-          <w:rPr>
-            <w:rStyle w:val="Hyperlink"/>
-            <w:rFonts w:asciiTheme="minorHAnsi" w:hAnsiTheme="minorHAnsi" w:cstheme="minorHAnsi"/>
-            <w:sz w:val="20"/>
-            <w:szCs w:val="20"/>
-          </w:rPr>
-          <w:t>Kurlak</w:t>
-        </w:r>
-        <w:proofErr w:type="spellEnd"/>
-        <w:r>
-          <w:rPr>
-            <w:rStyle w:val="Hyperlink"/>
-            <w:rFonts w:asciiTheme="minorHAnsi" w:hAnsiTheme="minorHAnsi" w:cstheme="minorHAnsi"/>
-            <w:sz w:val="20"/>
-            <w:szCs w:val="20"/>
-          </w:rPr>
-          <w:t xml:space="preserve"> on Flickr</w:t>
+          <w:t>Torg Bridge by Paul Kurlak on Flickr</w:t>
         </w:r>
       </w:hyperlink>
       <w:r>
@@ -1012,25 +992,7 @@
           <w:sz w:val="20"/>
           <w:szCs w:val="20"/>
         </w:rPr>
-        <w:t xml:space="preserve">I acknowledge the Tutelo/Monacan people, who are the traditional custodians of the land on which we work and live, and recognize their continuing connection to the land, water, and air that Virginia Tech consumes. I pay respect to the Tutelo/Monacan Nations, and to their </w:t>
-      </w:r>
-      <w:proofErr w:type="gramStart"/>
-      <w:r>
-        <w:rPr>
-          <w:rFonts w:asciiTheme="minorHAnsi" w:hAnsiTheme="minorHAnsi" w:cstheme="minorHAnsi"/>
-          <w:sz w:val="20"/>
-          <w:szCs w:val="20"/>
-        </w:rPr>
-        <w:t>elders</w:t>
-      </w:r>
-      <w:proofErr w:type="gramEnd"/>
-      <w:r>
-        <w:rPr>
-          <w:rFonts w:asciiTheme="minorHAnsi" w:hAnsiTheme="minorHAnsi" w:cstheme="minorHAnsi"/>
-          <w:sz w:val="20"/>
-          <w:szCs w:val="20"/>
-        </w:rPr>
-        <w:t xml:space="preserve"> past, present, and emerging. To learn more, visit the VT Library exhibit </w:t>
+        <w:t xml:space="preserve">I acknowledge the Tutelo/Monacan people, who are the traditional custodians of the land on which we work and live, and recognize their continuing connection to the land, water, and air that Virginia Tech consumes. I pay respect to the Tutelo/Monacan Nations, and to their elders past, present, and emerging. To learn more, visit the VT Library exhibit </w:t>
       </w:r>
       <w:hyperlink r:id="rId12" w:history="1">
         <w:r>
@@ -1164,7 +1126,7 @@
           <w:szCs w:val="20"/>
         </w:rPr>
         <w:drawing>
-          <wp:anchor distT="0" distB="0" distL="114300" distR="114300" simplePos="0" relativeHeight="251678720" behindDoc="1" locked="0" layoutInCell="1" allowOverlap="1" wp14:anchorId="5F102686" wp14:editId="0EA6CBFF">
+          <wp:anchor distT="0" distB="0" distL="114300" distR="114300" simplePos="0" relativeHeight="251678720" behindDoc="1" locked="0" layoutInCell="1" allowOverlap="1" wp14:anchorId="5F102686" wp14:editId="7D49542A">
             <wp:simplePos x="0" y="0"/>
             <wp:positionH relativeFrom="column">
               <wp:posOffset>5610225</wp:posOffset>
@@ -1410,27 +1372,7 @@
           <w:sz w:val="20"/>
           <w:szCs w:val="20"/>
         </w:rPr>
-        <w:t xml:space="preserve">You can arrange to do your work for this </w:t>
-      </w:r>
-      <w:proofErr w:type="gramStart"/>
-      <w:r>
-        <w:rPr>
-          <w:rFonts w:asciiTheme="minorHAnsi" w:hAnsiTheme="minorHAnsi" w:cstheme="minorHAnsi"/>
-          <w:color w:val="222222"/>
-          <w:sz w:val="20"/>
-          <w:szCs w:val="20"/>
-        </w:rPr>
-        <w:t>course</w:t>
-      </w:r>
-      <w:proofErr w:type="gramEnd"/>
-      <w:r>
-        <w:rPr>
-          <w:rFonts w:asciiTheme="minorHAnsi" w:hAnsiTheme="minorHAnsi" w:cstheme="minorHAnsi"/>
-          <w:color w:val="222222"/>
-          <w:sz w:val="20"/>
-          <w:szCs w:val="20"/>
-        </w:rPr>
-        <w:t xml:space="preserve"> any place that works for you. Since all work is done online and independently, you have complete control over where you work.</w:t>
+        <w:t>You can arrange to do your work for this course any place that works for you. Since all work is done online and independently, you have complete control over where you work.</w:t>
       </w:r>
     </w:p>
     <w:p>
@@ -1816,48 +1758,20 @@
         <w:rPr>
           <w:rFonts w:asciiTheme="minorHAnsi" w:hAnsiTheme="minorHAnsi" w:cstheme="minorHAnsi"/>
         </w:rPr>
+        <w:t xml:space="preserve"> in this course. </w:t>
+      </w:r>
+      <w:r>
+        <w:rPr>
+          <w:rFonts w:asciiTheme="minorHAnsi" w:hAnsiTheme="minorHAnsi" w:cstheme="minorHAnsi"/>
+        </w:rPr>
+        <w:t>Project management and collaborative writing comprise the majority of major projects you will do.</w:t>
+      </w:r>
+      <w:r>
+        <w:rPr>
+          <w:rFonts w:asciiTheme="minorHAnsi" w:hAnsiTheme="minorHAnsi" w:cstheme="minorHAnsi"/>
+        </w:rPr>
         <w:t xml:space="preserve"> </w:t>
       </w:r>
-      <w:proofErr w:type="gramStart"/>
-      <w:r>
-        <w:rPr>
-          <w:rFonts w:asciiTheme="minorHAnsi" w:hAnsiTheme="minorHAnsi" w:cstheme="minorHAnsi"/>
-        </w:rPr>
-        <w:t>in</w:t>
-      </w:r>
-      <w:proofErr w:type="gramEnd"/>
-      <w:r>
-        <w:rPr>
-          <w:rFonts w:asciiTheme="minorHAnsi" w:hAnsiTheme="minorHAnsi" w:cstheme="minorHAnsi"/>
-        </w:rPr>
-        <w:t xml:space="preserve"> this course. </w:t>
-      </w:r>
-      <w:r>
-        <w:rPr>
-          <w:rFonts w:asciiTheme="minorHAnsi" w:hAnsiTheme="minorHAnsi" w:cstheme="minorHAnsi"/>
-        </w:rPr>
-        <w:t xml:space="preserve">Project management and collaborative writing comprise </w:t>
-      </w:r>
-      <w:proofErr w:type="gramStart"/>
-      <w:r>
-        <w:rPr>
-          <w:rFonts w:asciiTheme="minorHAnsi" w:hAnsiTheme="minorHAnsi" w:cstheme="minorHAnsi"/>
-        </w:rPr>
-        <w:t>the majority of</w:t>
-      </w:r>
-      <w:proofErr w:type="gramEnd"/>
-      <w:r>
-        <w:rPr>
-          <w:rFonts w:asciiTheme="minorHAnsi" w:hAnsiTheme="minorHAnsi" w:cstheme="minorHAnsi"/>
-        </w:rPr>
-        <w:t xml:space="preserve"> major projects you will do.</w:t>
-      </w:r>
-      <w:r>
-        <w:rPr>
-          <w:rFonts w:asciiTheme="minorHAnsi" w:hAnsiTheme="minorHAnsi" w:cstheme="minorHAnsi"/>
-        </w:rPr>
-        <w:t xml:space="preserve"> </w:t>
-      </w:r>
       <w:r>
         <w:rPr>
           <w:rFonts w:asciiTheme="minorHAnsi" w:hAnsiTheme="minorHAnsi" w:cstheme="minorHAnsi"/>
@@ -1888,19 +1802,11 @@
         </w:rPr>
         <w:t xml:space="preserve">doing well </w:t>
       </w:r>
-      <w:proofErr w:type="gramStart"/>
-      <w:r>
-        <w:rPr>
-          <w:rFonts w:asciiTheme="minorHAnsi" w:hAnsiTheme="minorHAnsi" w:cstheme="minorHAnsi"/>
-        </w:rPr>
-        <w:t>in</w:t>
-      </w:r>
-      <w:proofErr w:type="gramEnd"/>
-      <w:r>
-        <w:rPr>
-          <w:rFonts w:asciiTheme="minorHAnsi" w:hAnsiTheme="minorHAnsi" w:cstheme="minorHAnsi"/>
-        </w:rPr>
-        <w:t xml:space="preserve"> the course.</w:t>
+      <w:r>
+        <w:rPr>
+          <w:rFonts w:asciiTheme="minorHAnsi" w:hAnsiTheme="minorHAnsi" w:cstheme="minorHAnsi"/>
+        </w:rPr>
+        <w:t>in the course.</w:t>
       </w:r>
     </w:p>
     <w:p>
@@ -1963,53 +1869,12 @@
                               <w:t xml:space="preserve">Credit: </w:t>
                             </w:r>
                             <w:hyperlink r:id="rId22" w:history="1">
-                              <w:proofErr w:type="spellStart"/>
                               <w:r>
                                 <w:rPr>
                                   <w:rStyle w:val="Hyperlink"/>
                                   <w:rFonts w:asciiTheme="minorHAnsi" w:hAnsiTheme="minorHAnsi" w:cstheme="minorHAnsi"/>
                                 </w:rPr>
-                                <w:t>wocintech</w:t>
-                              </w:r>
-                              <w:proofErr w:type="spellEnd"/>
-                              <w:r>
-                                <w:rPr>
-                                  <w:rStyle w:val="Hyperlink"/>
-                                  <w:rFonts w:asciiTheme="minorHAnsi" w:hAnsiTheme="minorHAnsi" w:cstheme="minorHAnsi"/>
-                                </w:rPr>
-                                <w:t xml:space="preserve"> (</w:t>
-                              </w:r>
-                              <w:proofErr w:type="spellStart"/>
-                              <w:r>
-                                <w:rPr>
-                                  <w:rStyle w:val="Hyperlink"/>
-                                  <w:rFonts w:asciiTheme="minorHAnsi" w:hAnsiTheme="minorHAnsi" w:cstheme="minorHAnsi"/>
-                                </w:rPr>
-                                <w:t>microsoft</w:t>
-                              </w:r>
-                              <w:proofErr w:type="spellEnd"/>
-                              <w:r>
-                                <w:rPr>
-                                  <w:rStyle w:val="Hyperlink"/>
-                                  <w:rFonts w:asciiTheme="minorHAnsi" w:hAnsiTheme="minorHAnsi" w:cstheme="minorHAnsi"/>
-                                </w:rPr>
-                                <w:t xml:space="preserve">) – 58 by </w:t>
-                              </w:r>
-                              <w:proofErr w:type="spellStart"/>
-                              <w:r>
-                                <w:rPr>
-                                  <w:rStyle w:val="Hyperlink"/>
-                                  <w:rFonts w:asciiTheme="minorHAnsi" w:hAnsiTheme="minorHAnsi" w:cstheme="minorHAnsi"/>
-                                </w:rPr>
-                                <w:t>WOCinTech</w:t>
-                              </w:r>
-                              <w:proofErr w:type="spellEnd"/>
-                              <w:r>
-                                <w:rPr>
-                                  <w:rStyle w:val="Hyperlink"/>
-                                  <w:rFonts w:asciiTheme="minorHAnsi" w:hAnsiTheme="minorHAnsi" w:cstheme="minorHAnsi"/>
-                                </w:rPr>
-                                <w:t xml:space="preserve"> Chat on Flickr</w:t>
+                                <w:t>wocintech (microsoft) – 58 by WOCinTech Chat on Flickr</w:t>
                               </w:r>
                             </w:hyperlink>
                             <w:r>
@@ -2072,53 +1937,12 @@
                         <w:t xml:space="preserve">Credit: </w:t>
                       </w:r>
                       <w:hyperlink r:id="rId23" w:history="1">
-                        <w:proofErr w:type="spellStart"/>
                         <w:r>
                           <w:rPr>
                             <w:rStyle w:val="Hyperlink"/>
                             <w:rFonts w:asciiTheme="minorHAnsi" w:hAnsiTheme="minorHAnsi" w:cstheme="minorHAnsi"/>
                           </w:rPr>
-                          <w:t>wocintech</w:t>
-                        </w:r>
-                        <w:proofErr w:type="spellEnd"/>
-                        <w:r>
-                          <w:rPr>
-                            <w:rStyle w:val="Hyperlink"/>
-                            <w:rFonts w:asciiTheme="minorHAnsi" w:hAnsiTheme="minorHAnsi" w:cstheme="minorHAnsi"/>
-                          </w:rPr>
-                          <w:t xml:space="preserve"> (</w:t>
-                        </w:r>
-                        <w:proofErr w:type="spellStart"/>
-                        <w:r>
-                          <w:rPr>
-                            <w:rStyle w:val="Hyperlink"/>
-                            <w:rFonts w:asciiTheme="minorHAnsi" w:hAnsiTheme="minorHAnsi" w:cstheme="minorHAnsi"/>
-                          </w:rPr>
-                          <w:t>microsoft</w:t>
-                        </w:r>
-                        <w:proofErr w:type="spellEnd"/>
-                        <w:r>
-                          <w:rPr>
-                            <w:rStyle w:val="Hyperlink"/>
-                            <w:rFonts w:asciiTheme="minorHAnsi" w:hAnsiTheme="minorHAnsi" w:cstheme="minorHAnsi"/>
-                          </w:rPr>
-                          <w:t xml:space="preserve">) – 58 by </w:t>
-                        </w:r>
-                        <w:proofErr w:type="spellStart"/>
-                        <w:r>
-                          <w:rPr>
-                            <w:rStyle w:val="Hyperlink"/>
-                            <w:rFonts w:asciiTheme="minorHAnsi" w:hAnsiTheme="minorHAnsi" w:cstheme="minorHAnsi"/>
-                          </w:rPr>
-                          <w:t>WOCinTech</w:t>
-                        </w:r>
-                        <w:proofErr w:type="spellEnd"/>
-                        <w:r>
-                          <w:rPr>
-                            <w:rStyle w:val="Hyperlink"/>
-                            <w:rFonts w:asciiTheme="minorHAnsi" w:hAnsiTheme="minorHAnsi" w:cstheme="minorHAnsi"/>
-                          </w:rPr>
-                          <w:t xml:space="preserve"> Chat on Flickr</w:t>
+                          <w:t>wocintech (microsoft) – 58 by WOCinTech Chat on Flickr</w:t>
                         </w:r>
                       </w:hyperlink>
                       <w:r>
@@ -2149,26 +1973,10 @@
         </mc:AlternateContent>
       </w:r>
       <w:r>
-        <w:t xml:space="preserve">Not only is collaboration important in this course, </w:t>
-      </w:r>
-      <w:proofErr w:type="gramStart"/>
-      <w:r>
-        <w:t>it is</w:t>
-      </w:r>
-      <w:proofErr w:type="gramEnd"/>
-      <w:r>
-        <w:t xml:space="preserve"> significant in the workplace as well. </w:t>
-      </w:r>
-      <w:r>
-        <w:t xml:space="preserve">Burnett, Cooper, and </w:t>
-      </w:r>
-      <w:proofErr w:type="spellStart"/>
-      <w:r>
-        <w:t>Welhausen</w:t>
-      </w:r>
-      <w:proofErr w:type="spellEnd"/>
-      <w:r>
-        <w:t xml:space="preserve"> (2013) report</w:t>
+        <w:t xml:space="preserve">Not only is collaboration important in this course, it is significant in the workplace as well. </w:t>
+      </w:r>
+      <w:r>
+        <w:t>Burnett, Cooper, and Welhausen (2013) report</w:t>
       </w:r>
       <w:r>
         <w:t xml:space="preserve">, </w:t>
@@ -2645,6 +2453,7 @@
         <w:spacing w:line="240" w:lineRule="auto"/>
       </w:pPr>
       <w:r>
+        <w:lastRenderedPageBreak/>
         <w:t xml:space="preserve">Based on the value of </w:t>
       </w:r>
       <w:r>
@@ -2676,11 +2485,7 @@
         <w:t xml:space="preserve">. </w:t>
       </w:r>
       <w:r>
-        <w:t xml:space="preserve">Your group should </w:t>
-      </w:r>
-      <w:r>
-        <w:lastRenderedPageBreak/>
-        <w:t xml:space="preserve">build a community where everyone has a positive experience and </w:t>
+        <w:t xml:space="preserve">Your group should build a community where everyone has a positive experience and </w:t>
       </w:r>
       <w:r>
         <w:t>where everyone in the group succeeds.</w:t>
@@ -3649,21 +3454,7 @@
         <w:rPr>
           <w:rFonts w:asciiTheme="minorHAnsi" w:hAnsiTheme="minorHAnsi" w:cstheme="minorHAnsi"/>
         </w:rPr>
-        <w:t xml:space="preserve">Discuss technical writing concerns </w:t>
-      </w:r>
-      <w:proofErr w:type="gramStart"/>
-      <w:r>
-        <w:rPr>
-          <w:rFonts w:asciiTheme="minorHAnsi" w:hAnsiTheme="minorHAnsi" w:cstheme="minorHAnsi"/>
-        </w:rPr>
-        <w:t>together, and</w:t>
-      </w:r>
-      <w:proofErr w:type="gramEnd"/>
-      <w:r>
-        <w:rPr>
-          <w:rFonts w:asciiTheme="minorHAnsi" w:hAnsiTheme="minorHAnsi" w:cstheme="minorHAnsi"/>
-        </w:rPr>
-        <w:t xml:space="preserve"> decide on style and ethical guidelines for your group projects.</w:t>
+        <w:t>Discuss technical writing concerns together, and decide on style and ethical guidelines for your group projects.</w:t>
       </w:r>
     </w:p>
     <w:p>
@@ -4244,23 +4035,7 @@
           <w:rFonts w:asciiTheme="minorHAnsi" w:hAnsiTheme="minorHAnsi" w:cstheme="minorHAnsi"/>
           <w:lang w:val="en"/>
         </w:rPr>
-        <w:t xml:space="preserve">I developed this system six years ago, and I’ve found that it eliminates the challenges that random group composition </w:t>
-      </w:r>
-      <w:proofErr w:type="gramStart"/>
-      <w:r>
-        <w:rPr>
-          <w:rFonts w:asciiTheme="minorHAnsi" w:hAnsiTheme="minorHAnsi" w:cstheme="minorHAnsi"/>
-          <w:lang w:val="en"/>
-        </w:rPr>
-        <w:t>create</w:t>
-      </w:r>
-      <w:proofErr w:type="gramEnd"/>
-      <w:r>
-        <w:rPr>
-          <w:rFonts w:asciiTheme="minorHAnsi" w:hAnsiTheme="minorHAnsi" w:cstheme="minorHAnsi"/>
-          <w:lang w:val="en"/>
-        </w:rPr>
-        <w:t>.</w:t>
+        <w:t>I developed this system six years ago, and I’ve found that it eliminates the challenges that random group composition create.</w:t>
       </w:r>
     </w:p>
     <w:p>
@@ -4667,16 +4442,8 @@
         <w:rPr>
           <w:rFonts w:asciiTheme="minorHAnsi" w:hAnsiTheme="minorHAnsi" w:cstheme="minorHAnsi"/>
         </w:rPr>
-        <w:t xml:space="preserve"> Main Canvas toolbar, showing the Groups </w:t>
-      </w:r>
-      <w:proofErr w:type="gramStart"/>
-      <w:r>
-        <w:rPr>
-          <w:rFonts w:asciiTheme="minorHAnsi" w:hAnsiTheme="minorHAnsi" w:cstheme="minorHAnsi"/>
-        </w:rPr>
-        <w:t>button</w:t>
-      </w:r>
-      <w:proofErr w:type="gramEnd"/>
+        <w:t xml:space="preserve"> Main Canvas toolbar, showing the Groups button</w:t>
+      </w:r>
     </w:p>
     <w:p>
       <w:pPr>
@@ -5119,23 +4886,7 @@
           <w:rFonts w:asciiTheme="minorHAnsi" w:hAnsiTheme="minorHAnsi" w:cstheme="minorHAnsi"/>
           <w:lang w:val="en"/>
         </w:rPr>
-        <w:t xml:space="preserve"> </w:t>
-      </w:r>
-      <w:proofErr w:type="gramStart"/>
-      <w:r>
-        <w:rPr>
-          <w:rFonts w:asciiTheme="minorHAnsi" w:hAnsiTheme="minorHAnsi" w:cstheme="minorHAnsi"/>
-          <w:lang w:val="en"/>
-        </w:rPr>
-        <w:t>in</w:t>
-      </w:r>
-      <w:proofErr w:type="gramEnd"/>
-      <w:r>
-        <w:rPr>
-          <w:rFonts w:asciiTheme="minorHAnsi" w:hAnsiTheme="minorHAnsi" w:cstheme="minorHAnsi"/>
-          <w:lang w:val="en"/>
-        </w:rPr>
-        <w:t xml:space="preserve"> Canvas during or after the second week of class. Your group will collaborate </w:t>
+        <w:t xml:space="preserve"> in Canvas during or after the second week of class. Your group will collaborate </w:t>
       </w:r>
       <w:r>
         <w:rPr>
@@ -5848,14 +5599,27 @@
       <w:r>
         <w:t xml:space="preserve">Table </w:t>
       </w:r>
-      <w:fldSimple w:instr=" SEQ Table \* ARABIC ">
-        <w:r>
-          <w:rPr>
-            <w:noProof/>
-          </w:rPr>
-          <w:t>2</w:t>
-        </w:r>
-      </w:fldSimple>
+      <w:r>
+        <w:fldChar w:fldCharType="begin"/>
+      </w:r>
+      <w:r>
+        <w:instrText xml:space="preserve"> SEQ Table \* ARABIC </w:instrText>
+      </w:r>
+      <w:r>
+        <w:fldChar w:fldCharType="separate"/>
+      </w:r>
+      <w:r>
+        <w:rPr>
+          <w:noProof/>
+        </w:rPr>
+        <w:t>2</w:t>
+      </w:r>
+      <w:r>
+        <w:rPr>
+          <w:noProof/>
+        </w:rPr>
+        <w:fldChar w:fldCharType="end"/>
+      </w:r>
       <w:r>
         <w:rPr>
           <w:noProof/>
@@ -5892,24 +5656,165 @@
           <w:rFonts w:asciiTheme="minorHAnsi" w:eastAsia="Verdana" w:hAnsiTheme="minorHAnsi" w:cstheme="minorHAnsi"/>
           <w:lang w:val="en"/>
         </w:rPr>
-        <w:t xml:space="preserve">The most important aspect of collaborative work in this course is supporting one another so that everyone in the group can succeed. </w:t>
+        <w:t xml:space="preserve">Supporting one another is the number one goal for your group. Set your objective as making sure that </w:t>
       </w:r>
       <w:r>
         <w:rPr>
           <w:rFonts w:asciiTheme="minorHAnsi" w:eastAsia="Verdana" w:hAnsiTheme="minorHAnsi" w:cstheme="minorHAnsi"/>
           <w:lang w:val="en"/>
         </w:rPr>
-        <w:t xml:space="preserve"> Build a community of </w:t>
-      </w:r>
-      <w:proofErr w:type="gramStart"/>
+        <w:t>everyone in the group can succeed.</w:t>
+      </w:r>
       <w:r>
         <w:rPr>
           <w:rFonts w:asciiTheme="minorHAnsi" w:eastAsia="Verdana" w:hAnsiTheme="minorHAnsi" w:cstheme="minorHAnsi"/>
           <w:lang w:val="en"/>
         </w:rPr>
-        <w:t>support</w:t>
-      </w:r>
-      <w:proofErr w:type="gramEnd"/>
+        <w:t xml:space="preserve"> In this course and in the workplace, project management is</w:t>
+      </w:r>
+      <w:r>
+        <w:rPr>
+          <w:rFonts w:asciiTheme="minorHAnsi" w:eastAsia="Verdana" w:hAnsiTheme="minorHAnsi" w:cstheme="minorHAnsi"/>
+          <w:lang w:val="en"/>
+        </w:rPr>
+        <w:t xml:space="preserve"> all about working together, focusing on shared goals and backing each other up. </w:t>
+      </w:r>
+    </w:p>
+    <w:p>
+      <w:pPr>
+        <w:spacing w:after="240" w:line="240" w:lineRule="auto"/>
+        <w:ind w:left="360"/>
+        <w:rPr>
+          <w:rFonts w:asciiTheme="minorHAnsi" w:eastAsia="Verdana" w:hAnsiTheme="minorHAnsi" w:cstheme="minorHAnsi"/>
+          <w:lang w:val="en"/>
+        </w:rPr>
+      </w:pPr>
+      <w:r>
+        <w:rPr>
+          <w:rFonts w:asciiTheme="minorHAnsi" w:eastAsia="Verdana" w:hAnsiTheme="minorHAnsi" w:cstheme="minorHAnsi"/>
+          <w:lang w:val="en"/>
+        </w:rPr>
+        <w:t xml:space="preserve">The guidelines on the next few pages provide strategies you can follow to </w:t>
+      </w:r>
+      <w:r>
+        <w:rPr>
+          <w:rFonts w:asciiTheme="minorHAnsi" w:eastAsia="Verdana" w:hAnsiTheme="minorHAnsi" w:cstheme="minorHAnsi"/>
+          <w:lang w:val="en"/>
+        </w:rPr>
+        <w:t xml:space="preserve">create a positive space where </w:t>
+      </w:r>
+      <w:r>
+        <w:rPr>
+          <w:rFonts w:asciiTheme="minorHAnsi" w:eastAsia="Verdana" w:hAnsiTheme="minorHAnsi" w:cstheme="minorHAnsi"/>
+          <w:lang w:val="en"/>
+        </w:rPr>
+        <w:t>group members</w:t>
+      </w:r>
+      <w:r>
+        <w:rPr>
+          <w:rFonts w:asciiTheme="minorHAnsi" w:eastAsia="Verdana" w:hAnsiTheme="minorHAnsi" w:cstheme="minorHAnsi"/>
+          <w:lang w:val="en"/>
+        </w:rPr>
+        <w:t xml:space="preserve"> lift </w:t>
+      </w:r>
+      <w:r>
+        <w:rPr>
+          <w:rFonts w:asciiTheme="minorHAnsi" w:eastAsia="Verdana" w:hAnsiTheme="minorHAnsi" w:cstheme="minorHAnsi"/>
+          <w:lang w:val="en"/>
+        </w:rPr>
+        <w:t>one an</w:t>
+      </w:r>
+      <w:r>
+        <w:rPr>
+          <w:rFonts w:asciiTheme="minorHAnsi" w:eastAsia="Verdana" w:hAnsiTheme="minorHAnsi" w:cstheme="minorHAnsi"/>
+          <w:lang w:val="en"/>
+        </w:rPr>
+        <w:t>other to success through teamwork and unity!</w:t>
+      </w:r>
+      <w:r>
+        <w:rPr>
+          <w:rFonts w:asciiTheme="minorHAnsi" w:eastAsia="Verdana" w:hAnsiTheme="minorHAnsi" w:cstheme="minorHAnsi"/>
+          <w:lang w:val="en"/>
+        </w:rPr>
+        <w:t xml:space="preserve"> If all these </w:t>
+      </w:r>
+      <w:r>
+        <w:rPr>
+          <w:rFonts w:asciiTheme="minorHAnsi" w:eastAsia="Verdana" w:hAnsiTheme="minorHAnsi" w:cstheme="minorHAnsi"/>
+          <w:lang w:val="en"/>
+        </w:rPr>
+        <w:t>guidelines</w:t>
+      </w:r>
+      <w:r>
+        <w:rPr>
+          <w:rFonts w:asciiTheme="minorHAnsi" w:eastAsia="Verdana" w:hAnsiTheme="minorHAnsi" w:cstheme="minorHAnsi"/>
+          <w:lang w:val="en"/>
+        </w:rPr>
+        <w:t xml:space="preserve"> seem overwhelming at first, recognize </w:t>
+      </w:r>
+      <w:r>
+        <w:rPr>
+          <w:rFonts w:asciiTheme="minorHAnsi" w:eastAsia="Verdana" w:hAnsiTheme="minorHAnsi" w:cstheme="minorHAnsi"/>
+          <w:lang w:val="en"/>
+        </w:rPr>
+        <w:t xml:space="preserve">they boil down to </w:t>
+      </w:r>
+      <w:r>
+        <w:rPr>
+          <w:rFonts w:asciiTheme="minorHAnsi" w:eastAsia="Verdana" w:hAnsiTheme="minorHAnsi" w:cstheme="minorHAnsi"/>
+          <w:lang w:val="en"/>
+        </w:rPr>
+        <w:t>two</w:t>
+      </w:r>
+      <w:r>
+        <w:rPr>
+          <w:rFonts w:asciiTheme="minorHAnsi" w:eastAsia="Verdana" w:hAnsiTheme="minorHAnsi" w:cstheme="minorHAnsi"/>
+          <w:lang w:val="en"/>
+        </w:rPr>
+        <w:t xml:space="preserve"> basic </w:t>
+      </w:r>
+      <w:r>
+        <w:rPr>
+          <w:rFonts w:asciiTheme="minorHAnsi" w:eastAsia="Verdana" w:hAnsiTheme="minorHAnsi" w:cstheme="minorHAnsi"/>
+          <w:lang w:val="en"/>
+        </w:rPr>
+        <w:t>ideas</w:t>
+      </w:r>
+      <w:r>
+        <w:rPr>
+          <w:rFonts w:asciiTheme="minorHAnsi" w:eastAsia="Verdana" w:hAnsiTheme="minorHAnsi" w:cstheme="minorHAnsi"/>
+          <w:lang w:val="en"/>
+        </w:rPr>
+        <w:t>: Be kind</w:t>
+      </w:r>
+      <w:r>
+        <w:rPr>
+          <w:rFonts w:asciiTheme="minorHAnsi" w:eastAsia="Verdana" w:hAnsiTheme="minorHAnsi" w:cstheme="minorHAnsi"/>
+          <w:lang w:val="en"/>
+        </w:rPr>
+        <w:t>, and h</w:t>
+      </w:r>
+      <w:r>
+        <w:rPr>
+          <w:rFonts w:asciiTheme="minorHAnsi" w:eastAsia="Verdana" w:hAnsiTheme="minorHAnsi" w:cstheme="minorHAnsi"/>
+          <w:lang w:val="en"/>
+        </w:rPr>
+        <w:t xml:space="preserve">elp when you can. </w:t>
+      </w:r>
+      <w:r>
+        <w:rPr>
+          <w:rFonts w:asciiTheme="minorHAnsi" w:eastAsia="Verdana" w:hAnsiTheme="minorHAnsi" w:cstheme="minorHAnsi"/>
+          <w:lang w:val="en"/>
+        </w:rPr>
+        <w:t xml:space="preserve">The guidelines here outline specific ways you can </w:t>
+      </w:r>
+      <w:r>
+        <w:rPr>
+          <w:rFonts w:asciiTheme="minorHAnsi" w:eastAsia="Verdana" w:hAnsiTheme="minorHAnsi" w:cstheme="minorHAnsi"/>
+          <w:lang w:val="en"/>
+        </w:rPr>
+        <w:t>put those ideas into action.</w:t>
+      </w:r>
     </w:p>
     <w:tbl>
       <w:tblPr>
@@ -5919,13 +5824,13 @@
         <w:tblLook w:val="04A0" w:firstRow="1" w:lastRow="0" w:firstColumn="1" w:lastColumn="0" w:noHBand="0" w:noVBand="1"/>
       </w:tblPr>
       <w:tblGrid>
-        <w:gridCol w:w="8264"/>
-        <w:gridCol w:w="1446"/>
+        <w:gridCol w:w="7994"/>
+        <w:gridCol w:w="1716"/>
       </w:tblGrid>
       <w:tr>
         <w:tc>
           <w:tcPr>
-            <w:tcW w:w="8455" w:type="dxa"/>
+            <w:tcW w:w="7994" w:type="dxa"/>
           </w:tcPr>
           <w:p>
             <w:pPr>
@@ -5978,11 +5883,12 @@
         </w:tc>
         <w:tc>
           <w:tcPr>
-            <w:tcW w:w="1255" w:type="dxa"/>
+            <w:tcW w:w="1716" w:type="dxa"/>
           </w:tcPr>
           <w:p>
             <w:pPr>
-              <w:spacing w:before="240"/>
+              <w:spacing w:before="120"/>
+              <w:jc w:val="center"/>
               <w:rPr>
                 <w:rFonts w:asciiTheme="minorHAnsi" w:eastAsia="Verdana" w:hAnsiTheme="minorHAnsi" w:cstheme="minorHAnsi"/>
                 <w:lang w:val="en"/>
@@ -6048,7 +5954,7 @@
       <w:tr>
         <w:tc>
           <w:tcPr>
-            <w:tcW w:w="8455" w:type="dxa"/>
+            <w:tcW w:w="7994" w:type="dxa"/>
           </w:tcPr>
           <w:p>
             <w:pPr>
@@ -6105,11 +6011,12 @@
         </w:tc>
         <w:tc>
           <w:tcPr>
-            <w:tcW w:w="1255" w:type="dxa"/>
+            <w:tcW w:w="1716" w:type="dxa"/>
           </w:tcPr>
           <w:p>
             <w:pPr>
-              <w:spacing w:before="240"/>
+              <w:spacing w:before="120"/>
+              <w:jc w:val="center"/>
               <w:rPr>
                 <w:rFonts w:asciiTheme="minorHAnsi" w:eastAsia="Verdana" w:hAnsiTheme="minorHAnsi" w:cstheme="minorHAnsi"/>
                 <w:b/>
@@ -6179,7 +6086,7 @@
       <w:tr>
         <w:tc>
           <w:tcPr>
-            <w:tcW w:w="8455" w:type="dxa"/>
+            <w:tcW w:w="7994" w:type="dxa"/>
           </w:tcPr>
           <w:p>
             <w:pPr>
@@ -6202,7 +6109,35 @@
                 <w:rFonts w:asciiTheme="minorHAnsi" w:eastAsia="Verdana" w:hAnsiTheme="minorHAnsi" w:cstheme="minorHAnsi"/>
                 <w:lang w:val="en"/>
               </w:rPr>
-              <w:t>Every member of the group should be involved in the group’ s discussions, the decisions, and the tasks. When everyone participates, everyone understands the tasks and why they’re being done. Your group needs to do the following:</w:t>
+              <w:t xml:space="preserve">Every member of the group should be involved in the group’s discussions, decisions, and tasks. When everyone participates, everyone understands the </w:t>
+            </w:r>
+            <w:r>
+              <w:rPr>
+                <w:rFonts w:asciiTheme="minorHAnsi" w:eastAsia="Verdana" w:hAnsiTheme="minorHAnsi" w:cstheme="minorHAnsi"/>
+                <w:lang w:val="en"/>
+              </w:rPr>
+              <w:t>work</w:t>
+            </w:r>
+            <w:r>
+              <w:rPr>
+                <w:rFonts w:asciiTheme="minorHAnsi" w:eastAsia="Verdana" w:hAnsiTheme="minorHAnsi" w:cstheme="minorHAnsi"/>
+                <w:lang w:val="en"/>
+              </w:rPr>
+              <w:t xml:space="preserve"> and why </w:t>
+            </w:r>
+            <w:r>
+              <w:rPr>
+                <w:rFonts w:asciiTheme="minorHAnsi" w:eastAsia="Verdana" w:hAnsiTheme="minorHAnsi" w:cstheme="minorHAnsi"/>
+                <w:lang w:val="en"/>
+              </w:rPr>
+              <w:t>it’s</w:t>
+            </w:r>
+            <w:r>
+              <w:rPr>
+                <w:rFonts w:asciiTheme="minorHAnsi" w:eastAsia="Verdana" w:hAnsiTheme="minorHAnsi" w:cstheme="minorHAnsi"/>
+                <w:lang w:val="en"/>
+              </w:rPr>
+              <w:t xml:space="preserve"> being done. Your group needs to do the following:</w:t>
             </w:r>
           </w:p>
           <w:p>
@@ -6244,7 +6179,21 @@
                 <w:rFonts w:asciiTheme="minorHAnsi" w:eastAsia="Verdana" w:hAnsiTheme="minorHAnsi" w:cstheme="minorHAnsi"/>
                 <w:lang w:val="en"/>
               </w:rPr>
-              <w:t>Clearly communicate how the group is working on its goals with one another.</w:t>
+              <w:t xml:space="preserve">Clearly </w:t>
+            </w:r>
+            <w:r>
+              <w:rPr>
+                <w:rFonts w:asciiTheme="minorHAnsi" w:eastAsia="Verdana" w:hAnsiTheme="minorHAnsi" w:cstheme="minorHAnsi"/>
+                <w:lang w:val="en"/>
+              </w:rPr>
+              <w:t>discuss</w:t>
+            </w:r>
+            <w:r>
+              <w:rPr>
+                <w:rFonts w:asciiTheme="minorHAnsi" w:eastAsia="Verdana" w:hAnsiTheme="minorHAnsi" w:cstheme="minorHAnsi"/>
+                <w:lang w:val="en"/>
+              </w:rPr>
+              <w:t xml:space="preserve"> how the group is working on its goals.</w:t>
             </w:r>
           </w:p>
           <w:p>
@@ -6279,11 +6228,12 @@
         </w:tc>
         <w:tc>
           <w:tcPr>
-            <w:tcW w:w="1255" w:type="dxa"/>
+            <w:tcW w:w="1716" w:type="dxa"/>
           </w:tcPr>
           <w:p>
             <w:pPr>
-              <w:spacing w:before="240"/>
+              <w:spacing w:before="120"/>
+              <w:jc w:val="center"/>
               <w:rPr>
                 <w:rFonts w:asciiTheme="minorHAnsi" w:eastAsia="Verdana" w:hAnsiTheme="minorHAnsi" w:cstheme="minorHAnsi"/>
                 <w:b/>
@@ -6353,7 +6303,7 @@
       <w:tr>
         <w:tc>
           <w:tcPr>
-            <w:tcW w:w="8455" w:type="dxa"/>
+            <w:tcW w:w="7994" w:type="dxa"/>
           </w:tcPr>
           <w:p>
             <w:pPr>
@@ -6406,11 +6356,12 @@
         </w:tc>
         <w:tc>
           <w:tcPr>
-            <w:tcW w:w="1255" w:type="dxa"/>
+            <w:tcW w:w="1716" w:type="dxa"/>
           </w:tcPr>
           <w:p>
             <w:pPr>
-              <w:spacing w:before="240"/>
+              <w:spacing w:before="120"/>
+              <w:jc w:val="center"/>
               <w:rPr>
                 <w:rFonts w:asciiTheme="minorHAnsi" w:eastAsia="Verdana" w:hAnsiTheme="minorHAnsi" w:cstheme="minorHAnsi"/>
                 <w:lang w:val="en"/>
@@ -6474,7 +6425,7 @@
       <w:tr>
         <w:tc>
           <w:tcPr>
-            <w:tcW w:w="8455" w:type="dxa"/>
+            <w:tcW w:w="7994" w:type="dxa"/>
           </w:tcPr>
           <w:p>
             <w:pPr>
@@ -6490,37 +6441,107 @@
                 <w:bCs/>
                 <w:lang w:val="en"/>
               </w:rPr>
-              <w:t xml:space="preserve">Check in at least once every week, without fail. </w:t>
-            </w:r>
-            <w:r>
-              <w:rPr>
-                <w:rFonts w:asciiTheme="minorHAnsi" w:eastAsia="Verdana" w:hAnsiTheme="minorHAnsi" w:cstheme="minorHAnsi"/>
-                <w:lang w:val="en"/>
-              </w:rPr>
-              <w:t>By checking in each week in Teams, you make sure that everyone in your group knows what you’re doing. Be sure your group members are never unsure where you are or what’s going on. Tell them</w:t>
-            </w:r>
-            <w:r>
-              <w:rPr>
-                <w:rFonts w:asciiTheme="minorHAnsi" w:eastAsia="Verdana" w:hAnsiTheme="minorHAnsi" w:cstheme="minorHAnsi"/>
-                <w:lang w:val="en"/>
-              </w:rPr>
-              <w:t xml:space="preserve"> clearly in your weekly check-in. If something unusual comes up, jump back on </w:t>
-            </w:r>
-            <w:proofErr w:type="gramStart"/>
-            <w:r>
-              <w:rPr>
-                <w:rFonts w:asciiTheme="minorHAnsi" w:eastAsia="Verdana" w:hAnsiTheme="minorHAnsi" w:cstheme="minorHAnsi"/>
-                <w:lang w:val="en"/>
-              </w:rPr>
-              <w:t>Teams</w:t>
-            </w:r>
-            <w:proofErr w:type="gramEnd"/>
-            <w:r>
-              <w:rPr>
-                <w:rFonts w:asciiTheme="minorHAnsi" w:eastAsia="Verdana" w:hAnsiTheme="minorHAnsi" w:cstheme="minorHAnsi"/>
-                <w:lang w:val="en"/>
-              </w:rPr>
-              <w:t xml:space="preserve"> and add the details.</w:t>
+              <w:t>Update your group</w:t>
+            </w:r>
+            <w:r>
+              <w:rPr>
+                <w:rFonts w:asciiTheme="minorHAnsi" w:eastAsia="Verdana" w:hAnsiTheme="minorHAnsi" w:cstheme="minorHAnsi"/>
+                <w:b/>
+                <w:bCs/>
+                <w:lang w:val="en"/>
+              </w:rPr>
+              <w:t xml:space="preserve"> at least once every week, without fail. </w:t>
+            </w:r>
+            <w:r>
+              <w:rPr>
+                <w:rFonts w:asciiTheme="minorHAnsi" w:eastAsia="Verdana" w:hAnsiTheme="minorHAnsi" w:cstheme="minorHAnsi"/>
+                <w:lang w:val="en"/>
+              </w:rPr>
+              <w:t xml:space="preserve">By </w:t>
+            </w:r>
+            <w:r>
+              <w:rPr>
+                <w:rFonts w:asciiTheme="minorHAnsi" w:eastAsia="Verdana" w:hAnsiTheme="minorHAnsi" w:cstheme="minorHAnsi"/>
+                <w:lang w:val="en"/>
+              </w:rPr>
+              <w:t>updating everyone</w:t>
+            </w:r>
+            <w:r>
+              <w:rPr>
+                <w:rFonts w:asciiTheme="minorHAnsi" w:eastAsia="Verdana" w:hAnsiTheme="minorHAnsi" w:cstheme="minorHAnsi"/>
+                <w:lang w:val="en"/>
+              </w:rPr>
+              <w:t xml:space="preserve"> each week in Teams, you make sure your group knows what you’re doing. </w:t>
+            </w:r>
+            <w:r>
+              <w:rPr>
+                <w:rFonts w:asciiTheme="minorHAnsi" w:eastAsia="Verdana" w:hAnsiTheme="minorHAnsi" w:cstheme="minorHAnsi"/>
+                <w:lang w:val="en"/>
+              </w:rPr>
+              <w:t>Y</w:t>
+            </w:r>
+            <w:r>
+              <w:rPr>
+                <w:rFonts w:asciiTheme="minorHAnsi" w:eastAsia="Verdana" w:hAnsiTheme="minorHAnsi" w:cstheme="minorHAnsi"/>
+                <w:lang w:val="en"/>
+              </w:rPr>
+              <w:t xml:space="preserve">our group members </w:t>
+            </w:r>
+            <w:r>
+              <w:rPr>
+                <w:rFonts w:asciiTheme="minorHAnsi" w:eastAsia="Verdana" w:hAnsiTheme="minorHAnsi" w:cstheme="minorHAnsi"/>
+                <w:lang w:val="en"/>
+              </w:rPr>
+              <w:t xml:space="preserve">should </w:t>
+            </w:r>
+            <w:r>
+              <w:rPr>
+                <w:rFonts w:asciiTheme="minorHAnsi" w:eastAsia="Verdana" w:hAnsiTheme="minorHAnsi" w:cstheme="minorHAnsi"/>
+                <w:lang w:val="en"/>
+              </w:rPr>
+              <w:t xml:space="preserve">never </w:t>
+            </w:r>
+            <w:r>
+              <w:rPr>
+                <w:rFonts w:asciiTheme="minorHAnsi" w:eastAsia="Verdana" w:hAnsiTheme="minorHAnsi" w:cstheme="minorHAnsi"/>
+                <w:lang w:val="en"/>
+              </w:rPr>
+              <w:t xml:space="preserve">be </w:t>
+            </w:r>
+            <w:r>
+              <w:rPr>
+                <w:rFonts w:asciiTheme="minorHAnsi" w:eastAsia="Verdana" w:hAnsiTheme="minorHAnsi" w:cstheme="minorHAnsi"/>
+                <w:lang w:val="en"/>
+              </w:rPr>
+              <w:t>unsure where you are or what’s going on. Tell them</w:t>
+            </w:r>
+            <w:r>
+              <w:rPr>
+                <w:rFonts w:asciiTheme="minorHAnsi" w:eastAsia="Verdana" w:hAnsiTheme="minorHAnsi" w:cstheme="minorHAnsi"/>
+                <w:lang w:val="en"/>
+              </w:rPr>
+              <w:t xml:space="preserve"> clearly in your weekly </w:t>
+            </w:r>
+            <w:r>
+              <w:rPr>
+                <w:rFonts w:asciiTheme="minorHAnsi" w:eastAsia="Verdana" w:hAnsiTheme="minorHAnsi" w:cstheme="minorHAnsi"/>
+                <w:lang w:val="en"/>
+              </w:rPr>
+              <w:t>status update</w:t>
+            </w:r>
+            <w:r>
+              <w:rPr>
+                <w:rFonts w:asciiTheme="minorHAnsi" w:eastAsia="Verdana" w:hAnsiTheme="minorHAnsi" w:cstheme="minorHAnsi"/>
+                <w:lang w:val="en"/>
+              </w:rPr>
+              <w:t>. If something unusual comes up, jump back on Teams and add the details.</w:t>
+            </w:r>
+            <w:r>
+              <w:rPr>
+                <w:rFonts w:asciiTheme="minorHAnsi" w:eastAsia="Verdana" w:hAnsiTheme="minorHAnsi" w:cstheme="minorHAnsi"/>
+                <w:lang w:val="en"/>
+              </w:rPr>
+              <w:t xml:space="preserve"> </w:t>
             </w:r>
           </w:p>
           <w:p>
@@ -6534,83 +6555,17 @@
         </w:tc>
         <w:tc>
           <w:tcPr>
-            <w:tcW w:w="1255" w:type="dxa"/>
+            <w:tcW w:w="1716" w:type="dxa"/>
           </w:tcPr>
           <w:p>
             <w:pPr>
-              <w:spacing w:before="240"/>
+              <w:spacing w:before="120"/>
+              <w:jc w:val="center"/>
               <w:rPr>
                 <w:rFonts w:asciiTheme="minorHAnsi" w:eastAsia="Verdana" w:hAnsiTheme="minorHAnsi" w:cstheme="minorHAnsi"/>
                 <w:lang w:val="en"/>
               </w:rPr>
             </w:pPr>
-          </w:p>
-        </w:tc>
-      </w:tr>
-      <w:tr>
-        <w:tc>
-          <w:tcPr>
-            <w:tcW w:w="8455" w:type="dxa"/>
-          </w:tcPr>
-          <w:p>
-            <w:pPr>
-              <w:rPr>
-                <w:rFonts w:asciiTheme="minorHAnsi" w:eastAsia="Verdana" w:hAnsiTheme="minorHAnsi" w:cstheme="minorHAnsi"/>
-                <w:lang w:val="en"/>
-              </w:rPr>
-            </w:pPr>
-            <w:r>
-              <w:rPr>
-                <w:rFonts w:asciiTheme="minorHAnsi" w:eastAsia="Verdana" w:hAnsiTheme="minorHAnsi" w:cstheme="minorHAnsi"/>
-                <w:b/>
-                <w:bCs/>
-                <w:lang w:val="en"/>
-              </w:rPr>
-              <w:t>Listen closely.</w:t>
-            </w:r>
-            <w:r>
-              <w:rPr>
-                <w:rFonts w:asciiTheme="minorHAnsi" w:eastAsia="Verdana" w:hAnsiTheme="minorHAnsi" w:cstheme="minorHAnsi"/>
-                <w:lang w:val="en"/>
-              </w:rPr>
-              <w:t xml:space="preserve"> Pay careful attention to what members of your group say when your group meets or exchanges messages.</w:t>
-            </w:r>
-            <w:r>
-              <w:rPr>
-                <w:rFonts w:asciiTheme="minorHAnsi" w:eastAsia="Verdana" w:hAnsiTheme="minorHAnsi" w:cstheme="minorHAnsi"/>
-                <w:lang w:val="en"/>
-              </w:rPr>
-              <w:t xml:space="preserve"> </w:t>
-            </w:r>
-            <w:r>
-              <w:rPr>
-                <w:rFonts w:asciiTheme="minorHAnsi" w:eastAsia="Verdana" w:hAnsiTheme="minorHAnsi" w:cstheme="minorHAnsi"/>
-                <w:lang w:val="en"/>
-              </w:rPr>
-              <w:t>Consider how they are saying things (for instance, does their tone suggest they are confident, hesitant, or sarcastic?). Think about the unspoken (or unwritten) characteristics of their comments. When someone finishes sharing an idea, repeat what you heard and give them a chance to restate or rephrase anything that hasn’t come across clearly.</w:t>
-            </w:r>
-          </w:p>
-          <w:p>
-            <w:pPr>
-              <w:rPr>
-                <w:rFonts w:asciiTheme="minorHAnsi" w:eastAsia="Verdana" w:hAnsiTheme="minorHAnsi" w:cstheme="minorHAnsi"/>
-                <w:lang w:val="en"/>
-              </w:rPr>
-            </w:pPr>
-          </w:p>
-        </w:tc>
-        <w:tc>
-          <w:tcPr>
-            <w:tcW w:w="1255" w:type="dxa"/>
-          </w:tcPr>
-          <w:p>
-            <w:pPr>
-              <w:spacing w:before="240"/>
-              <w:rPr>
-                <w:rFonts w:asciiTheme="minorHAnsi" w:eastAsia="Verdana" w:hAnsiTheme="minorHAnsi" w:cstheme="minorHAnsi"/>
-                <w:lang w:val="en"/>
-              </w:rPr>
-            </w:pPr>
             <w:r>
               <w:rPr>
                 <w:rFonts w:asciiTheme="minorHAnsi" w:eastAsia="Verdana" w:hAnsiTheme="minorHAnsi" w:cstheme="minorHAnsi"/>
@@ -6619,10 +6574,10 @@
                 <w14:ligatures w14:val="standardContextual"/>
               </w:rPr>
               <w:drawing>
-                <wp:inline distT="0" distB="0" distL="0" distR="0" wp14:anchorId="05D73F96" wp14:editId="4DB08627">
+                <wp:inline distT="0" distB="0" distL="0" distR="0" wp14:anchorId="53D9F27A" wp14:editId="73C54BAD">
                   <wp:extent cx="685800" cy="685800"/>
                   <wp:effectExtent l="0" t="0" r="0" b="0"/>
-                  <wp:docPr id="863702572" name="Graphic 7"/>
+                  <wp:docPr id="1519830453" name="Graphic 2"/>
                   <wp:cNvGraphicFramePr>
                     <a:graphicFrameLocks xmlns:a="http://schemas.openxmlformats.org/drawingml/2006/main" noChangeAspect="1"/>
                   </wp:cNvGraphicFramePr>
@@ -6630,7 +6585,7 @@
                     <a:graphicData uri="http://schemas.openxmlformats.org/drawingml/2006/picture">
                       <pic:pic xmlns:pic="http://schemas.openxmlformats.org/drawingml/2006/picture">
                         <pic:nvPicPr>
-                          <pic:cNvPr id="863702572" name=""/>
+                          <pic:cNvPr id="1519830453" name=""/>
                           <pic:cNvPicPr/>
                         </pic:nvPicPr>
                         <pic:blipFill>
@@ -6669,7 +6624,7 @@
       <w:tr>
         <w:tc>
           <w:tcPr>
-            <w:tcW w:w="8455" w:type="dxa"/>
+            <w:tcW w:w="7994" w:type="dxa"/>
           </w:tcPr>
           <w:p>
             <w:pPr>
@@ -6686,46 +6641,28 @@
                 <w:lang w:val="en"/>
               </w:rPr>
               <w:lastRenderedPageBreak/>
-              <w:t>Be forthcoming about challenges.</w:t>
-            </w:r>
-            <w:r>
-              <w:rPr>
-                <w:rFonts w:asciiTheme="minorHAnsi" w:eastAsia="Verdana" w:hAnsiTheme="minorHAnsi" w:cstheme="minorHAnsi"/>
-                <w:lang w:val="en"/>
-              </w:rPr>
-              <w:t xml:space="preserve"> Be clear when something goes wrong or when something comes up. Let your group know as soon as you can if you’ll be late or if you won’t </w:t>
-            </w:r>
-            <w:proofErr w:type="gramStart"/>
-            <w:r>
-              <w:rPr>
-                <w:rFonts w:asciiTheme="minorHAnsi" w:eastAsia="Verdana" w:hAnsiTheme="minorHAnsi" w:cstheme="minorHAnsi"/>
-                <w:lang w:val="en"/>
-              </w:rPr>
-              <w:t>make</w:t>
-            </w:r>
-            <w:proofErr w:type="gramEnd"/>
-            <w:r>
-              <w:rPr>
-                <w:rFonts w:asciiTheme="minorHAnsi" w:eastAsia="Verdana" w:hAnsiTheme="minorHAnsi" w:cstheme="minorHAnsi"/>
-                <w:lang w:val="en"/>
-              </w:rPr>
-              <w:t xml:space="preserve"> a meeting. Tell them immediately if you can’t meet </w:t>
-            </w:r>
-            <w:proofErr w:type="gramStart"/>
-            <w:r>
-              <w:rPr>
-                <w:rFonts w:asciiTheme="minorHAnsi" w:eastAsia="Verdana" w:hAnsiTheme="minorHAnsi" w:cstheme="minorHAnsi"/>
-                <w:lang w:val="en"/>
-              </w:rPr>
-              <w:t>a deadline</w:t>
-            </w:r>
-            <w:proofErr w:type="gramEnd"/>
-            <w:r>
-              <w:rPr>
-                <w:rFonts w:asciiTheme="minorHAnsi" w:eastAsia="Verdana" w:hAnsiTheme="minorHAnsi" w:cstheme="minorHAnsi"/>
-                <w:lang w:val="en"/>
-              </w:rPr>
-              <w:t>. In addition, explain how you are addressing the challenges you’ve encountered. Even more importantly, if you need help, ask for it. Let your group members know exactly what they can do to help you.</w:t>
+              <w:t>Listen closely.</w:t>
+            </w:r>
+            <w:r>
+              <w:rPr>
+                <w:rFonts w:asciiTheme="minorHAnsi" w:eastAsia="Verdana" w:hAnsiTheme="minorHAnsi" w:cstheme="minorHAnsi"/>
+                <w:lang w:val="en"/>
+              </w:rPr>
+              <w:t xml:space="preserve"> Pay careful attention to what members of your group say when you meet or exchange messages.</w:t>
+            </w:r>
+            <w:r>
+              <w:rPr>
+                <w:rFonts w:asciiTheme="minorHAnsi" w:eastAsia="Verdana" w:hAnsiTheme="minorHAnsi" w:cstheme="minorHAnsi"/>
+                <w:lang w:val="en"/>
+              </w:rPr>
+              <w:t xml:space="preserve"> </w:t>
+            </w:r>
+            <w:r>
+              <w:rPr>
+                <w:rFonts w:asciiTheme="minorHAnsi" w:eastAsia="Verdana" w:hAnsiTheme="minorHAnsi" w:cstheme="minorHAnsi"/>
+                <w:lang w:val="en"/>
+              </w:rPr>
+              <w:t>Consider how they are saying things (for instance, does their tone suggest they are confident, hesitant, or sarcastic?). Think about the unspoken (or unwritten) characteristics of their comments. When someone finishes sharing an idea, repeat what you heard and give them a chance to restate or rephrase anything that hasn’t come across clearly.</w:t>
             </w:r>
           </w:p>
           <w:p>
@@ -6739,11 +6676,12 @@
         </w:tc>
         <w:tc>
           <w:tcPr>
-            <w:tcW w:w="1255" w:type="dxa"/>
+            <w:tcW w:w="1716" w:type="dxa"/>
           </w:tcPr>
           <w:p>
             <w:pPr>
-              <w:spacing w:before="240"/>
+              <w:spacing w:before="120"/>
+              <w:jc w:val="center"/>
               <w:rPr>
                 <w:rFonts w:asciiTheme="minorHAnsi" w:eastAsia="Verdana" w:hAnsiTheme="minorHAnsi" w:cstheme="minorHAnsi"/>
                 <w:lang w:val="en"/>
@@ -6757,10 +6695,10 @@
                 <w14:ligatures w14:val="standardContextual"/>
               </w:rPr>
               <w:drawing>
-                <wp:inline distT="0" distB="0" distL="0" distR="0" wp14:anchorId="69D9F31B" wp14:editId="04943559">
+                <wp:inline distT="0" distB="0" distL="0" distR="0" wp14:anchorId="05D73F96" wp14:editId="4DB08627">
                   <wp:extent cx="685800" cy="685800"/>
                   <wp:effectExtent l="0" t="0" r="0" b="0"/>
-                  <wp:docPr id="1851208273" name="Graphic 8"/>
+                  <wp:docPr id="863702572" name="Graphic 7"/>
                   <wp:cNvGraphicFramePr>
                     <a:graphicFrameLocks xmlns:a="http://schemas.openxmlformats.org/drawingml/2006/main" noChangeAspect="1"/>
                   </wp:cNvGraphicFramePr>
@@ -6768,7 +6706,7 @@
                     <a:graphicData uri="http://schemas.openxmlformats.org/drawingml/2006/picture">
                       <pic:pic xmlns:pic="http://schemas.openxmlformats.org/drawingml/2006/picture">
                         <pic:nvPicPr>
-                          <pic:cNvPr id="1851208273" name=""/>
+                          <pic:cNvPr id="863702572" name=""/>
                           <pic:cNvPicPr/>
                         </pic:nvPicPr>
                         <pic:blipFill>
@@ -6807,14 +6745,12 @@
       <w:tr>
         <w:tc>
           <w:tcPr>
-            <w:tcW w:w="8455" w:type="dxa"/>
+            <w:tcW w:w="7994" w:type="dxa"/>
           </w:tcPr>
           <w:p>
             <w:pPr>
               <w:rPr>
                 <w:rFonts w:asciiTheme="minorHAnsi" w:eastAsia="Verdana" w:hAnsiTheme="minorHAnsi" w:cstheme="minorHAnsi"/>
-                <w:i/>
-                <w:iCs/>
                 <w:lang w:val="en"/>
               </w:rPr>
             </w:pPr>
@@ -6825,37 +6761,42 @@
                 <w:bCs/>
                 <w:lang w:val="en"/>
               </w:rPr>
-              <w:t>Lend a hand when someone asks for help.</w:t>
-            </w:r>
-            <w:r>
-              <w:rPr>
-                <w:rFonts w:asciiTheme="minorHAnsi" w:eastAsia="Verdana" w:hAnsiTheme="minorHAnsi" w:cstheme="minorHAnsi"/>
-                <w:lang w:val="en"/>
-              </w:rPr>
-              <w:t xml:space="preserve"> </w:t>
-            </w:r>
-            <w:r>
-              <w:rPr>
-                <w:rFonts w:asciiTheme="minorHAnsi" w:eastAsia="Verdana" w:hAnsiTheme="minorHAnsi" w:cstheme="minorHAnsi"/>
-                <w:lang w:val="en"/>
-              </w:rPr>
-              <w:t xml:space="preserve">Nothing can feel worse than asking for help and hearing nothing. If someone asks the group for help, jump </w:t>
-            </w:r>
-            <w:proofErr w:type="gramStart"/>
-            <w:r>
-              <w:rPr>
-                <w:rFonts w:asciiTheme="minorHAnsi" w:eastAsia="Verdana" w:hAnsiTheme="minorHAnsi" w:cstheme="minorHAnsi"/>
-                <w:lang w:val="en"/>
-              </w:rPr>
-              <w:t>in</w:t>
-            </w:r>
-            <w:proofErr w:type="gramEnd"/>
-            <w:r>
-              <w:rPr>
-                <w:rFonts w:asciiTheme="minorHAnsi" w:eastAsia="Verdana" w:hAnsiTheme="minorHAnsi" w:cstheme="minorHAnsi"/>
-                <w:lang w:val="en"/>
-              </w:rPr>
-              <w:t xml:space="preserve"> and offer whatever you can. Even if you can’t help immediately, you can let them know that you hear them and will help when you can. Be sure that you are specific in talking about what you can do and when you can do it. </w:t>
+              <w:t>Be forthcoming about challenges.</w:t>
+            </w:r>
+            <w:r>
+              <w:rPr>
+                <w:rFonts w:asciiTheme="minorHAnsi" w:eastAsia="Verdana" w:hAnsiTheme="minorHAnsi" w:cstheme="minorHAnsi"/>
+                <w:lang w:val="en"/>
+              </w:rPr>
+              <w:t xml:space="preserve"> Be clear when something goes wrong or when something comes up. Let your group know as soon as you can if you’ll be late or if you won’t make a meeting. Tell them immediately if you can’t meet a deadline. In addition, explain how you are addressing the challenges you’ve encountered. </w:t>
+            </w:r>
+            <w:r>
+              <w:rPr>
+                <w:rFonts w:asciiTheme="minorHAnsi" w:eastAsia="Verdana" w:hAnsiTheme="minorHAnsi" w:cstheme="minorHAnsi"/>
+                <w:lang w:val="en"/>
+              </w:rPr>
+              <w:t>M</w:t>
+            </w:r>
+            <w:r>
+              <w:rPr>
+                <w:rFonts w:asciiTheme="minorHAnsi" w:eastAsia="Verdana" w:hAnsiTheme="minorHAnsi" w:cstheme="minorHAnsi"/>
+                <w:lang w:val="en"/>
+              </w:rPr>
+              <w:t xml:space="preserve">ore importantly, </w:t>
+            </w:r>
+            <w:r>
+              <w:rPr>
+                <w:rFonts w:asciiTheme="minorHAnsi" w:eastAsia="Verdana" w:hAnsiTheme="minorHAnsi" w:cstheme="minorHAnsi"/>
+                <w:lang w:val="en"/>
+              </w:rPr>
+              <w:t xml:space="preserve">ask for help </w:t>
+            </w:r>
+            <w:r>
+              <w:rPr>
+                <w:rFonts w:asciiTheme="minorHAnsi" w:eastAsia="Verdana" w:hAnsiTheme="minorHAnsi" w:cstheme="minorHAnsi"/>
+                <w:lang w:val="en"/>
+              </w:rPr>
+              <w:t>if you need it. Let your group members know exactly what they can do to help you.</w:t>
             </w:r>
           </w:p>
           <w:p>
@@ -6869,11 +6810,12 @@
         </w:tc>
         <w:tc>
           <w:tcPr>
-            <w:tcW w:w="1255" w:type="dxa"/>
+            <w:tcW w:w="1716" w:type="dxa"/>
           </w:tcPr>
           <w:p>
             <w:pPr>
-              <w:spacing w:before="240"/>
+              <w:spacing w:before="120"/>
+              <w:jc w:val="center"/>
               <w:rPr>
                 <w:rFonts w:asciiTheme="minorHAnsi" w:eastAsia="Verdana" w:hAnsiTheme="minorHAnsi" w:cstheme="minorHAnsi"/>
                 <w:lang w:val="en"/>
@@ -6887,10 +6829,10 @@
                 <w14:ligatures w14:val="standardContextual"/>
               </w:rPr>
               <w:drawing>
-                <wp:inline distT="0" distB="0" distL="0" distR="0" wp14:anchorId="2E5D6B05" wp14:editId="622799D5">
+                <wp:inline distT="0" distB="0" distL="0" distR="0" wp14:anchorId="69D9F31B" wp14:editId="04943559">
                   <wp:extent cx="685800" cy="685800"/>
                   <wp:effectExtent l="0" t="0" r="0" b="0"/>
-                  <wp:docPr id="770042564" name="Graphic 9"/>
+                  <wp:docPr id="1851208273" name="Graphic 8"/>
                   <wp:cNvGraphicFramePr>
                     <a:graphicFrameLocks xmlns:a="http://schemas.openxmlformats.org/drawingml/2006/main" noChangeAspect="1"/>
                   </wp:cNvGraphicFramePr>
@@ -6898,7 +6840,7 @@
                     <a:graphicData uri="http://schemas.openxmlformats.org/drawingml/2006/picture">
                       <pic:pic xmlns:pic="http://schemas.openxmlformats.org/drawingml/2006/picture">
                         <pic:nvPicPr>
-                          <pic:cNvPr id="770042564" name=""/>
+                          <pic:cNvPr id="1851208273" name=""/>
                           <pic:cNvPicPr/>
                         </pic:nvPicPr>
                         <pic:blipFill>
@@ -6937,7 +6879,7 @@
       <w:tr>
         <w:tc>
           <w:tcPr>
-            <w:tcW w:w="8455" w:type="dxa"/>
+            <w:tcW w:w="7994" w:type="dxa"/>
           </w:tcPr>
           <w:p>
             <w:pPr>
@@ -6953,55 +6895,75 @@
                 <w:bCs/>
                 <w:lang w:val="en"/>
               </w:rPr>
-              <w:t>Offer to chat with a group member.</w:t>
-            </w:r>
-            <w:r>
-              <w:rPr>
-                <w:rFonts w:asciiTheme="minorHAnsi" w:eastAsia="Verdana" w:hAnsiTheme="minorHAnsi" w:cstheme="minorHAnsi"/>
-                <w:lang w:val="en"/>
-              </w:rPr>
-              <w:t xml:space="preserve"> Sometimes people just need to talk an idea through</w:t>
-            </w:r>
-            <w:r>
-              <w:rPr>
-                <w:rFonts w:asciiTheme="minorHAnsi" w:eastAsia="Verdana" w:hAnsiTheme="minorHAnsi" w:cstheme="minorHAnsi"/>
-                <w:lang w:val="en"/>
-              </w:rPr>
-              <w:t xml:space="preserve"> to figure out what to do next</w:t>
-            </w:r>
-            <w:r>
-              <w:rPr>
-                <w:rFonts w:asciiTheme="minorHAnsi" w:eastAsia="Verdana" w:hAnsiTheme="minorHAnsi" w:cstheme="minorHAnsi"/>
-                <w:lang w:val="en"/>
-              </w:rPr>
-              <w:t>.</w:t>
-            </w:r>
-            <w:r>
-              <w:rPr>
-                <w:rFonts w:asciiTheme="minorHAnsi" w:eastAsia="Verdana" w:hAnsiTheme="minorHAnsi" w:cstheme="minorHAnsi"/>
-                <w:lang w:val="en"/>
-              </w:rPr>
-              <w:t xml:space="preserve"> Other times, they may just want to vent to someone facing a similar situation. Even if you don’t aren’t sure how to help someone, you can offer to listen by inviting them to join you on Zoom or Teams. Audio or video won’t </w:t>
-            </w:r>
-            <w:proofErr w:type="gramStart"/>
-            <w:r>
-              <w:rPr>
-                <w:rFonts w:asciiTheme="minorHAnsi" w:eastAsia="Verdana" w:hAnsiTheme="minorHAnsi" w:cstheme="minorHAnsi"/>
-                <w:lang w:val="en"/>
-              </w:rPr>
-              <w:t>work?</w:t>
-            </w:r>
-            <w:proofErr w:type="gramEnd"/>
-            <w:r>
-              <w:rPr>
-                <w:rFonts w:asciiTheme="minorHAnsi" w:eastAsia="Verdana" w:hAnsiTheme="minorHAnsi" w:cstheme="minorHAnsi"/>
-                <w:lang w:val="en"/>
-              </w:rPr>
-              <w:t xml:space="preserve"> Try a text message, Canvas message, or email message.</w:t>
+              <w:t>Reach out to group members to make sure everything is okay.</w:t>
+            </w:r>
+            <w:r>
+              <w:rPr>
+                <w:rFonts w:asciiTheme="minorHAnsi" w:eastAsia="Verdana" w:hAnsiTheme="minorHAnsi" w:cstheme="minorHAnsi"/>
+                <w:lang w:val="en"/>
+              </w:rPr>
+              <w:t xml:space="preserve"> </w:t>
+            </w:r>
+            <w:r>
+              <w:rPr>
+                <w:rFonts w:asciiTheme="minorHAnsi" w:eastAsia="Verdana" w:hAnsiTheme="minorHAnsi" w:cstheme="minorHAnsi"/>
+                <w:lang w:val="en"/>
+              </w:rPr>
+              <w:t>If someone in your group mentions that they’re feeling stressful, not feeling well, or struggling in some other way, send them a private message that o</w:t>
+            </w:r>
+            <w:r>
+              <w:rPr>
+                <w:rFonts w:asciiTheme="minorHAnsi" w:eastAsia="Verdana" w:hAnsiTheme="minorHAnsi" w:cstheme="minorHAnsi"/>
+                <w:lang w:val="en"/>
+              </w:rPr>
+              <w:t>ffer</w:t>
+            </w:r>
+            <w:r>
+              <w:rPr>
+                <w:rFonts w:asciiTheme="minorHAnsi" w:eastAsia="Verdana" w:hAnsiTheme="minorHAnsi" w:cstheme="minorHAnsi"/>
+                <w:lang w:val="en"/>
+              </w:rPr>
+              <w:t>s some</w:t>
+            </w:r>
+            <w:r>
+              <w:rPr>
+                <w:rFonts w:asciiTheme="minorHAnsi" w:eastAsia="Verdana" w:hAnsiTheme="minorHAnsi" w:cstheme="minorHAnsi"/>
+                <w:lang w:val="en"/>
+              </w:rPr>
+              <w:t xml:space="preserve"> words of encouragement </w:t>
+            </w:r>
+            <w:r>
+              <w:rPr>
+                <w:rFonts w:asciiTheme="minorHAnsi" w:eastAsia="Verdana" w:hAnsiTheme="minorHAnsi" w:cstheme="minorHAnsi"/>
+                <w:lang w:val="en"/>
+              </w:rPr>
+              <w:t>and support</w:t>
+            </w:r>
+            <w:r>
+              <w:rPr>
+                <w:rFonts w:asciiTheme="minorHAnsi" w:eastAsia="Verdana" w:hAnsiTheme="minorHAnsi" w:cstheme="minorHAnsi"/>
+                <w:lang w:val="en"/>
+              </w:rPr>
+              <w:t xml:space="preserve">. </w:t>
+            </w:r>
+            <w:r>
+              <w:rPr>
+                <w:rFonts w:asciiTheme="minorHAnsi" w:eastAsia="Verdana" w:hAnsiTheme="minorHAnsi" w:cstheme="minorHAnsi"/>
+                <w:lang w:val="en"/>
+              </w:rPr>
+              <w:t>Not sure what to say? Just ask how they’re doing and let them know you hope things are improving.</w:t>
+            </w:r>
+            <w:r>
+              <w:rPr>
+                <w:rFonts w:asciiTheme="minorHAnsi" w:eastAsia="Verdana" w:hAnsiTheme="minorHAnsi" w:cstheme="minorHAnsi"/>
+                <w:lang w:val="en"/>
+              </w:rPr>
+              <w:t xml:space="preserve"> Have some free time? Offer to meet for coffee so you can catch up with how things are going.</w:t>
             </w:r>
           </w:p>
           <w:p>
             <w:pPr>
+              <w:ind w:left="60"/>
               <w:rPr>
                 <w:rFonts w:asciiTheme="minorHAnsi" w:eastAsia="Verdana" w:hAnsiTheme="minorHAnsi" w:cstheme="minorHAnsi"/>
                 <w:lang w:val="en"/>
@@ -7011,11 +6973,12 @@
         </w:tc>
         <w:tc>
           <w:tcPr>
-            <w:tcW w:w="1255" w:type="dxa"/>
+            <w:tcW w:w="1716" w:type="dxa"/>
           </w:tcPr>
           <w:p>
             <w:pPr>
-              <w:spacing w:before="240"/>
+              <w:spacing w:before="120"/>
+              <w:jc w:val="center"/>
               <w:rPr>
                 <w:rFonts w:asciiTheme="minorHAnsi" w:eastAsia="Verdana" w:hAnsiTheme="minorHAnsi" w:cstheme="minorHAnsi"/>
                 <w:lang w:val="en"/>
@@ -7029,10 +6992,10 @@
                 <w14:ligatures w14:val="standardContextual"/>
               </w:rPr>
               <w:drawing>
-                <wp:inline distT="0" distB="0" distL="0" distR="0" wp14:anchorId="01563C53" wp14:editId="14D39A4F">
+                <wp:inline distT="0" distB="0" distL="0" distR="0" wp14:anchorId="535E5DB0" wp14:editId="663CFD61">
                   <wp:extent cx="685800" cy="685800"/>
                   <wp:effectExtent l="0" t="0" r="0" b="0"/>
-                  <wp:docPr id="1930324886" name="Graphic 10"/>
+                  <wp:docPr id="597763489" name="Graphic 12"/>
                   <wp:cNvGraphicFramePr>
                     <a:graphicFrameLocks xmlns:a="http://schemas.openxmlformats.org/drawingml/2006/main" noChangeAspect="1"/>
                   </wp:cNvGraphicFramePr>
@@ -7040,7 +7003,7 @@
                     <a:graphicData uri="http://schemas.openxmlformats.org/drawingml/2006/picture">
                       <pic:pic xmlns:pic="http://schemas.openxmlformats.org/drawingml/2006/picture">
                         <pic:nvPicPr>
-                          <pic:cNvPr id="1930324886" name=""/>
+                          <pic:cNvPr id="597763489" name=""/>
                           <pic:cNvPicPr/>
                         </pic:nvPicPr>
                         <pic:blipFill>
@@ -7079,13 +7042,14 @@
       <w:tr>
         <w:tc>
           <w:tcPr>
-            <w:tcW w:w="8455" w:type="dxa"/>
+            <w:tcW w:w="7994" w:type="dxa"/>
           </w:tcPr>
           <w:p>
             <w:pPr>
-              <w:ind w:left="360"/>
-              <w:rPr>
-                <w:rFonts w:asciiTheme="minorHAnsi" w:eastAsia="Verdana" w:hAnsiTheme="minorHAnsi" w:cstheme="minorHAnsi"/>
+              <w:rPr>
+                <w:rFonts w:asciiTheme="minorHAnsi" w:eastAsia="Verdana" w:hAnsiTheme="minorHAnsi" w:cstheme="minorHAnsi"/>
+                <w:i/>
+                <w:iCs/>
                 <w:lang w:val="en"/>
               </w:rPr>
             </w:pPr>
@@ -7096,8 +7060,112 @@
                 <w:bCs/>
                 <w:lang w:val="en"/>
               </w:rPr>
-              <w:t>Provide constructive criticism</w:t>
-            </w:r>
+              <w:t>Lend a hand when someone asks for help.</w:t>
+            </w:r>
+            <w:r>
+              <w:rPr>
+                <w:rFonts w:asciiTheme="minorHAnsi" w:eastAsia="Verdana" w:hAnsiTheme="minorHAnsi" w:cstheme="minorHAnsi"/>
+                <w:lang w:val="en"/>
+              </w:rPr>
+              <w:t xml:space="preserve"> </w:t>
+            </w:r>
+            <w:r>
+              <w:rPr>
+                <w:rFonts w:asciiTheme="minorHAnsi" w:eastAsia="Verdana" w:hAnsiTheme="minorHAnsi" w:cstheme="minorHAnsi"/>
+                <w:lang w:val="en"/>
+              </w:rPr>
+              <w:t xml:space="preserve">Nothing can feel worse than asking for help and hearing nothing. If someone asks the group for help, jump in and offer whatever you can. Even if you can’t help immediately, you can let them know that you hear them and will help when you can. Be sure that you are specific in talking about what you can do and when you can do it. </w:t>
+            </w:r>
+          </w:p>
+          <w:p>
+            <w:pPr>
+              <w:rPr>
+                <w:rFonts w:asciiTheme="minorHAnsi" w:eastAsia="Verdana" w:hAnsiTheme="minorHAnsi" w:cstheme="minorHAnsi"/>
+                <w:lang w:val="en"/>
+              </w:rPr>
+            </w:pPr>
+          </w:p>
+        </w:tc>
+        <w:tc>
+          <w:tcPr>
+            <w:tcW w:w="1716" w:type="dxa"/>
+          </w:tcPr>
+          <w:p>
+            <w:pPr>
+              <w:spacing w:before="120"/>
+              <w:jc w:val="center"/>
+              <w:rPr>
+                <w:rFonts w:asciiTheme="minorHAnsi" w:eastAsia="Verdana" w:hAnsiTheme="minorHAnsi" w:cstheme="minorHAnsi"/>
+                <w:lang w:val="en"/>
+              </w:rPr>
+            </w:pPr>
+            <w:r>
+              <w:rPr>
+                <w:rFonts w:asciiTheme="minorHAnsi" w:eastAsia="Verdana" w:hAnsiTheme="minorHAnsi" w:cstheme="minorHAnsi"/>
+                <w:noProof/>
+                <w:lang w:val="en"/>
+                <w14:ligatures w14:val="standardContextual"/>
+              </w:rPr>
+              <w:drawing>
+                <wp:inline distT="0" distB="0" distL="0" distR="0" wp14:anchorId="2E5D6B05" wp14:editId="622799D5">
+                  <wp:extent cx="685800" cy="685800"/>
+                  <wp:effectExtent l="0" t="0" r="0" b="0"/>
+                  <wp:docPr id="770042564" name="Graphic 9"/>
+                  <wp:cNvGraphicFramePr>
+                    <a:graphicFrameLocks xmlns:a="http://schemas.openxmlformats.org/drawingml/2006/main" noChangeAspect="1"/>
+                  </wp:cNvGraphicFramePr>
+                  <a:graphic xmlns:a="http://schemas.openxmlformats.org/drawingml/2006/main">
+                    <a:graphicData uri="http://schemas.openxmlformats.org/drawingml/2006/picture">
+                      <pic:pic xmlns:pic="http://schemas.openxmlformats.org/drawingml/2006/picture">
+                        <pic:nvPicPr>
+                          <pic:cNvPr id="770042564" name=""/>
+                          <pic:cNvPicPr/>
+                        </pic:nvPicPr>
+                        <pic:blipFill>
+                          <a:blip r:embed="rId49">
+                            <a:extLst>
+                              <a:ext uri="{28A0092B-C50C-407E-A947-70E740481C1C}">
+                                <a14:useLocalDpi xmlns:a14="http://schemas.microsoft.com/office/drawing/2010/main" val="0"/>
+                              </a:ext>
+                              <a:ext uri="{96DAC541-7B7A-43D3-8B79-37D633B846F1}">
+                                <asvg:svgBlip xmlns:asvg="http://schemas.microsoft.com/office/drawing/2016/SVG/main" r:embed="rId50"/>
+                              </a:ext>
+                            </a:extLst>
+                          </a:blip>
+                          <a:stretch>
+                            <a:fillRect/>
+                          </a:stretch>
+                        </pic:blipFill>
+                        <pic:spPr>
+                          <a:xfrm>
+                            <a:off x="0" y="0"/>
+                            <a:ext cx="685800" cy="685800"/>
+                          </a:xfrm>
+                          <a:prstGeom prst="rect">
+                            <a:avLst/>
+                          </a:prstGeom>
+                        </pic:spPr>
+                      </pic:pic>
+                    </a:graphicData>
+                  </a:graphic>
+                </wp:inline>
+              </w:drawing>
+            </w:r>
+          </w:p>
+        </w:tc>
+      </w:tr>
+      <w:tr>
+        <w:tc>
+          <w:tcPr>
+            <w:tcW w:w="7994" w:type="dxa"/>
+          </w:tcPr>
+          <w:p>
+            <w:pPr>
+              <w:rPr>
+                <w:rFonts w:asciiTheme="minorHAnsi" w:eastAsia="Verdana" w:hAnsiTheme="minorHAnsi" w:cstheme="minorHAnsi"/>
+                <w:lang w:val="en"/>
+              </w:rPr>
+            </w:pPr>
             <w:r>
               <w:rPr>
                 <w:rFonts w:asciiTheme="minorHAnsi" w:eastAsia="Verdana" w:hAnsiTheme="minorHAnsi" w:cstheme="minorHAnsi"/>
@@ -7105,6 +7173,249 @@
                 <w:bCs/>
                 <w:lang w:val="en"/>
               </w:rPr>
+              <w:t>Offer to chat with a group member.</w:t>
+            </w:r>
+            <w:r>
+              <w:rPr>
+                <w:rFonts w:asciiTheme="minorHAnsi" w:eastAsia="Verdana" w:hAnsiTheme="minorHAnsi" w:cstheme="minorHAnsi"/>
+                <w:lang w:val="en"/>
+              </w:rPr>
+              <w:t xml:space="preserve"> Sometimes people just need to talk an idea through</w:t>
+            </w:r>
+            <w:r>
+              <w:rPr>
+                <w:rFonts w:asciiTheme="minorHAnsi" w:eastAsia="Verdana" w:hAnsiTheme="minorHAnsi" w:cstheme="minorHAnsi"/>
+                <w:lang w:val="en"/>
+              </w:rPr>
+              <w:t xml:space="preserve"> to figure out what to do next</w:t>
+            </w:r>
+            <w:r>
+              <w:rPr>
+                <w:rFonts w:asciiTheme="minorHAnsi" w:eastAsia="Verdana" w:hAnsiTheme="minorHAnsi" w:cstheme="minorHAnsi"/>
+                <w:lang w:val="en"/>
+              </w:rPr>
+              <w:t>.</w:t>
+            </w:r>
+            <w:r>
+              <w:rPr>
+                <w:rFonts w:asciiTheme="minorHAnsi" w:eastAsia="Verdana" w:hAnsiTheme="minorHAnsi" w:cstheme="minorHAnsi"/>
+                <w:lang w:val="en"/>
+              </w:rPr>
+              <w:t xml:space="preserve"> Other times, they may want to vent to someone facing a similar situation. Even if you don’t aren’t sure how to help someone, you can offer to listen by inviting them to join you on Zoom or Teams. Audio or video won’t work? Try a text message, Canvas message, or email message.</w:t>
+            </w:r>
+          </w:p>
+          <w:p>
+            <w:pPr>
+              <w:rPr>
+                <w:rFonts w:asciiTheme="minorHAnsi" w:eastAsia="Verdana" w:hAnsiTheme="minorHAnsi" w:cstheme="minorHAnsi"/>
+                <w:lang w:val="en"/>
+              </w:rPr>
+            </w:pPr>
+          </w:p>
+        </w:tc>
+        <w:tc>
+          <w:tcPr>
+            <w:tcW w:w="1716" w:type="dxa"/>
+          </w:tcPr>
+          <w:p>
+            <w:pPr>
+              <w:spacing w:before="120"/>
+              <w:jc w:val="center"/>
+              <w:rPr>
+                <w:rFonts w:asciiTheme="minorHAnsi" w:eastAsia="Verdana" w:hAnsiTheme="minorHAnsi" w:cstheme="minorHAnsi"/>
+                <w:lang w:val="en"/>
+              </w:rPr>
+            </w:pPr>
+            <w:r>
+              <w:rPr>
+                <w:rFonts w:asciiTheme="minorHAnsi" w:eastAsia="Verdana" w:hAnsiTheme="minorHAnsi" w:cstheme="minorHAnsi"/>
+                <w:noProof/>
+                <w:lang w:val="en"/>
+                <w14:ligatures w14:val="standardContextual"/>
+              </w:rPr>
+              <w:drawing>
+                <wp:inline distT="0" distB="0" distL="0" distR="0" wp14:anchorId="01563C53" wp14:editId="14D39A4F">
+                  <wp:extent cx="685800" cy="685800"/>
+                  <wp:effectExtent l="0" t="0" r="0" b="0"/>
+                  <wp:docPr id="1930324886" name="Graphic 10"/>
+                  <wp:cNvGraphicFramePr>
+                    <a:graphicFrameLocks xmlns:a="http://schemas.openxmlformats.org/drawingml/2006/main" noChangeAspect="1"/>
+                  </wp:cNvGraphicFramePr>
+                  <a:graphic xmlns:a="http://schemas.openxmlformats.org/drawingml/2006/main">
+                    <a:graphicData uri="http://schemas.openxmlformats.org/drawingml/2006/picture">
+                      <pic:pic xmlns:pic="http://schemas.openxmlformats.org/drawingml/2006/picture">
+                        <pic:nvPicPr>
+                          <pic:cNvPr id="1930324886" name=""/>
+                          <pic:cNvPicPr/>
+                        </pic:nvPicPr>
+                        <pic:blipFill>
+                          <a:blip r:embed="rId51">
+                            <a:extLst>
+                              <a:ext uri="{28A0092B-C50C-407E-A947-70E740481C1C}">
+                                <a14:useLocalDpi xmlns:a14="http://schemas.microsoft.com/office/drawing/2010/main" val="0"/>
+                              </a:ext>
+                              <a:ext uri="{96DAC541-7B7A-43D3-8B79-37D633B846F1}">
+                                <asvg:svgBlip xmlns:asvg="http://schemas.microsoft.com/office/drawing/2016/SVG/main" r:embed="rId52"/>
+                              </a:ext>
+                            </a:extLst>
+                          </a:blip>
+                          <a:stretch>
+                            <a:fillRect/>
+                          </a:stretch>
+                        </pic:blipFill>
+                        <pic:spPr>
+                          <a:xfrm>
+                            <a:off x="0" y="0"/>
+                            <a:ext cx="685800" cy="685800"/>
+                          </a:xfrm>
+                          <a:prstGeom prst="rect">
+                            <a:avLst/>
+                          </a:prstGeom>
+                        </pic:spPr>
+                      </pic:pic>
+                    </a:graphicData>
+                  </a:graphic>
+                </wp:inline>
+              </w:drawing>
+            </w:r>
+          </w:p>
+        </w:tc>
+      </w:tr>
+      <w:tr>
+        <w:tc>
+          <w:tcPr>
+            <w:tcW w:w="7994" w:type="dxa"/>
+          </w:tcPr>
+          <w:p>
+            <w:pPr>
+              <w:ind w:left="60"/>
+              <w:rPr>
+                <w:rFonts w:asciiTheme="minorHAnsi" w:eastAsia="Verdana" w:hAnsiTheme="minorHAnsi" w:cstheme="minorHAnsi"/>
+                <w:lang w:val="en"/>
+              </w:rPr>
+            </w:pPr>
+            <w:r>
+              <w:rPr>
+                <w:rFonts w:asciiTheme="minorHAnsi" w:eastAsia="Verdana" w:hAnsiTheme="minorHAnsi" w:cstheme="minorHAnsi"/>
+                <w:b/>
+                <w:bCs/>
+                <w:lang w:val="en"/>
+              </w:rPr>
+              <w:t>Leverage group strengths.</w:t>
+            </w:r>
+            <w:r>
+              <w:rPr>
+                <w:rFonts w:asciiTheme="minorHAnsi" w:eastAsia="Verdana" w:hAnsiTheme="minorHAnsi" w:cstheme="minorHAnsi"/>
+                <w:lang w:val="en"/>
+              </w:rPr>
+              <w:t xml:space="preserve"> Each person brings different skills and capabilities to the group. That’s one of the reasons that groups are so valuable: Members combine their strengths to achieve goals that no individual group member can. When you decide on group roles and writing tasks, consider which member has the skills and strengths that are best suited for the job. If you have a special skill yourself, offer to teach others what you know.</w:t>
+            </w:r>
+          </w:p>
+          <w:p>
+            <w:pPr>
+              <w:ind w:left="60"/>
+              <w:rPr>
+                <w:rFonts w:asciiTheme="minorHAnsi" w:eastAsia="Verdana" w:hAnsiTheme="minorHAnsi" w:cstheme="minorHAnsi"/>
+                <w:lang w:val="en"/>
+              </w:rPr>
+            </w:pPr>
+          </w:p>
+        </w:tc>
+        <w:tc>
+          <w:tcPr>
+            <w:tcW w:w="1716" w:type="dxa"/>
+          </w:tcPr>
+          <w:p>
+            <w:pPr>
+              <w:spacing w:before="120"/>
+              <w:jc w:val="center"/>
+              <w:rPr>
+                <w:rFonts w:asciiTheme="minorHAnsi" w:eastAsia="Verdana" w:hAnsiTheme="minorHAnsi" w:cstheme="minorHAnsi"/>
+                <w:lang w:val="en"/>
+              </w:rPr>
+            </w:pPr>
+            <w:r>
+              <w:rPr>
+                <w:rFonts w:asciiTheme="minorHAnsi" w:eastAsia="Verdana" w:hAnsiTheme="minorHAnsi" w:cstheme="minorHAnsi"/>
+                <w:noProof/>
+                <w:lang w:val="en"/>
+                <w14:ligatures w14:val="standardContextual"/>
+              </w:rPr>
+              <w:drawing>
+                <wp:inline distT="0" distB="0" distL="0" distR="0" wp14:anchorId="7A2E122B" wp14:editId="547BF71A">
+                  <wp:extent cx="685800" cy="685800"/>
+                  <wp:effectExtent l="0" t="0" r="0" b="0"/>
+                  <wp:docPr id="1679204736" name="Graphic 1"/>
+                  <wp:cNvGraphicFramePr>
+                    <a:graphicFrameLocks xmlns:a="http://schemas.openxmlformats.org/drawingml/2006/main" noChangeAspect="1"/>
+                  </wp:cNvGraphicFramePr>
+                  <a:graphic xmlns:a="http://schemas.openxmlformats.org/drawingml/2006/main">
+                    <a:graphicData uri="http://schemas.openxmlformats.org/drawingml/2006/picture">
+                      <pic:pic xmlns:pic="http://schemas.openxmlformats.org/drawingml/2006/picture">
+                        <pic:nvPicPr>
+                          <pic:cNvPr id="1679204736" name=""/>
+                          <pic:cNvPicPr/>
+                        </pic:nvPicPr>
+                        <pic:blipFill>
+                          <a:blip r:embed="rId53">
+                            <a:extLst>
+                              <a:ext uri="{28A0092B-C50C-407E-A947-70E740481C1C}">
+                                <a14:useLocalDpi xmlns:a14="http://schemas.microsoft.com/office/drawing/2010/main" val="0"/>
+                              </a:ext>
+                              <a:ext uri="{96DAC541-7B7A-43D3-8B79-37D633B846F1}">
+                                <asvg:svgBlip xmlns:asvg="http://schemas.microsoft.com/office/drawing/2016/SVG/main" r:embed="rId54"/>
+                              </a:ext>
+                            </a:extLst>
+                          </a:blip>
+                          <a:stretch>
+                            <a:fillRect/>
+                          </a:stretch>
+                        </pic:blipFill>
+                        <pic:spPr>
+                          <a:xfrm>
+                            <a:off x="0" y="0"/>
+                            <a:ext cx="685800" cy="685800"/>
+                          </a:xfrm>
+                          <a:prstGeom prst="rect">
+                            <a:avLst/>
+                          </a:prstGeom>
+                        </pic:spPr>
+                      </pic:pic>
+                    </a:graphicData>
+                  </a:graphic>
+                </wp:inline>
+              </w:drawing>
+            </w:r>
+          </w:p>
+        </w:tc>
+      </w:tr>
+      <w:tr>
+        <w:tc>
+          <w:tcPr>
+            <w:tcW w:w="7994" w:type="dxa"/>
+          </w:tcPr>
+          <w:p>
+            <w:pPr>
+              <w:rPr>
+                <w:rFonts w:asciiTheme="minorHAnsi" w:eastAsia="Verdana" w:hAnsiTheme="minorHAnsi" w:cstheme="minorHAnsi"/>
+                <w:lang w:val="en"/>
+              </w:rPr>
+            </w:pPr>
+            <w:r>
+              <w:rPr>
+                <w:rFonts w:asciiTheme="minorHAnsi" w:eastAsia="Verdana" w:hAnsiTheme="minorHAnsi" w:cstheme="minorHAnsi"/>
+                <w:b/>
+                <w:bCs/>
+                <w:lang w:val="en"/>
+              </w:rPr>
+              <w:lastRenderedPageBreak/>
+              <w:t>Protect one another’s privacy</w:t>
+            </w:r>
+            <w:r>
+              <w:rPr>
+                <w:rFonts w:asciiTheme="minorHAnsi" w:eastAsia="Verdana" w:hAnsiTheme="minorHAnsi" w:cstheme="minorHAnsi"/>
+                <w:lang w:val="en"/>
+              </w:rPr>
               <w:t xml:space="preserve">. </w:t>
             </w:r>
             <w:r>
@@ -7112,24 +7423,200 @@
                 <w:rFonts w:asciiTheme="minorHAnsi" w:eastAsia="Verdana" w:hAnsiTheme="minorHAnsi" w:cstheme="minorHAnsi"/>
                 <w:lang w:val="en"/>
               </w:rPr>
-              <w:t>W</w:t>
-            </w:r>
-            <w:r>
-              <w:rPr>
-                <w:rFonts w:asciiTheme="minorHAnsi" w:eastAsia="Verdana" w:hAnsiTheme="minorHAnsi" w:cstheme="minorHAnsi"/>
-                <w:lang w:val="en"/>
-              </w:rPr>
-              <w:t>hen you review one another’s work, you want to talk about how to improve what another group member has written. Your goal should be formative, not summative feedback. Here’s a quick explanation of the differences between the two ways of providing feedback:</w:t>
+              <w:t xml:space="preserve">You and group members will share private information, possibly including your email address and phone number, with your group. You may also share personal information about your life, family, and friends.  Treat all personal information as confidential. Do not post it publicly or share it with those outside the group. </w:t>
+            </w:r>
+          </w:p>
+          <w:p>
+            <w:pPr>
+              <w:rPr>
+                <w:rFonts w:asciiTheme="minorHAnsi" w:eastAsia="Verdana" w:hAnsiTheme="minorHAnsi" w:cstheme="minorHAnsi"/>
+                <w:lang w:val="en"/>
+              </w:rPr>
+            </w:pPr>
+          </w:p>
+          <w:p>
+            <w:pPr>
+              <w:rPr>
+                <w:rFonts w:asciiTheme="minorHAnsi" w:eastAsia="Verdana" w:hAnsiTheme="minorHAnsi" w:cstheme="minorHAnsi"/>
+                <w:lang w:val="en"/>
+              </w:rPr>
+            </w:pPr>
+            <w:r>
+              <w:rPr>
+                <w:rFonts w:asciiTheme="minorHAnsi" w:eastAsia="Verdana" w:hAnsiTheme="minorHAnsi" w:cstheme="minorHAnsi"/>
+                <w:lang w:val="en"/>
+              </w:rPr>
+              <w:t xml:space="preserve">There are exceptions: If you think someone is in danger, is a victim of violence or abuse, or may harm themselves, use the resources on the </w:t>
+            </w:r>
+            <w:hyperlink r:id="rId55" w:history="1">
+              <w:r>
+                <w:rPr>
+                  <w:rStyle w:val="Hyperlink"/>
+                  <w:rFonts w:asciiTheme="minorHAnsi" w:eastAsia="Verdana" w:hAnsiTheme="minorHAnsi" w:cstheme="minorHAnsi"/>
+                  <w:lang w:val="en"/>
+                </w:rPr>
+                <w:t>How to support a friend</w:t>
+              </w:r>
+              <w:r>
+                <w:rPr>
+                  <w:rStyle w:val="Hyperlink"/>
+                  <w:rFonts w:asciiTheme="minorHAnsi" w:eastAsia="Verdana" w:hAnsiTheme="minorHAnsi" w:cstheme="minorHAnsi"/>
+                  <w:lang w:val="en"/>
+                </w:rPr>
+                <w:t xml:space="preserve"> page</w:t>
+              </w:r>
+            </w:hyperlink>
+            <w:r>
+              <w:rPr>
+                <w:rFonts w:asciiTheme="minorHAnsi" w:eastAsia="Verdana" w:hAnsiTheme="minorHAnsi" w:cstheme="minorHAnsi"/>
+                <w:lang w:val="en"/>
+              </w:rPr>
+              <w:t xml:space="preserve"> to help them. In the case of an emergency, call 911 immediately.</w:t>
+            </w:r>
+          </w:p>
+          <w:p>
+            <w:pPr>
+              <w:rPr>
+                <w:rFonts w:asciiTheme="minorHAnsi" w:eastAsia="Verdana" w:hAnsiTheme="minorHAnsi" w:cstheme="minorHAnsi"/>
+                <w:b/>
+                <w:bCs/>
+                <w:lang w:val="en"/>
+              </w:rPr>
+            </w:pPr>
+          </w:p>
+        </w:tc>
+        <w:tc>
+          <w:tcPr>
+            <w:tcW w:w="1716" w:type="dxa"/>
+          </w:tcPr>
+          <w:p>
+            <w:pPr>
+              <w:spacing w:before="120"/>
+              <w:jc w:val="center"/>
+              <w:rPr>
+                <w:rFonts w:asciiTheme="minorHAnsi" w:eastAsia="Verdana" w:hAnsiTheme="minorHAnsi" w:cstheme="minorHAnsi"/>
+                <w:noProof/>
+                <w:lang w:val="en"/>
+                <w14:ligatures w14:val="standardContextual"/>
+              </w:rPr>
+            </w:pPr>
+            <w:r>
+              <w:rPr>
+                <w:rFonts w:asciiTheme="minorHAnsi" w:eastAsia="Verdana" w:hAnsiTheme="minorHAnsi" w:cstheme="minorHAnsi"/>
+                <w:noProof/>
+                <w:lang w:val="en"/>
+                <w14:ligatures w14:val="standardContextual"/>
+              </w:rPr>
+              <w:drawing>
+                <wp:inline distT="0" distB="0" distL="0" distR="0" wp14:anchorId="5440200A" wp14:editId="44D4EFC3">
+                  <wp:extent cx="685800" cy="685800"/>
+                  <wp:effectExtent l="0" t="0" r="0" b="0"/>
+                  <wp:docPr id="976775355" name="Graphic 2"/>
+                  <wp:cNvGraphicFramePr>
+                    <a:graphicFrameLocks xmlns:a="http://schemas.openxmlformats.org/drawingml/2006/main" noChangeAspect="1"/>
+                  </wp:cNvGraphicFramePr>
+                  <a:graphic xmlns:a="http://schemas.openxmlformats.org/drawingml/2006/main">
+                    <a:graphicData uri="http://schemas.openxmlformats.org/drawingml/2006/picture">
+                      <pic:pic xmlns:pic="http://schemas.openxmlformats.org/drawingml/2006/picture">
+                        <pic:nvPicPr>
+                          <pic:cNvPr id="976775355" name=""/>
+                          <pic:cNvPicPr/>
+                        </pic:nvPicPr>
+                        <pic:blipFill>
+                          <a:blip r:embed="rId56">
+                            <a:extLst>
+                              <a:ext uri="{28A0092B-C50C-407E-A947-70E740481C1C}">
+                                <a14:useLocalDpi xmlns:a14="http://schemas.microsoft.com/office/drawing/2010/main" val="0"/>
+                              </a:ext>
+                              <a:ext uri="{96DAC541-7B7A-43D3-8B79-37D633B846F1}">
+                                <asvg:svgBlip xmlns:asvg="http://schemas.microsoft.com/office/drawing/2016/SVG/main" r:embed="rId57"/>
+                              </a:ext>
+                            </a:extLst>
+                          </a:blip>
+                          <a:stretch>
+                            <a:fillRect/>
+                          </a:stretch>
+                        </pic:blipFill>
+                        <pic:spPr>
+                          <a:xfrm>
+                            <a:off x="0" y="0"/>
+                            <a:ext cx="685800" cy="685800"/>
+                          </a:xfrm>
+                          <a:prstGeom prst="rect">
+                            <a:avLst/>
+                          </a:prstGeom>
+                        </pic:spPr>
+                      </pic:pic>
+                    </a:graphicData>
+                  </a:graphic>
+                </wp:inline>
+              </w:drawing>
+            </w:r>
+          </w:p>
+        </w:tc>
+      </w:tr>
+      <w:tr>
+        <w:tc>
+          <w:tcPr>
+            <w:tcW w:w="7994" w:type="dxa"/>
+          </w:tcPr>
+          <w:p>
+            <w:pPr>
+              <w:rPr>
+                <w:rFonts w:asciiTheme="minorHAnsi" w:eastAsia="Verdana" w:hAnsiTheme="minorHAnsi" w:cstheme="minorHAnsi"/>
+                <w:lang w:val="en"/>
+              </w:rPr>
+            </w:pPr>
+            <w:r>
+              <w:rPr>
+                <w:rFonts w:asciiTheme="minorHAnsi" w:eastAsia="Verdana" w:hAnsiTheme="minorHAnsi" w:cstheme="minorHAnsi"/>
+                <w:b/>
+                <w:bCs/>
+                <w:lang w:val="en"/>
+              </w:rPr>
+              <w:t xml:space="preserve">Provide constructive criticism. </w:t>
+            </w:r>
+            <w:r>
+              <w:rPr>
+                <w:rFonts w:asciiTheme="minorHAnsi" w:eastAsia="Verdana" w:hAnsiTheme="minorHAnsi" w:cstheme="minorHAnsi"/>
+                <w:lang w:val="en"/>
+              </w:rPr>
+              <w:t xml:space="preserve">When you review one another’s work, </w:t>
+            </w:r>
+            <w:r>
+              <w:rPr>
+                <w:rFonts w:asciiTheme="minorHAnsi" w:eastAsia="Verdana" w:hAnsiTheme="minorHAnsi" w:cstheme="minorHAnsi"/>
+                <w:lang w:val="en"/>
+              </w:rPr>
+              <w:t xml:space="preserve">focus on </w:t>
+            </w:r>
+            <w:r>
+              <w:rPr>
+                <w:rFonts w:asciiTheme="minorHAnsi" w:eastAsia="Verdana" w:hAnsiTheme="minorHAnsi" w:cstheme="minorHAnsi"/>
+                <w:lang w:val="en"/>
+              </w:rPr>
+              <w:t xml:space="preserve">how to improve what </w:t>
+            </w:r>
+            <w:r>
+              <w:rPr>
+                <w:rFonts w:asciiTheme="minorHAnsi" w:eastAsia="Verdana" w:hAnsiTheme="minorHAnsi" w:cstheme="minorHAnsi"/>
+                <w:lang w:val="en"/>
+              </w:rPr>
+              <w:t xml:space="preserve">someone else </w:t>
+            </w:r>
+            <w:r>
+              <w:rPr>
+                <w:rFonts w:asciiTheme="minorHAnsi" w:eastAsia="Verdana" w:hAnsiTheme="minorHAnsi" w:cstheme="minorHAnsi"/>
+                <w:lang w:val="en"/>
+              </w:rPr>
+              <w:t>has written. Your goal should be formative, not summative feedback. Here’s a quick explanation of the differences between the two ways of providing feedback:</w:t>
             </w:r>
           </w:p>
           <w:p>
             <w:pPr>
               <w:pStyle w:val="Heading3"/>
-              <w:pBdr>
-                <w:bottom w:val="single" w:sz="12" w:space="1" w:color="D7D2CB"/>
-              </w:pBdr>
               <w:spacing w:before="240"/>
-              <w:ind w:left="720"/>
+              <w:ind w:left="330"/>
               <w:rPr>
                 <w:rFonts w:asciiTheme="minorHAnsi" w:hAnsiTheme="minorHAnsi" w:cstheme="minorHAnsi"/>
                 <w:color w:val="auto"/>
@@ -7137,21 +7624,13 @@
             </w:pPr>
             <w:r>
               <w:rPr>
-                <w:rFonts w:asciiTheme="minorHAnsi" w:hAnsiTheme="minorHAnsi" w:cstheme="minorHAnsi"/>
+                <w:rFonts w:asciiTheme="minorHAnsi" w:eastAsia="Verdana" w:hAnsiTheme="minorHAnsi" w:cstheme="minorHAnsi"/>
                 <w:b/>
                 <w:bCs/>
-                <w:color w:val="861F41"/>
-              </w:rPr>
-              <w:t xml:space="preserve">Formative </w:t>
-            </w:r>
-            <w:r>
-              <w:rPr>
-                <w:rFonts w:asciiTheme="minorHAnsi" w:hAnsiTheme="minorHAnsi" w:cstheme="minorHAnsi"/>
-                <w:b/>
-                <w:bCs/>
-                <w:color w:val="861F41"/>
-              </w:rPr>
-              <w:t>Feedback</w:t>
+                <w:color w:val="333333"/>
+                <w:lang w:val="en"/>
+              </w:rPr>
+              <w:t>Formative Feedback</w:t>
             </w:r>
           </w:p>
           <w:p>
@@ -7161,87 +7640,18 @@
                 <w:ilvl w:val="0"/>
                 <w:numId w:val="24"/>
               </w:numPr>
-              <w:spacing w:before="240" w:beforeAutospacing="0" w:after="0" w:afterAutospacing="0"/>
-              <w:ind w:left="1080"/>
+              <w:tabs>
+                <w:tab w:val="clear" w:pos="720"/>
+                <w:tab w:val="num" w:pos="780"/>
+              </w:tabs>
+              <w:spacing w:before="120" w:beforeAutospacing="0" w:after="0" w:afterAutospacing="0"/>
+              <w:ind w:left="778"/>
               <w:textAlignment w:val="baseline"/>
               <w:rPr>
                 <w:rFonts w:asciiTheme="minorHAnsi" w:hAnsiTheme="minorHAnsi" w:cstheme="minorHAnsi"/>
                 <w:color w:val="333333"/>
               </w:rPr>
             </w:pPr>
-            <w:r>
-              <w:rPr>
-                <w:rFonts w:asciiTheme="minorHAnsi" w:hAnsiTheme="minorHAnsi" w:cstheme="minorHAnsi"/>
-                <w:noProof/>
-                <w:color w:val="333333"/>
-                <w:bdr w:val="none" w:sz="0" w:space="0" w:color="auto" w:frame="1"/>
-              </w:rPr>
-              <w:drawing>
-                <wp:anchor distT="0" distB="0" distL="114300" distR="114300" simplePos="0" relativeHeight="251691008" behindDoc="0" locked="0" layoutInCell="1" allowOverlap="1" wp14:anchorId="70792F76" wp14:editId="35C1E60F">
-                  <wp:simplePos x="0" y="0"/>
-                  <wp:positionH relativeFrom="column">
-                    <wp:posOffset>4020820</wp:posOffset>
-                  </wp:positionH>
-                  <wp:positionV relativeFrom="paragraph">
-                    <wp:posOffset>32385</wp:posOffset>
-                  </wp:positionV>
-                  <wp:extent cx="792548" cy="685800"/>
-                  <wp:effectExtent l="0" t="0" r="0" b="0"/>
-                  <wp:wrapSquare wrapText="bothSides"/>
-                  <wp:docPr id="1035526083" name="Picture 2" descr="Chef tasting a dish"/>
-                  <wp:cNvGraphicFramePr>
-                    <a:graphicFrameLocks xmlns:a="http://schemas.openxmlformats.org/drawingml/2006/main" noChangeAspect="1"/>
-                  </wp:cNvGraphicFramePr>
-                  <a:graphic xmlns:a="http://schemas.openxmlformats.org/drawingml/2006/main">
-                    <a:graphicData uri="http://schemas.openxmlformats.org/drawingml/2006/picture">
-                      <pic:pic xmlns:pic="http://schemas.openxmlformats.org/drawingml/2006/picture">
-                        <pic:nvPicPr>
-                          <pic:cNvPr id="0" name="Picture 1" descr="Chef tasting a dish"/>
-                          <pic:cNvPicPr>
-                            <a:picLocks noChangeAspect="1" noChangeArrowheads="1"/>
-                          </pic:cNvPicPr>
-                        </pic:nvPicPr>
-                        <pic:blipFill rotWithShape="1">
-                          <a:blip r:embed="rId49">
-                            <a:extLst>
-                              <a:ext uri="{28A0092B-C50C-407E-A947-70E740481C1C}">
-                                <a14:useLocalDpi xmlns:a14="http://schemas.microsoft.com/office/drawing/2010/main" val="0"/>
-                              </a:ext>
-                            </a:extLst>
-                          </a:blip>
-                          <a:srcRect t="12505"/>
-                          <a:stretch/>
-                        </pic:blipFill>
-                        <pic:spPr bwMode="auto">
-                          <a:xfrm>
-                            <a:off x="0" y="0"/>
-                            <a:ext cx="792548" cy="685800"/>
-                          </a:xfrm>
-                          <a:prstGeom prst="rect">
-                            <a:avLst/>
-                          </a:prstGeom>
-                          <a:noFill/>
-                          <a:ln>
-                            <a:noFill/>
-                          </a:ln>
-                          <a:extLst>
-                            <a:ext uri="{53640926-AAD7-44D8-BBD7-CCE9431645EC}">
-                              <a14:shadowObscured xmlns:a14="http://schemas.microsoft.com/office/drawing/2010/main"/>
-                            </a:ext>
-                          </a:extLst>
-                        </pic:spPr>
-                      </pic:pic>
-                    </a:graphicData>
-                  </a:graphic>
-                  <wp14:sizeRelH relativeFrom="margin">
-                    <wp14:pctWidth>0</wp14:pctWidth>
-                  </wp14:sizeRelH>
-                  <wp14:sizeRelV relativeFrom="margin">
-                    <wp14:pctHeight>0</wp14:pctHeight>
-                  </wp14:sizeRelV>
-                </wp:anchor>
-              </w:drawing>
-            </w:r>
             <w:r>
               <w:rPr>
                 <w:rFonts w:asciiTheme="minorHAnsi" w:hAnsiTheme="minorHAnsi" w:cstheme="minorHAnsi"/>
@@ -7257,8 +7667,12 @@
                 <w:ilvl w:val="0"/>
                 <w:numId w:val="24"/>
               </w:numPr>
-              <w:spacing w:before="240" w:beforeAutospacing="0" w:after="0" w:afterAutospacing="0"/>
-              <w:ind w:left="1080"/>
+              <w:tabs>
+                <w:tab w:val="clear" w:pos="720"/>
+                <w:tab w:val="num" w:pos="780"/>
+              </w:tabs>
+              <w:spacing w:before="120" w:beforeAutospacing="0" w:after="0" w:afterAutospacing="0"/>
+              <w:ind w:left="778"/>
               <w:textAlignment w:val="baseline"/>
               <w:rPr>
                 <w:rFonts w:asciiTheme="minorHAnsi" w:hAnsiTheme="minorHAnsi" w:cstheme="minorHAnsi"/>
@@ -7280,8 +7694,12 @@
                 <w:ilvl w:val="0"/>
                 <w:numId w:val="24"/>
               </w:numPr>
-              <w:spacing w:before="240" w:beforeAutospacing="0" w:after="0" w:afterAutospacing="0"/>
-              <w:ind w:left="1080"/>
+              <w:tabs>
+                <w:tab w:val="clear" w:pos="720"/>
+                <w:tab w:val="num" w:pos="780"/>
+              </w:tabs>
+              <w:spacing w:before="120" w:beforeAutospacing="0" w:after="0" w:afterAutospacing="0"/>
+              <w:ind w:left="778"/>
               <w:textAlignment w:val="baseline"/>
               <w:rPr>
                 <w:rFonts w:asciiTheme="minorHAnsi" w:hAnsiTheme="minorHAnsi" w:cstheme="minorHAnsi"/>
@@ -7303,8 +7721,12 @@
                 <w:ilvl w:val="0"/>
                 <w:numId w:val="24"/>
               </w:numPr>
-              <w:spacing w:before="240" w:beforeAutospacing="0" w:after="160" w:afterAutospacing="0"/>
-              <w:ind w:left="1080"/>
+              <w:tabs>
+                <w:tab w:val="clear" w:pos="720"/>
+                <w:tab w:val="num" w:pos="780"/>
+              </w:tabs>
+              <w:spacing w:before="120" w:beforeAutospacing="0" w:after="160" w:afterAutospacing="0"/>
+              <w:ind w:left="778"/>
               <w:textAlignment w:val="baseline"/>
               <w:rPr>
                 <w:rFonts w:asciiTheme="minorHAnsi" w:hAnsiTheme="minorHAnsi" w:cstheme="minorHAnsi"/>
@@ -7323,7 +7745,7 @@
             <w:pPr>
               <w:pStyle w:val="NormalWeb"/>
               <w:spacing w:before="240" w:beforeAutospacing="0" w:after="160" w:afterAutospacing="0"/>
-              <w:ind w:left="720"/>
+              <w:ind w:left="420"/>
               <w:rPr>
                 <w:rFonts w:asciiTheme="minorHAnsi" w:hAnsiTheme="minorHAnsi" w:cstheme="minorHAnsi"/>
                 <w:sz w:val="32"/>
@@ -7368,11 +7790,8 @@
           <w:p>
             <w:pPr>
               <w:pStyle w:val="Heading3"/>
-              <w:pBdr>
-                <w:bottom w:val="single" w:sz="12" w:space="1" w:color="D7D2CB"/>
-              </w:pBdr>
               <w:spacing w:before="240"/>
-              <w:ind w:left="720"/>
+              <w:ind w:left="330"/>
               <w:rPr>
                 <w:rFonts w:asciiTheme="minorHAnsi" w:hAnsiTheme="minorHAnsi" w:cstheme="minorHAnsi"/>
                 <w:b/>
@@ -7382,21 +7801,13 @@
             </w:pPr>
             <w:r>
               <w:rPr>
-                <w:rFonts w:asciiTheme="minorHAnsi" w:hAnsiTheme="minorHAnsi" w:cstheme="minorHAnsi"/>
+                <w:rFonts w:asciiTheme="minorHAnsi" w:eastAsia="Verdana" w:hAnsiTheme="minorHAnsi" w:cstheme="minorHAnsi"/>
                 <w:b/>
                 <w:bCs/>
-                <w:color w:val="861F41"/>
-              </w:rPr>
-              <w:t xml:space="preserve">Summative </w:t>
-            </w:r>
-            <w:r>
-              <w:rPr>
-                <w:rFonts w:asciiTheme="minorHAnsi" w:hAnsiTheme="minorHAnsi" w:cstheme="minorHAnsi"/>
-                <w:b/>
-                <w:bCs/>
-                <w:color w:val="861F41"/>
-              </w:rPr>
-              <w:t>Feedback</w:t>
+                <w:color w:val="333333"/>
+                <w:lang w:val="en"/>
+              </w:rPr>
+              <w:t>Summative Feedback</w:t>
             </w:r>
           </w:p>
           <w:p>
@@ -7404,10 +7815,14 @@
               <w:pStyle w:val="NormalWeb"/>
               <w:numPr>
                 <w:ilvl w:val="0"/>
-                <w:numId w:val="25"/>
+                <w:numId w:val="24"/>
               </w:numPr>
-              <w:spacing w:before="240" w:beforeAutospacing="0" w:after="0" w:afterAutospacing="0"/>
-              <w:ind w:left="1080"/>
+              <w:tabs>
+                <w:tab w:val="clear" w:pos="720"/>
+                <w:tab w:val="num" w:pos="780"/>
+              </w:tabs>
+              <w:spacing w:before="120" w:beforeAutospacing="0" w:after="0" w:afterAutospacing="0"/>
+              <w:ind w:left="778"/>
               <w:textAlignment w:val="baseline"/>
               <w:rPr>
                 <w:rFonts w:asciiTheme="minorHAnsi" w:hAnsiTheme="minorHAnsi" w:cstheme="minorHAnsi"/>
@@ -7417,18 +7832,118 @@
             <w:r>
               <w:rPr>
                 <w:rFonts w:asciiTheme="minorHAnsi" w:hAnsiTheme="minorHAnsi" w:cstheme="minorHAnsi"/>
-                <w:noProof/>
                 <w:color w:val="333333"/>
+              </w:rPr>
+              <w:t>Focuses on summary comments.</w:t>
+            </w:r>
+          </w:p>
+          <w:p>
+            <w:pPr>
+              <w:pStyle w:val="NormalWeb"/>
+              <w:numPr>
+                <w:ilvl w:val="0"/>
+                <w:numId w:val="24"/>
+              </w:numPr>
+              <w:tabs>
+                <w:tab w:val="clear" w:pos="720"/>
+                <w:tab w:val="num" w:pos="780"/>
+              </w:tabs>
+              <w:spacing w:before="120" w:beforeAutospacing="0" w:after="0" w:afterAutospacing="0"/>
+              <w:ind w:left="778"/>
+              <w:textAlignment w:val="baseline"/>
+              <w:rPr>
+                <w:rFonts w:asciiTheme="minorHAnsi" w:hAnsiTheme="minorHAnsi" w:cstheme="minorHAnsi"/>
+                <w:color w:val="333333"/>
+              </w:rPr>
+            </w:pPr>
+            <w:r>
+              <w:rPr>
+                <w:rFonts w:asciiTheme="minorHAnsi" w:hAnsiTheme="minorHAnsi" w:cstheme="minorHAnsi"/>
+                <w:color w:val="333333"/>
+              </w:rPr>
+              <w:t>Makes judgments that relate to the quality of the finished product.</w:t>
+            </w:r>
+          </w:p>
+          <w:p>
+            <w:pPr>
+              <w:pStyle w:val="NormalWeb"/>
+              <w:numPr>
+                <w:ilvl w:val="0"/>
+                <w:numId w:val="24"/>
+              </w:numPr>
+              <w:tabs>
+                <w:tab w:val="clear" w:pos="720"/>
+                <w:tab w:val="num" w:pos="780"/>
+              </w:tabs>
+              <w:spacing w:before="120" w:beforeAutospacing="0" w:after="120" w:afterAutospacing="0"/>
+              <w:ind w:left="778"/>
+              <w:textAlignment w:val="baseline"/>
+              <w:rPr>
+                <w:rFonts w:asciiTheme="minorHAnsi" w:hAnsiTheme="minorHAnsi" w:cstheme="minorHAnsi"/>
+                <w:color w:val="333333"/>
+              </w:rPr>
+            </w:pPr>
+            <w:r>
+              <w:rPr>
+                <w:rFonts w:asciiTheme="minorHAnsi" w:hAnsiTheme="minorHAnsi" w:cstheme="minorHAnsi"/>
+                <w:color w:val="333333"/>
+              </w:rPr>
+              <w:t>Happens when it’s too late to improve. </w:t>
+            </w:r>
+          </w:p>
+          <w:p>
+            <w:pPr>
+              <w:ind w:left="330"/>
+              <w:rPr>
+                <w:rFonts w:asciiTheme="minorHAnsi" w:eastAsia="Verdana" w:hAnsiTheme="minorHAnsi" w:cstheme="minorHAnsi"/>
+                <w:lang w:val="en"/>
+              </w:rPr>
+            </w:pPr>
+            <w:r>
+              <w:rPr>
+                <w:rFonts w:asciiTheme="minorHAnsi" w:eastAsia="Verdana" w:hAnsiTheme="minorHAnsi" w:cstheme="minorHAnsi"/>
+                <w:lang w:val="en"/>
+              </w:rPr>
+              <w:t>Diners use summative assessment when they taste the finished dishes and share their comments. The diners are judging the final quality of the dish.</w:t>
+            </w:r>
+          </w:p>
+          <w:p>
+            <w:pPr>
+              <w:ind w:left="-30"/>
+              <w:rPr>
+                <w:rFonts w:asciiTheme="minorHAnsi" w:eastAsia="Verdana" w:hAnsiTheme="minorHAnsi" w:cstheme="minorHAnsi"/>
+                <w:lang w:val="en"/>
+              </w:rPr>
+            </w:pPr>
+          </w:p>
+        </w:tc>
+        <w:tc>
+          <w:tcPr>
+            <w:tcW w:w="1716" w:type="dxa"/>
+          </w:tcPr>
+          <w:p>
+            <w:pPr>
+              <w:spacing w:before="120"/>
+              <w:jc w:val="center"/>
+              <w:rPr>
+                <w:rFonts w:asciiTheme="minorHAnsi" w:eastAsia="Verdana" w:hAnsiTheme="minorHAnsi" w:cstheme="minorHAnsi"/>
+                <w:lang w:val="en"/>
+              </w:rPr>
+            </w:pPr>
+            <w:r>
+              <w:rPr>
+                <w:rFonts w:asciiTheme="minorHAnsi" w:hAnsiTheme="minorHAnsi" w:cstheme="minorHAnsi"/>
+                <w:noProof/>
                 <w:bdr w:val="none" w:sz="0" w:space="0" w:color="auto" w:frame="1"/>
               </w:rPr>
               <w:drawing>
-                <wp:anchor distT="0" distB="0" distL="114300" distR="114300" simplePos="0" relativeHeight="251692032" behindDoc="0" locked="0" layoutInCell="1" allowOverlap="1" wp14:anchorId="566D734F" wp14:editId="03572776">
+                <wp:anchor distT="0" distB="0" distL="114300" distR="114300" simplePos="0" relativeHeight="251692032" behindDoc="0" locked="0" layoutInCell="1" allowOverlap="1" wp14:anchorId="566D734F" wp14:editId="16BC9B78">
                   <wp:simplePos x="0" y="0"/>
                   <wp:positionH relativeFrom="column">
-                    <wp:posOffset>4044315</wp:posOffset>
+                    <wp:posOffset>44450</wp:posOffset>
                   </wp:positionH>
                   <wp:positionV relativeFrom="paragraph">
-                    <wp:posOffset>32385</wp:posOffset>
+                    <wp:posOffset>3276889</wp:posOffset>
                   </wp:positionV>
                   <wp:extent cx="857611" cy="685800"/>
                   <wp:effectExtent l="0" t="0" r="0" b="0"/>
@@ -7447,7 +7962,7 @@
                           </pic:cNvPicPr>
                         </pic:nvPicPr>
                         <pic:blipFill rotWithShape="1">
-                          <a:blip r:embed="rId50">
+                          <a:blip r:embed="rId58">
                             <a:extLst>
                               <a:ext uri="{28A0092B-C50C-407E-A947-70E740481C1C}">
                                 <a14:useLocalDpi xmlns:a14="http://schemas.microsoft.com/office/drawing/2010/main" val="0"/>
@@ -7490,133 +8005,82 @@
             <w:r>
               <w:rPr>
                 <w:rFonts w:asciiTheme="minorHAnsi" w:hAnsiTheme="minorHAnsi" w:cstheme="minorHAnsi"/>
-                <w:color w:val="333333"/>
-              </w:rPr>
-              <w:t>Focuses on summary comments.</w:t>
-            </w:r>
-          </w:p>
-          <w:p>
-            <w:pPr>
-              <w:pStyle w:val="NormalWeb"/>
-              <w:numPr>
-                <w:ilvl w:val="0"/>
-                <w:numId w:val="25"/>
-              </w:numPr>
-              <w:spacing w:before="240" w:beforeAutospacing="0" w:after="0" w:afterAutospacing="0"/>
-              <w:ind w:left="1080"/>
-              <w:textAlignment w:val="baseline"/>
-              <w:rPr>
-                <w:rFonts w:asciiTheme="minorHAnsi" w:hAnsiTheme="minorHAnsi" w:cstheme="minorHAnsi"/>
-                <w:color w:val="333333"/>
-              </w:rPr>
-            </w:pPr>
-            <w:r>
-              <w:rPr>
-                <w:rFonts w:asciiTheme="minorHAnsi" w:hAnsiTheme="minorHAnsi" w:cstheme="minorHAnsi"/>
-                <w:color w:val="333333"/>
-              </w:rPr>
-              <w:t>Makes judgments that relate to the quality of the finished product.</w:t>
-            </w:r>
-          </w:p>
-          <w:p>
-            <w:pPr>
-              <w:pStyle w:val="NormalWeb"/>
-              <w:numPr>
-                <w:ilvl w:val="0"/>
-                <w:numId w:val="25"/>
-              </w:numPr>
-              <w:spacing w:before="240" w:beforeAutospacing="0" w:after="160" w:afterAutospacing="0"/>
-              <w:ind w:left="1080"/>
-              <w:textAlignment w:val="baseline"/>
-              <w:rPr>
-                <w:rFonts w:asciiTheme="minorHAnsi" w:hAnsiTheme="minorHAnsi" w:cstheme="minorHAnsi"/>
-                <w:color w:val="333333"/>
-              </w:rPr>
-            </w:pPr>
-            <w:r>
-              <w:rPr>
-                <w:rFonts w:asciiTheme="minorHAnsi" w:hAnsiTheme="minorHAnsi" w:cstheme="minorHAnsi"/>
-                <w:color w:val="333333"/>
-              </w:rPr>
-              <w:lastRenderedPageBreak/>
-              <w:t>Happens when it’s too late to improve. </w:t>
-            </w:r>
-          </w:p>
-          <w:p>
-            <w:pPr>
-              <w:pStyle w:val="NormalWeb"/>
-              <w:spacing w:before="240" w:beforeAutospacing="0" w:after="160" w:afterAutospacing="0"/>
-              <w:ind w:left="720"/>
-              <w:rPr>
-                <w:rFonts w:asciiTheme="minorHAnsi" w:hAnsiTheme="minorHAnsi" w:cstheme="minorHAnsi"/>
-                <w:sz w:val="32"/>
-                <w:szCs w:val="32"/>
-              </w:rPr>
-            </w:pPr>
-            <w:r>
-              <w:rPr>
-                <w:rFonts w:asciiTheme="minorHAnsi" w:hAnsiTheme="minorHAnsi" w:cstheme="minorHAnsi"/>
-                <w:color w:val="333333"/>
-                <w:shd w:val="clear" w:color="auto" w:fill="FEFEFE"/>
-              </w:rPr>
-              <w:t xml:space="preserve">Diners </w:t>
-            </w:r>
-            <w:r>
-              <w:rPr>
-                <w:rFonts w:asciiTheme="minorHAnsi" w:hAnsiTheme="minorHAnsi" w:cstheme="minorHAnsi"/>
-                <w:color w:val="333333"/>
-                <w:shd w:val="clear" w:color="auto" w:fill="FEFEFE"/>
-              </w:rPr>
-              <w:t xml:space="preserve">use </w:t>
-            </w:r>
-            <w:r>
-              <w:rPr>
-                <w:rFonts w:asciiTheme="minorHAnsi" w:hAnsiTheme="minorHAnsi" w:cstheme="minorHAnsi"/>
-                <w:i/>
-                <w:iCs/>
-                <w:color w:val="333333"/>
-                <w:shd w:val="clear" w:color="auto" w:fill="FEFEFE"/>
-              </w:rPr>
-              <w:t>summative assessment</w:t>
-            </w:r>
-            <w:r>
-              <w:rPr>
-                <w:rFonts w:asciiTheme="minorHAnsi" w:hAnsiTheme="minorHAnsi" w:cstheme="minorHAnsi"/>
-                <w:color w:val="333333"/>
-                <w:shd w:val="clear" w:color="auto" w:fill="FEFEFE"/>
-              </w:rPr>
-              <w:t> when they taste the finished dishes and share their comments. The diners are judging the final quality of the dish.</w:t>
-            </w:r>
-          </w:p>
-          <w:p>
-            <w:pPr>
-              <w:ind w:left="-30"/>
-              <w:rPr>
-                <w:rFonts w:asciiTheme="minorHAnsi" w:eastAsia="Verdana" w:hAnsiTheme="minorHAnsi" w:cstheme="minorHAnsi"/>
-                <w:lang w:val="en"/>
-              </w:rPr>
-            </w:pPr>
-          </w:p>
-        </w:tc>
-        <w:tc>
-          <w:tcPr>
-            <w:tcW w:w="1255" w:type="dxa"/>
-          </w:tcPr>
-          <w:p>
-            <w:pPr>
-              <w:spacing w:before="240"/>
-              <w:rPr>
-                <w:rFonts w:asciiTheme="minorHAnsi" w:eastAsia="Verdana" w:hAnsiTheme="minorHAnsi" w:cstheme="minorHAnsi"/>
-                <w:lang w:val="en"/>
-              </w:rPr>
-            </w:pPr>
+                <w:noProof/>
+                <w:bdr w:val="none" w:sz="0" w:space="0" w:color="auto" w:frame="1"/>
+              </w:rPr>
+              <w:drawing>
+                <wp:anchor distT="0" distB="0" distL="114300" distR="114300" simplePos="0" relativeHeight="251691008" behindDoc="0" locked="0" layoutInCell="1" allowOverlap="1" wp14:anchorId="70792F76" wp14:editId="79276B55">
+                  <wp:simplePos x="0" y="0"/>
+                  <wp:positionH relativeFrom="column">
+                    <wp:posOffset>40005</wp:posOffset>
+                  </wp:positionH>
+                  <wp:positionV relativeFrom="paragraph">
+                    <wp:posOffset>1146959</wp:posOffset>
+                  </wp:positionV>
+                  <wp:extent cx="859536" cy="743766"/>
+                  <wp:effectExtent l="0" t="0" r="0" b="0"/>
+                  <wp:wrapSquare wrapText="bothSides"/>
+                  <wp:docPr id="1035526083" name="Picture 2" descr="Chef tasting a dish"/>
+                  <wp:cNvGraphicFramePr>
+                    <a:graphicFrameLocks xmlns:a="http://schemas.openxmlformats.org/drawingml/2006/main" noChangeAspect="1"/>
+                  </wp:cNvGraphicFramePr>
+                  <a:graphic xmlns:a="http://schemas.openxmlformats.org/drawingml/2006/main">
+                    <a:graphicData uri="http://schemas.openxmlformats.org/drawingml/2006/picture">
+                      <pic:pic xmlns:pic="http://schemas.openxmlformats.org/drawingml/2006/picture">
+                        <pic:nvPicPr>
+                          <pic:cNvPr id="0" name="Picture 1" descr="Chef tasting a dish"/>
+                          <pic:cNvPicPr>
+                            <a:picLocks noChangeAspect="1" noChangeArrowheads="1"/>
+                          </pic:cNvPicPr>
+                        </pic:nvPicPr>
+                        <pic:blipFill rotWithShape="1">
+                          <a:blip r:embed="rId59">
+                            <a:extLst>
+                              <a:ext uri="{28A0092B-C50C-407E-A947-70E740481C1C}">
+                                <a14:useLocalDpi xmlns:a14="http://schemas.microsoft.com/office/drawing/2010/main" val="0"/>
+                              </a:ext>
+                            </a:extLst>
+                          </a:blip>
+                          <a:srcRect t="12505"/>
+                          <a:stretch/>
+                        </pic:blipFill>
+                        <pic:spPr bwMode="auto">
+                          <a:xfrm>
+                            <a:off x="0" y="0"/>
+                            <a:ext cx="859536" cy="743766"/>
+                          </a:xfrm>
+                          <a:prstGeom prst="rect">
+                            <a:avLst/>
+                          </a:prstGeom>
+                          <a:noFill/>
+                          <a:ln>
+                            <a:noFill/>
+                          </a:ln>
+                          <a:extLst>
+                            <a:ext uri="{53640926-AAD7-44D8-BBD7-CCE9431645EC}">
+                              <a14:shadowObscured xmlns:a14="http://schemas.microsoft.com/office/drawing/2010/main"/>
+                            </a:ext>
+                          </a:extLst>
+                        </pic:spPr>
+                      </pic:pic>
+                    </a:graphicData>
+                  </a:graphic>
+                  <wp14:sizeRelH relativeFrom="margin">
+                    <wp14:pctWidth>0</wp14:pctWidth>
+                  </wp14:sizeRelH>
+                  <wp14:sizeRelV relativeFrom="margin">
+                    <wp14:pctHeight>0</wp14:pctHeight>
+                  </wp14:sizeRelV>
+                </wp:anchor>
+              </w:drawing>
+            </w:r>
           </w:p>
         </w:tc>
       </w:tr>
       <w:tr>
         <w:tc>
           <w:tcPr>
-            <w:tcW w:w="8455" w:type="dxa"/>
+            <w:tcW w:w="7994" w:type="dxa"/>
           </w:tcPr>
           <w:p>
             <w:pPr>
@@ -7633,14 +8097,107 @@
                 <w:bCs/>
                 <w:lang w:val="en"/>
               </w:rPr>
-              <w:t>Leverage group strengths.</w:t>
-            </w:r>
-            <w:r>
-              <w:rPr>
-                <w:rFonts w:asciiTheme="minorHAnsi" w:eastAsia="Verdana" w:hAnsiTheme="minorHAnsi" w:cstheme="minorHAnsi"/>
-                <w:lang w:val="en"/>
-              </w:rPr>
-              <w:t xml:space="preserve"> Each person brings different skills and capabilities to the group….</w:t>
+              <w:t>Celebrate achievements</w:t>
+            </w:r>
+            <w:r>
+              <w:rPr>
+                <w:rFonts w:asciiTheme="minorHAnsi" w:eastAsia="Verdana" w:hAnsiTheme="minorHAnsi" w:cstheme="minorHAnsi"/>
+                <w:b/>
+                <w:bCs/>
+                <w:lang w:val="en"/>
+              </w:rPr>
+              <w:t xml:space="preserve">. </w:t>
+            </w:r>
+            <w:r>
+              <w:rPr>
+                <w:rFonts w:asciiTheme="minorHAnsi" w:eastAsia="Verdana" w:hAnsiTheme="minorHAnsi" w:cstheme="minorHAnsi"/>
+                <w:lang w:val="en"/>
+              </w:rPr>
+              <w:t>Acknowledge</w:t>
+            </w:r>
+            <w:r>
+              <w:rPr>
+                <w:rFonts w:asciiTheme="minorHAnsi" w:eastAsia="Verdana" w:hAnsiTheme="minorHAnsi" w:cstheme="minorHAnsi"/>
+                <w:lang w:val="en"/>
+              </w:rPr>
+              <w:t xml:space="preserve"> group achievements</w:t>
+            </w:r>
+            <w:r>
+              <w:rPr>
+                <w:rFonts w:asciiTheme="minorHAnsi" w:eastAsia="Verdana" w:hAnsiTheme="minorHAnsi" w:cstheme="minorHAnsi"/>
+                <w:lang w:val="en"/>
+              </w:rPr>
+              <w:t xml:space="preserve"> and individual successes.</w:t>
+            </w:r>
+            <w:r>
+              <w:rPr>
+                <w:rFonts w:asciiTheme="minorHAnsi" w:eastAsia="Verdana" w:hAnsiTheme="minorHAnsi" w:cstheme="minorHAnsi"/>
+                <w:lang w:val="en"/>
+              </w:rPr>
+              <w:t xml:space="preserve"> </w:t>
+            </w:r>
+            <w:r>
+              <w:rPr>
+                <w:rFonts w:asciiTheme="minorHAnsi" w:eastAsia="Verdana" w:hAnsiTheme="minorHAnsi" w:cstheme="minorHAnsi"/>
+                <w:lang w:val="en"/>
+              </w:rPr>
+              <w:t xml:space="preserve">Celebrate </w:t>
+            </w:r>
+            <w:r>
+              <w:rPr>
+                <w:rFonts w:asciiTheme="minorHAnsi" w:eastAsia="Verdana" w:hAnsiTheme="minorHAnsi" w:cstheme="minorHAnsi"/>
+                <w:lang w:val="en"/>
+              </w:rPr>
+              <w:t>when you turn in a Major Project</w:t>
+            </w:r>
+            <w:r>
+              <w:rPr>
+                <w:rFonts w:asciiTheme="minorHAnsi" w:eastAsia="Verdana" w:hAnsiTheme="minorHAnsi" w:cstheme="minorHAnsi"/>
+                <w:lang w:val="en"/>
+              </w:rPr>
+              <w:t xml:space="preserve"> draft</w:t>
+            </w:r>
+            <w:r>
+              <w:rPr>
+                <w:rFonts w:asciiTheme="minorHAnsi" w:eastAsia="Verdana" w:hAnsiTheme="minorHAnsi" w:cstheme="minorHAnsi"/>
+                <w:lang w:val="en"/>
+              </w:rPr>
+              <w:t>. Applaud one another when you earn a Complete. No need to stick to this course either. Did a group member do well in another course? That’s worth</w:t>
+            </w:r>
+            <w:r>
+              <w:rPr>
+                <w:rFonts w:asciiTheme="minorHAnsi" w:eastAsia="Verdana" w:hAnsiTheme="minorHAnsi" w:cstheme="minorHAnsi"/>
+                <w:lang w:val="en"/>
+              </w:rPr>
+              <w:t>y</w:t>
+            </w:r>
+            <w:r>
+              <w:rPr>
+                <w:rFonts w:asciiTheme="minorHAnsi" w:eastAsia="Verdana" w:hAnsiTheme="minorHAnsi" w:cstheme="minorHAnsi"/>
+                <w:lang w:val="en"/>
+              </w:rPr>
+              <w:t xml:space="preserve"> of kudos too! </w:t>
+            </w:r>
+            <w:r>
+              <w:rPr>
+                <w:rFonts w:asciiTheme="minorHAnsi" w:eastAsia="Verdana" w:hAnsiTheme="minorHAnsi" w:cstheme="minorHAnsi"/>
+                <w:lang w:val="en"/>
+              </w:rPr>
+              <w:t>N</w:t>
+            </w:r>
+            <w:r>
+              <w:rPr>
+                <w:rFonts w:asciiTheme="minorHAnsi" w:eastAsia="Verdana" w:hAnsiTheme="minorHAnsi" w:cstheme="minorHAnsi"/>
+                <w:lang w:val="en"/>
+              </w:rPr>
+              <w:t>o matter how small</w:t>
+            </w:r>
+            <w:r>
+              <w:rPr>
+                <w:rFonts w:asciiTheme="minorHAnsi" w:eastAsia="Verdana" w:hAnsiTheme="minorHAnsi" w:cstheme="minorHAnsi"/>
+                <w:lang w:val="en"/>
+              </w:rPr>
+              <w:t xml:space="preserve"> a success is, take time to give a shout-out when things go well.</w:t>
             </w:r>
           </w:p>
           <w:p>
@@ -7655,95 +8212,12 @@
         </w:tc>
         <w:tc>
           <w:tcPr>
-            <w:tcW w:w="1255" w:type="dxa"/>
+            <w:tcW w:w="1716" w:type="dxa"/>
           </w:tcPr>
           <w:p>
             <w:pPr>
-              <w:spacing w:before="240"/>
-              <w:rPr>
-                <w:rFonts w:asciiTheme="minorHAnsi" w:eastAsia="Verdana" w:hAnsiTheme="minorHAnsi" w:cstheme="minorHAnsi"/>
-                <w:lang w:val="en"/>
-              </w:rPr>
-            </w:pPr>
-          </w:p>
-        </w:tc>
-      </w:tr>
-      <w:tr>
-        <w:tc>
-          <w:tcPr>
-            <w:tcW w:w="8455" w:type="dxa"/>
-          </w:tcPr>
-          <w:p>
-            <w:pPr>
-              <w:spacing w:line="240" w:lineRule="auto"/>
-              <w:ind w:left="60"/>
-              <w:rPr>
-                <w:rFonts w:asciiTheme="minorHAnsi" w:eastAsia="Verdana" w:hAnsiTheme="minorHAnsi" w:cstheme="minorHAnsi"/>
-                <w:lang w:val="en"/>
-              </w:rPr>
-            </w:pPr>
-            <w:r>
-              <w:rPr>
-                <w:rFonts w:asciiTheme="minorHAnsi" w:eastAsia="Verdana" w:hAnsiTheme="minorHAnsi" w:cstheme="minorHAnsi"/>
-                <w:b/>
-                <w:bCs/>
-                <w:lang w:val="en"/>
-              </w:rPr>
-              <w:t>Celebrate achievements</w:t>
-            </w:r>
-            <w:r>
-              <w:rPr>
-                <w:rFonts w:asciiTheme="minorHAnsi" w:eastAsia="Verdana" w:hAnsiTheme="minorHAnsi" w:cstheme="minorHAnsi"/>
-                <w:lang w:val="en"/>
-              </w:rPr>
-              <w:t>, no matter how small.</w:t>
-            </w:r>
-            <w:r>
-              <w:rPr>
-                <w:rFonts w:asciiTheme="minorHAnsi" w:eastAsia="Verdana" w:hAnsiTheme="minorHAnsi" w:cstheme="minorHAnsi"/>
-                <w:lang w:val="en"/>
-              </w:rPr>
-              <w:t xml:space="preserve"> Celebrate group achievements. </w:t>
-            </w:r>
-            <w:r>
-              <w:rPr>
-                <w:rFonts w:asciiTheme="minorHAnsi" w:eastAsia="Verdana" w:hAnsiTheme="minorHAnsi" w:cstheme="minorHAnsi"/>
-                <w:lang w:val="en"/>
-              </w:rPr>
-              <w:t>Celebrate completed drafts</w:t>
-            </w:r>
-            <w:r>
-              <w:rPr>
-                <w:rFonts w:asciiTheme="minorHAnsi" w:eastAsia="Verdana" w:hAnsiTheme="minorHAnsi" w:cstheme="minorHAnsi"/>
-                <w:lang w:val="en"/>
-              </w:rPr>
-              <w:t xml:space="preserve">. </w:t>
-            </w:r>
-            <w:r>
-              <w:rPr>
-                <w:rFonts w:asciiTheme="minorHAnsi" w:eastAsia="Verdana" w:hAnsiTheme="minorHAnsi" w:cstheme="minorHAnsi"/>
-                <w:lang w:val="en"/>
-              </w:rPr>
-              <w:t>Foster a culture of mutual success.</w:t>
-            </w:r>
-          </w:p>
-          <w:p>
-            <w:pPr>
-              <w:ind w:left="60"/>
-              <w:rPr>
-                <w:rFonts w:asciiTheme="minorHAnsi" w:eastAsia="Verdana" w:hAnsiTheme="minorHAnsi" w:cstheme="minorHAnsi"/>
-                <w:lang w:val="en"/>
-              </w:rPr>
-            </w:pPr>
-          </w:p>
-        </w:tc>
-        <w:tc>
-          <w:tcPr>
-            <w:tcW w:w="1255" w:type="dxa"/>
-          </w:tcPr>
-          <w:p>
-            <w:pPr>
-              <w:spacing w:before="240"/>
+              <w:spacing w:before="120"/>
+              <w:jc w:val="center"/>
               <w:rPr>
                 <w:rFonts w:asciiTheme="minorHAnsi" w:eastAsia="Verdana" w:hAnsiTheme="minorHAnsi" w:cstheme="minorHAnsi"/>
                 <w:lang w:val="en"/>
@@ -7772,13 +8246,13 @@
                           <pic:cNvPicPr/>
                         </pic:nvPicPr>
                         <pic:blipFill>
-                          <a:blip r:embed="rId51">
+                          <a:blip r:embed="rId60">
                             <a:extLst>
                               <a:ext uri="{28A0092B-C50C-407E-A947-70E740481C1C}">
                                 <a14:useLocalDpi xmlns:a14="http://schemas.microsoft.com/office/drawing/2010/main" val="0"/>
                               </a:ext>
                               <a:ext uri="{96DAC541-7B7A-43D3-8B79-37D633B846F1}">
-                                <asvg:svgBlip xmlns:asvg="http://schemas.microsoft.com/office/drawing/2016/SVG/main" r:embed="rId52"/>
+                                <asvg:svgBlip xmlns:asvg="http://schemas.microsoft.com/office/drawing/2016/SVG/main" r:embed="rId61"/>
                               </a:ext>
                             </a:extLst>
                           </a:blip>
@@ -7807,7 +8281,7 @@
       <w:tr>
         <w:tc>
           <w:tcPr>
-            <w:tcW w:w="8455" w:type="dxa"/>
+            <w:tcW w:w="7994" w:type="dxa"/>
           </w:tcPr>
           <w:p>
             <w:pPr>
@@ -7824,7 +8298,8 @@
                 <w:bCs/>
                 <w:lang w:val="en"/>
               </w:rPr>
-              <w:t>Reach out to group members to make sure everything is okay.</w:t>
+              <w:lastRenderedPageBreak/>
+              <w:t>Improve the process as you work.</w:t>
             </w:r>
             <w:r>
               <w:rPr>
@@ -7838,14 +8313,28 @@
                 <w:rFonts w:asciiTheme="minorHAnsi" w:eastAsia="Verdana" w:hAnsiTheme="minorHAnsi" w:cstheme="minorHAnsi"/>
                 <w:lang w:val="en"/>
               </w:rPr>
-              <w:t>Offer words of encouragement during challenges</w:t>
-            </w:r>
-            <w:r>
-              <w:rPr>
-                <w:rFonts w:asciiTheme="minorHAnsi" w:eastAsia="Verdana" w:hAnsiTheme="minorHAnsi" w:cstheme="minorHAnsi"/>
-                <w:lang w:val="en"/>
-              </w:rPr>
-              <w:t>, times of stress.</w:t>
+              <w:t>As you finish tasks and accomplish your goals as a group, d</w:t>
+            </w:r>
+            <w:r>
+              <w:rPr>
+                <w:rFonts w:asciiTheme="minorHAnsi" w:eastAsia="Verdana" w:hAnsiTheme="minorHAnsi" w:cstheme="minorHAnsi"/>
+                <w:lang w:val="en"/>
+              </w:rPr>
+              <w:t>iscuss what work</w:t>
+            </w:r>
+            <w:r>
+              <w:rPr>
+                <w:rFonts w:asciiTheme="minorHAnsi" w:eastAsia="Verdana" w:hAnsiTheme="minorHAnsi" w:cstheme="minorHAnsi"/>
+                <w:lang w:val="en"/>
+              </w:rPr>
+              <w:t>ed</w:t>
+            </w:r>
+            <w:r>
+              <w:rPr>
+                <w:rFonts w:asciiTheme="minorHAnsi" w:eastAsia="Verdana" w:hAnsiTheme="minorHAnsi" w:cstheme="minorHAnsi"/>
+                <w:lang w:val="en"/>
+              </w:rPr>
+              <w:t xml:space="preserve"> well and what can be improved.</w:t>
             </w:r>
             <w:r>
               <w:rPr>
@@ -7859,7 +8348,42 @@
                 <w:rFonts w:asciiTheme="minorHAnsi" w:eastAsia="Verdana" w:hAnsiTheme="minorHAnsi" w:cstheme="minorHAnsi"/>
                 <w:lang w:val="en"/>
               </w:rPr>
-              <w:t>Check in in times of stress or the like, which is horrible phrasing.</w:t>
+              <w:t>Practicing collaborative project management in the classroom now should prepare you for the workplace. The process of trying things out, however, as to be paired with close analysis to improve. Once you identify things you want to do better, a</w:t>
+            </w:r>
+            <w:r>
+              <w:rPr>
+                <w:rFonts w:asciiTheme="minorHAnsi" w:eastAsia="Verdana" w:hAnsiTheme="minorHAnsi" w:cstheme="minorHAnsi"/>
+                <w:lang w:val="en"/>
+              </w:rPr>
+              <w:t xml:space="preserve">dapt </w:t>
+            </w:r>
+            <w:r>
+              <w:rPr>
+                <w:rFonts w:asciiTheme="minorHAnsi" w:eastAsia="Verdana" w:hAnsiTheme="minorHAnsi" w:cstheme="minorHAnsi"/>
+                <w:lang w:val="en"/>
+              </w:rPr>
+              <w:t xml:space="preserve">the </w:t>
+            </w:r>
+            <w:r>
+              <w:rPr>
+                <w:rFonts w:asciiTheme="minorHAnsi" w:eastAsia="Verdana" w:hAnsiTheme="minorHAnsi" w:cstheme="minorHAnsi"/>
+                <w:lang w:val="en"/>
+              </w:rPr>
+              <w:t xml:space="preserve">strategies </w:t>
+            </w:r>
+            <w:r>
+              <w:rPr>
+                <w:rFonts w:asciiTheme="minorHAnsi" w:eastAsia="Verdana" w:hAnsiTheme="minorHAnsi" w:cstheme="minorHAnsi"/>
+                <w:lang w:val="en"/>
+              </w:rPr>
+              <w:t xml:space="preserve">you use </w:t>
+            </w:r>
+            <w:r>
+              <w:rPr>
+                <w:rFonts w:asciiTheme="minorHAnsi" w:eastAsia="Verdana" w:hAnsiTheme="minorHAnsi" w:cstheme="minorHAnsi"/>
+                <w:lang w:val="en"/>
+              </w:rPr>
+              <w:t>for future collaborations.</w:t>
             </w:r>
           </w:p>
           <w:p>
@@ -7874,11 +8398,12 @@
         </w:tc>
         <w:tc>
           <w:tcPr>
-            <w:tcW w:w="1255" w:type="dxa"/>
+            <w:tcW w:w="1716" w:type="dxa"/>
           </w:tcPr>
           <w:p>
             <w:pPr>
-              <w:spacing w:before="240"/>
+              <w:spacing w:before="120"/>
+              <w:jc w:val="center"/>
               <w:rPr>
                 <w:rFonts w:asciiTheme="minorHAnsi" w:eastAsia="Verdana" w:hAnsiTheme="minorHAnsi" w:cstheme="minorHAnsi"/>
                 <w:lang w:val="en"/>
@@ -7892,10 +8417,10 @@
                 <w14:ligatures w14:val="standardContextual"/>
               </w:rPr>
               <w:drawing>
-                <wp:inline distT="0" distB="0" distL="0" distR="0" wp14:anchorId="3C76BFCE" wp14:editId="0595E817">
+                <wp:inline distT="0" distB="0" distL="0" distR="0" wp14:anchorId="2E0F8890" wp14:editId="7DB6E836">
                   <wp:extent cx="685800" cy="685800"/>
                   <wp:effectExtent l="0" t="0" r="0" b="0"/>
-                  <wp:docPr id="597763489" name="Graphic 12"/>
+                  <wp:docPr id="1635298064" name="Graphic 14"/>
                   <wp:cNvGraphicFramePr>
                     <a:graphicFrameLocks xmlns:a="http://schemas.openxmlformats.org/drawingml/2006/main" noChangeAspect="1"/>
                   </wp:cNvGraphicFramePr>
@@ -7903,17 +8428,17 @@
                     <a:graphicData uri="http://schemas.openxmlformats.org/drawingml/2006/picture">
                       <pic:pic xmlns:pic="http://schemas.openxmlformats.org/drawingml/2006/picture">
                         <pic:nvPicPr>
-                          <pic:cNvPr id="597763489" name=""/>
+                          <pic:cNvPr id="1635298064" name=""/>
                           <pic:cNvPicPr/>
                         </pic:nvPicPr>
                         <pic:blipFill>
-                          <a:blip r:embed="rId53">
+                          <a:blip r:embed="rId62">
                             <a:extLst>
                               <a:ext uri="{28A0092B-C50C-407E-A947-70E740481C1C}">
                                 <a14:useLocalDpi xmlns:a14="http://schemas.microsoft.com/office/drawing/2010/main" val="0"/>
                               </a:ext>
                               <a:ext uri="{96DAC541-7B7A-43D3-8B79-37D633B846F1}">
-                                <asvg:svgBlip xmlns:asvg="http://schemas.microsoft.com/office/drawing/2016/SVG/main" r:embed="rId54"/>
+                                <asvg:svgBlip xmlns:asvg="http://schemas.microsoft.com/office/drawing/2016/SVG/main" r:embed="rId63"/>
                               </a:ext>
                             </a:extLst>
                           </a:blip>
@@ -7942,33 +8467,33 @@
       <w:tr>
         <w:tc>
           <w:tcPr>
-            <w:tcW w:w="8455" w:type="dxa"/>
+            <w:tcW w:w="7994" w:type="dxa"/>
           </w:tcPr>
           <w:p>
             <w:pPr>
               <w:ind w:left="60"/>
               <w:rPr>
                 <w:rFonts w:asciiTheme="minorHAnsi" w:eastAsia="Verdana" w:hAnsiTheme="minorHAnsi" w:cstheme="minorHAnsi"/>
+                <w:highlight w:val="yellow"/>
                 <w:lang w:val="en"/>
               </w:rPr>
             </w:pPr>
             <w:r>
               <w:rPr>
                 <w:rFonts w:asciiTheme="minorHAnsi" w:eastAsia="Verdana" w:hAnsiTheme="minorHAnsi" w:cstheme="minorHAnsi"/>
-                <w:lang w:val="en"/>
-              </w:rPr>
-              <w:t xml:space="preserve">Debrief once you complete a task. </w:t>
-            </w:r>
-            <w:r>
-              <w:rPr>
-                <w:rFonts w:asciiTheme="minorHAnsi" w:eastAsia="Verdana" w:hAnsiTheme="minorHAnsi" w:cstheme="minorHAnsi"/>
-                <w:lang w:val="en"/>
-              </w:rPr>
-              <w:t>Discuss what works well and what can be improved.</w:t>
-            </w:r>
-            <w:r>
-              <w:rPr>
-                <w:rFonts w:asciiTheme="minorHAnsi" w:eastAsia="Verdana" w:hAnsiTheme="minorHAnsi" w:cstheme="minorHAnsi"/>
+                <w:b/>
+                <w:bCs/>
+                <w:highlight w:val="yellow"/>
+                <w:lang w:val="en"/>
+              </w:rPr>
+              <w:t>Be kind.</w:t>
+            </w:r>
+            <w:r>
+              <w:rPr>
+                <w:rFonts w:asciiTheme="minorHAnsi" w:eastAsia="Verdana" w:hAnsiTheme="minorHAnsi" w:cstheme="minorHAnsi"/>
+                <w:b/>
+                <w:bCs/>
+                <w:highlight w:val="yellow"/>
                 <w:lang w:val="en"/>
               </w:rPr>
               <w:t xml:space="preserve"> </w:t>
@@ -7976,95 +8501,67 @@
             <w:r>
               <w:rPr>
                 <w:rFonts w:asciiTheme="minorHAnsi" w:eastAsia="Verdana" w:hAnsiTheme="minorHAnsi" w:cstheme="minorHAnsi"/>
-                <w:lang w:val="en"/>
-              </w:rPr>
-              <w:t>Adapt strategies for future collaborations.</w:t>
+                <w:highlight w:val="yellow"/>
+                <w:lang w:val="en"/>
+              </w:rPr>
+              <w:t>If you forget everything else, remember to be kind to your group members. Cate Denial describes being kind as believing people and believing IN people.</w:t>
+            </w:r>
+            <w:r>
+              <w:rPr>
+                <w:rStyle w:val="FootnoteReference"/>
+                <w:rFonts w:asciiTheme="minorHAnsi" w:eastAsia="Verdana" w:hAnsiTheme="minorHAnsi" w:cstheme="minorHAnsi"/>
+                <w:highlight w:val="yellow"/>
+                <w:lang w:val="en"/>
+              </w:rPr>
+              <w:footnoteReference w:id="3"/>
+            </w:r>
+            <w:r>
+              <w:rPr>
+                <w:rFonts w:asciiTheme="minorHAnsi" w:eastAsia="Verdana" w:hAnsiTheme="minorHAnsi" w:cstheme="minorHAnsi"/>
+                <w:highlight w:val="yellow"/>
+                <w:lang w:val="en"/>
+              </w:rPr>
+              <w:t xml:space="preserve"> If you can do those two things, the members of your group will know that you are there for them.</w:t>
             </w:r>
           </w:p>
           <w:p>
             <w:pPr>
-              <w:pStyle w:val="ListParagraph"/>
-              <w:numPr>
-                <w:ilvl w:val="0"/>
-                <w:numId w:val="6"/>
-              </w:numPr>
-              <w:tabs>
-                <w:tab w:val="clear" w:pos="720"/>
-                <w:tab w:val="num" w:pos="1080"/>
-              </w:tabs>
-              <w:spacing w:before="240"/>
-              <w:ind w:left="60"/>
-              <w:rPr>
-                <w:rFonts w:asciiTheme="minorHAnsi" w:hAnsiTheme="minorHAnsi" w:cstheme="minorHAnsi"/>
-              </w:rPr>
-            </w:pPr>
-            <w:r>
-              <w:rPr>
-                <w:rFonts w:asciiTheme="minorHAnsi" w:hAnsiTheme="minorHAnsi" w:cstheme="minorHAnsi"/>
-                <w:b/>
-                <w:bCs/>
-              </w:rPr>
-              <w:t>Track your individual work for the Project Wrappers.</w:t>
-            </w:r>
-            <w:r>
-              <w:rPr>
-                <w:rFonts w:asciiTheme="minorHAnsi" w:hAnsiTheme="minorHAnsi" w:cstheme="minorHAnsi"/>
-                <w:b/>
-                <w:bCs/>
-              </w:rPr>
-              <w:br/>
-            </w:r>
-            <w:r>
-              <w:rPr>
-                <w:rFonts w:asciiTheme="minorHAnsi" w:hAnsiTheme="minorHAnsi" w:cstheme="minorHAnsi"/>
-              </w:rPr>
-              <w:t>The Project Wrappers for these last three Major Projects will ask you to record how you contributed to each project. Keep track while you’re working so it will be easy for you to add them to the wrapper later.</w:t>
-            </w:r>
-          </w:p>
-          <w:p>
-            <w:pPr>
-              <w:spacing w:before="240"/>
-              <w:ind w:left="60"/>
-              <w:rPr>
-                <w:rFonts w:asciiTheme="minorHAnsi" w:eastAsia="Verdana" w:hAnsiTheme="minorHAnsi" w:cstheme="minorHAnsi"/>
-                <w:lang w:val="en"/>
-              </w:rPr>
-            </w:pPr>
-          </w:p>
-          <w:p>
-            <w:pPr>
-              <w:ind w:left="60"/>
-              <w:rPr>
-                <w:rFonts w:asciiTheme="minorHAnsi" w:eastAsia="Verdana" w:hAnsiTheme="minorHAnsi" w:cstheme="minorHAnsi"/>
-                <w:lang w:val="en"/>
+              <w:rPr>
+                <w:rFonts w:eastAsia="Verdana"/>
+                <w:highlight w:val="yellow"/>
               </w:rPr>
             </w:pPr>
           </w:p>
         </w:tc>
         <w:tc>
           <w:tcPr>
-            <w:tcW w:w="1255" w:type="dxa"/>
+            <w:tcW w:w="1716" w:type="dxa"/>
           </w:tcPr>
           <w:p>
             <w:pPr>
-              <w:spacing w:before="240"/>
-              <w:rPr>
-                <w:rFonts w:asciiTheme="minorHAnsi" w:eastAsia="Verdana" w:hAnsiTheme="minorHAnsi" w:cstheme="minorHAnsi"/>
-                <w:lang w:val="en"/>
+              <w:spacing w:before="120"/>
+              <w:jc w:val="center"/>
+              <w:rPr>
+                <w:rFonts w:asciiTheme="minorHAnsi" w:eastAsia="Verdana" w:hAnsiTheme="minorHAnsi" w:cstheme="minorHAnsi"/>
+                <w:noProof/>
+                <w:highlight w:val="yellow"/>
+                <w:lang w:val="en"/>
+                <w14:ligatures w14:val="standardContextual"/>
               </w:rPr>
             </w:pPr>
             <w:r>
               <w:rPr>
                 <w:rFonts w:asciiTheme="minorHAnsi" w:eastAsia="Verdana" w:hAnsiTheme="minorHAnsi" w:cstheme="minorHAnsi"/>
                 <w:noProof/>
+                <w:highlight w:val="yellow"/>
                 <w:lang w:val="en"/>
                 <w14:ligatures w14:val="standardContextual"/>
               </w:rPr>
               <w:drawing>
-                <wp:inline distT="0" distB="0" distL="0" distR="0" wp14:anchorId="2E0F8890" wp14:editId="7DB6E836">
-                  <wp:extent cx="685800" cy="685800"/>
+                <wp:inline distT="0" distB="0" distL="0" distR="0" wp14:anchorId="344FEA63" wp14:editId="324EF622">
+                  <wp:extent cx="952500" cy="952500"/>
                   <wp:effectExtent l="0" t="0" r="0" b="0"/>
-                  <wp:docPr id="1635298064" name="Graphic 14"/>
+                  <wp:docPr id="1141146342" name="Graphic 1"/>
                   <wp:cNvGraphicFramePr>
                     <a:graphicFrameLocks xmlns:a="http://schemas.openxmlformats.org/drawingml/2006/main" noChangeAspect="1"/>
                   </wp:cNvGraphicFramePr>
@@ -8072,17 +8569,17 @@
                     <a:graphicData uri="http://schemas.openxmlformats.org/drawingml/2006/picture">
                       <pic:pic xmlns:pic="http://schemas.openxmlformats.org/drawingml/2006/picture">
                         <pic:nvPicPr>
-                          <pic:cNvPr id="1635298064" name=""/>
+                          <pic:cNvPr id="1141146342" name=""/>
                           <pic:cNvPicPr/>
                         </pic:nvPicPr>
                         <pic:blipFill>
-                          <a:blip r:embed="rId55">
+                          <a:blip r:embed="rId64">
                             <a:extLst>
                               <a:ext uri="{28A0092B-C50C-407E-A947-70E740481C1C}">
                                 <a14:useLocalDpi xmlns:a14="http://schemas.microsoft.com/office/drawing/2010/main" val="0"/>
                               </a:ext>
                               <a:ext uri="{96DAC541-7B7A-43D3-8B79-37D633B846F1}">
-                                <asvg:svgBlip xmlns:asvg="http://schemas.microsoft.com/office/drawing/2016/SVG/main" r:embed="rId56"/>
+                                <asvg:svgBlip xmlns:asvg="http://schemas.microsoft.com/office/drawing/2016/SVG/main" r:embed="rId65"/>
                               </a:ext>
                             </a:extLst>
                           </a:blip>
@@ -8093,7 +8590,7 @@
                         <pic:spPr>
                           <a:xfrm>
                             <a:off x="0" y="0"/>
-                            <a:ext cx="685800" cy="685800"/>
+                            <a:ext cx="952500" cy="952500"/>
                           </a:xfrm>
                           <a:prstGeom prst="rect">
                             <a:avLst/>
@@ -8108,6 +8605,221 @@
           </w:p>
         </w:tc>
       </w:tr>
+      <w:tr>
+        <w:tc>
+          <w:tcPr>
+            <w:tcW w:w="7994" w:type="dxa"/>
+          </w:tcPr>
+          <w:p>
+            <w:pPr>
+              <w:ind w:left="60"/>
+              <w:rPr>
+                <w:rFonts w:asciiTheme="minorHAnsi" w:eastAsia="Verdana" w:hAnsiTheme="minorHAnsi" w:cstheme="minorHAnsi"/>
+                <w:b/>
+                <w:bCs/>
+                <w:highlight w:val="yellow"/>
+                <w:lang w:val="en"/>
+              </w:rPr>
+            </w:pPr>
+          </w:p>
+          <w:p>
+            <w:pPr>
+              <w:pStyle w:val="m-6346503623248908217msolistparagraph"/>
+              <w:numPr>
+                <w:ilvl w:val="0"/>
+                <w:numId w:val="27"/>
+              </w:numPr>
+              <w:shd w:val="clear" w:color="auto" w:fill="FFFFFF"/>
+              <w:spacing w:before="0" w:beforeAutospacing="0" w:after="0" w:afterAutospacing="0"/>
+              <w:rPr>
+                <w:rFonts w:ascii="Calibri" w:hAnsi="Calibri" w:cs="Calibri"/>
+                <w:color w:val="222222"/>
+                <w:sz w:val="22"/>
+                <w:szCs w:val="22"/>
+                <w:highlight w:val="yellow"/>
+              </w:rPr>
+            </w:pPr>
+            <w:r>
+              <w:rPr>
+                <w:rFonts w:ascii="Calibri" w:hAnsi="Calibri" w:cs="Calibri"/>
+                <w:color w:val="222222"/>
+                <w:sz w:val="22"/>
+                <w:szCs w:val="22"/>
+                <w:highlight w:val="yellow"/>
+              </w:rPr>
+              <w:t>Do no harm</w:t>
+            </w:r>
+          </w:p>
+          <w:p>
+            <w:pPr>
+              <w:pStyle w:val="m-6346503623248908217msolistparagraph"/>
+              <w:numPr>
+                <w:ilvl w:val="0"/>
+                <w:numId w:val="27"/>
+              </w:numPr>
+              <w:shd w:val="clear" w:color="auto" w:fill="FFFFFF"/>
+              <w:spacing w:before="0" w:beforeAutospacing="0" w:after="0" w:afterAutospacing="0"/>
+              <w:rPr>
+                <w:rFonts w:ascii="Calibri" w:hAnsi="Calibri" w:cs="Calibri"/>
+                <w:color w:val="222222"/>
+                <w:sz w:val="22"/>
+                <w:szCs w:val="22"/>
+                <w:highlight w:val="yellow"/>
+              </w:rPr>
+            </w:pPr>
+            <w:r>
+              <w:rPr>
+                <w:rFonts w:ascii="Calibri" w:hAnsi="Calibri" w:cs="Calibri"/>
+                <w:color w:val="222222"/>
+                <w:sz w:val="22"/>
+                <w:szCs w:val="22"/>
+                <w:highlight w:val="yellow"/>
+              </w:rPr>
+              <w:t>Prioritize integrity</w:t>
+            </w:r>
+          </w:p>
+          <w:p>
+            <w:pPr>
+              <w:pStyle w:val="m-6346503623248908217msolistparagraph"/>
+              <w:numPr>
+                <w:ilvl w:val="0"/>
+                <w:numId w:val="27"/>
+              </w:numPr>
+              <w:shd w:val="clear" w:color="auto" w:fill="FFFFFF"/>
+              <w:spacing w:before="0" w:beforeAutospacing="0" w:after="0" w:afterAutospacing="0"/>
+              <w:rPr>
+                <w:rFonts w:ascii="Calibri" w:hAnsi="Calibri" w:cs="Calibri"/>
+                <w:color w:val="222222"/>
+                <w:sz w:val="22"/>
+                <w:szCs w:val="22"/>
+                <w:highlight w:val="yellow"/>
+              </w:rPr>
+            </w:pPr>
+            <w:r>
+              <w:rPr>
+                <w:rFonts w:ascii="Calibri" w:hAnsi="Calibri" w:cs="Calibri"/>
+                <w:color w:val="222222"/>
+                <w:sz w:val="22"/>
+                <w:szCs w:val="22"/>
+                <w:highlight w:val="yellow"/>
+              </w:rPr>
+              <w:t>Augment, not replace humans</w:t>
+            </w:r>
+          </w:p>
+          <w:p>
+            <w:pPr>
+              <w:pStyle w:val="m-6346503623248908217msolistparagraph"/>
+              <w:numPr>
+                <w:ilvl w:val="0"/>
+                <w:numId w:val="27"/>
+              </w:numPr>
+              <w:shd w:val="clear" w:color="auto" w:fill="FFFFFF"/>
+              <w:spacing w:before="0" w:beforeAutospacing="0" w:after="0" w:afterAutospacing="0"/>
+              <w:rPr>
+                <w:rFonts w:ascii="Calibri" w:hAnsi="Calibri" w:cs="Calibri"/>
+                <w:color w:val="222222"/>
+                <w:sz w:val="22"/>
+                <w:szCs w:val="22"/>
+                <w:highlight w:val="yellow"/>
+              </w:rPr>
+            </w:pPr>
+            <w:r>
+              <w:rPr>
+                <w:rFonts w:ascii="Calibri" w:hAnsi="Calibri" w:cs="Calibri"/>
+                <w:color w:val="222222"/>
+                <w:sz w:val="22"/>
+                <w:szCs w:val="22"/>
+                <w:highlight w:val="yellow"/>
+              </w:rPr>
+              <w:t>Harness AI to empower student success</w:t>
+            </w:r>
+          </w:p>
+          <w:p>
+            <w:pPr>
+              <w:pStyle w:val="m-6346503623248908217msolistparagraph"/>
+              <w:numPr>
+                <w:ilvl w:val="0"/>
+                <w:numId w:val="27"/>
+              </w:numPr>
+              <w:shd w:val="clear" w:color="auto" w:fill="FFFFFF"/>
+              <w:spacing w:before="0" w:beforeAutospacing="0" w:after="0" w:afterAutospacing="0"/>
+              <w:rPr>
+                <w:rFonts w:ascii="Calibri" w:hAnsi="Calibri" w:cs="Calibri"/>
+                <w:color w:val="222222"/>
+                <w:sz w:val="22"/>
+                <w:szCs w:val="22"/>
+                <w:highlight w:val="yellow"/>
+              </w:rPr>
+            </w:pPr>
+            <w:r>
+              <w:rPr>
+                <w:rFonts w:ascii="Calibri" w:hAnsi="Calibri" w:cs="Calibri"/>
+                <w:color w:val="222222"/>
+                <w:sz w:val="22"/>
+                <w:szCs w:val="22"/>
+                <w:highlight w:val="yellow"/>
+              </w:rPr>
+              <w:t>Work in partnership</w:t>
+            </w:r>
+          </w:p>
+          <w:p>
+            <w:pPr>
+              <w:pStyle w:val="m-6346503623248908217msolistparagraph"/>
+              <w:numPr>
+                <w:ilvl w:val="0"/>
+                <w:numId w:val="27"/>
+              </w:numPr>
+              <w:shd w:val="clear" w:color="auto" w:fill="FFFFFF"/>
+              <w:spacing w:before="0" w:beforeAutospacing="0" w:after="0" w:afterAutospacing="0"/>
+              <w:rPr>
+                <w:rFonts w:ascii="Calibri" w:hAnsi="Calibri" w:cs="Calibri"/>
+                <w:color w:val="222222"/>
+                <w:sz w:val="22"/>
+                <w:szCs w:val="22"/>
+                <w:highlight w:val="yellow"/>
+              </w:rPr>
+            </w:pPr>
+            <w:r>
+              <w:rPr>
+                <w:rFonts w:ascii="Calibri" w:hAnsi="Calibri" w:cs="Calibri"/>
+                <w:color w:val="222222"/>
+                <w:sz w:val="22"/>
+                <w:szCs w:val="22"/>
+                <w:highlight w:val="yellow"/>
+              </w:rPr>
+              <w:t>Be constantly discerning and responsive to the continuous expansion of AI capabilities and uses</w:t>
+            </w:r>
+          </w:p>
+          <w:p>
+            <w:pPr>
+              <w:ind w:left="60"/>
+              <w:rPr>
+                <w:rFonts w:asciiTheme="minorHAnsi" w:eastAsia="Verdana" w:hAnsiTheme="minorHAnsi" w:cstheme="minorHAnsi"/>
+                <w:b/>
+                <w:bCs/>
+                <w:lang w:val="en"/>
+              </w:rPr>
+            </w:pPr>
+          </w:p>
+        </w:tc>
+        <w:tc>
+          <w:tcPr>
+            <w:tcW w:w="1716" w:type="dxa"/>
+          </w:tcPr>
+          <w:p>
+            <w:pPr>
+              <w:spacing w:before="120"/>
+              <w:jc w:val="center"/>
+              <w:rPr>
+                <w:rFonts w:asciiTheme="minorHAnsi" w:eastAsia="Verdana" w:hAnsiTheme="minorHAnsi" w:cstheme="minorHAnsi"/>
+                <w:noProof/>
+                <w:lang w:val="en"/>
+                <w14:ligatures w14:val="standardContextual"/>
+              </w:rPr>
+            </w:pPr>
+          </w:p>
+        </w:tc>
+      </w:tr>
     </w:tbl>
     <w:p>
       <w:pPr>
@@ -8187,6 +8899,33 @@
         <w:t>What to Do When Something Goes Wrong</w:t>
       </w:r>
       <w:bookmarkEnd w:id="20"/>
+    </w:p>
+    <w:p>
+      <w:pPr>
+        <w:spacing w:line="240" w:lineRule="auto"/>
+        <w:ind w:left="360"/>
+        <w:rPr>
+          <w:rFonts w:asciiTheme="minorHAnsi" w:eastAsia="Verdana" w:hAnsiTheme="minorHAnsi" w:cstheme="minorHAnsi"/>
+          <w:lang w:val="en"/>
+        </w:rPr>
+      </w:pPr>
+      <w:r>
+        <w:rPr>
+          <w:rFonts w:asciiTheme="minorHAnsi" w:eastAsia="Verdana" w:hAnsiTheme="minorHAnsi" w:cstheme="minorHAnsi"/>
+          <w:lang w:val="en"/>
+        </w:rPr>
+        <w:t xml:space="preserve">No matter how kind and supportive your group is, something can go wrong and cause challenges as you collaborate to compose your Major Projects and other activities. </w:t>
+      </w:r>
+    </w:p>
+    <w:p>
+      <w:pPr>
+        <w:spacing w:line="240" w:lineRule="auto"/>
+        <w:ind w:left="360"/>
+        <w:rPr>
+          <w:rFonts w:asciiTheme="minorHAnsi" w:eastAsia="Verdana" w:hAnsiTheme="minorHAnsi" w:cstheme="minorHAnsi"/>
+          <w:lang w:val="en"/>
+        </w:rPr>
+      </w:pPr>
     </w:p>
     <w:p>
       <w:pPr>
@@ -8236,6 +8975,160 @@
     </w:p>
     <w:p>
       <w:pPr>
+        <w:spacing w:line="240" w:lineRule="auto"/>
+        <w:ind w:left="360"/>
+        <w:rPr>
+          <w:rFonts w:asciiTheme="minorHAnsi" w:hAnsiTheme="minorHAnsi" w:cstheme="minorHAnsi"/>
+          <w:lang w:val="en"/>
+        </w:rPr>
+      </w:pPr>
+      <w:r>
+        <w:rPr>
+          <w:rFonts w:asciiTheme="minorHAnsi" w:hAnsiTheme="minorHAnsi" w:cstheme="minorHAnsi"/>
+          <w:b/>
+          <w:bCs/>
+          <w:lang w:val="en"/>
+        </w:rPr>
+        <w:t>Problems with the course or vt.edu websites, Lynda.com, or Canvas</w:t>
+      </w:r>
+      <w:r>
+        <w:rPr>
+          <w:rFonts w:asciiTheme="minorHAnsi" w:hAnsiTheme="minorHAnsi" w:cstheme="minorHAnsi"/>
+          <w:b/>
+          <w:bCs/>
+          <w:lang w:val="en"/>
+        </w:rPr>
+        <w:br/>
+      </w:r>
+      <w:r>
+        <w:rPr>
+          <w:rFonts w:asciiTheme="minorHAnsi" w:hAnsiTheme="minorHAnsi" w:cstheme="minorHAnsi"/>
+          <w:lang w:val="en"/>
+        </w:rPr>
+        <w:t>If something goes wrong with one of the websites we are using, don’t panic. I will fix it, and if necessary, I’ll adjust any due dates or expectations. Go ahead and send me an email message, since I may not know there is a problem, and keep working as you can until the situation is resolved.</w:t>
+      </w:r>
+    </w:p>
+    <w:p>
+      <w:pPr>
+        <w:spacing w:line="240" w:lineRule="auto"/>
+        <w:ind w:left="360"/>
+        <w:rPr>
+          <w:rFonts w:asciiTheme="minorHAnsi" w:hAnsiTheme="minorHAnsi" w:cstheme="minorHAnsi"/>
+          <w:lang w:val="en"/>
+        </w:rPr>
+      </w:pPr>
+      <w:r>
+        <w:rPr>
+          <w:rFonts w:asciiTheme="minorHAnsi" w:hAnsiTheme="minorHAnsi" w:cstheme="minorHAnsi"/>
+          <w:b/>
+          <w:bCs/>
+          <w:lang w:val="en"/>
+        </w:rPr>
+        <w:t>Problems with something in your world</w:t>
+      </w:r>
+      <w:r>
+        <w:rPr>
+          <w:rFonts w:asciiTheme="minorHAnsi" w:hAnsiTheme="minorHAnsi" w:cstheme="minorHAnsi"/>
+          <w:b/>
+          <w:bCs/>
+          <w:lang w:val="en"/>
+        </w:rPr>
+        <w:br/>
+      </w:r>
+      <w:r>
+        <w:rPr>
+          <w:rFonts w:asciiTheme="minorHAnsi" w:hAnsiTheme="minorHAnsi" w:cstheme="minorHAnsi"/>
+          <w:lang w:val="en"/>
+        </w:rPr>
+        <w:t>If something goes wrong for you personally, send me an email message explaining the issue and relax. We can come up with a solution. Things such as a broken computer or a change at work that messes up your schedule would fall in this category. It may feel like a horrible situation, but we can work it out. Don’t be worried if I don’t respond immediately. It just means I’m not at my computer.</w:t>
+      </w:r>
+    </w:p>
+    <w:p>
+      <w:pPr>
+        <w:spacing w:line="240" w:lineRule="auto"/>
+        <w:ind w:left="360"/>
+        <w:rPr>
+          <w:rFonts w:asciiTheme="minorHAnsi" w:hAnsiTheme="minorHAnsi" w:cstheme="minorHAnsi"/>
+          <w:lang w:val="en"/>
+        </w:rPr>
+      </w:pPr>
+      <w:r>
+        <w:rPr>
+          <w:rFonts w:asciiTheme="minorHAnsi" w:hAnsiTheme="minorHAnsi" w:cstheme="minorHAnsi"/>
+          <w:b/>
+          <w:bCs/>
+          <w:lang w:val="en"/>
+        </w:rPr>
+        <w:t>Emergencies and the 911 policy</w:t>
+      </w:r>
+      <w:r>
+        <w:rPr>
+          <w:rFonts w:asciiTheme="minorHAnsi" w:hAnsiTheme="minorHAnsi" w:cstheme="minorHAnsi"/>
+          <w:b/>
+          <w:bCs/>
+          <w:lang w:val="en"/>
+        </w:rPr>
+        <w:br/>
+      </w:r>
+      <w:r>
+        <w:rPr>
+          <w:rFonts w:asciiTheme="minorHAnsi" w:hAnsiTheme="minorHAnsi" w:cstheme="minorHAnsi"/>
+          <w:lang w:val="en"/>
+        </w:rPr>
+        <w:t>Finally, if you have an actual emergency, first take care of any immediate danger. When you can, email me and begin the subject with 911. For example, a subject line might be “911 Struck by Storm.” Give me the details in the message (e.g., The storm knocked out your power. Your work is going to be delayed until things are fixed). I will give 911 messages priority and answer them ASAP. Save these 911 messages for real emergencies please.</w:t>
+      </w:r>
+    </w:p>
+    <w:p>
+      <w:pPr>
+        <w:spacing w:line="240" w:lineRule="auto"/>
+        <w:ind w:left="360"/>
+        <w:rPr>
+          <w:rFonts w:asciiTheme="minorHAnsi" w:hAnsiTheme="minorHAnsi" w:cstheme="minorHAnsi"/>
+          <w:lang w:val="en"/>
+        </w:rPr>
+      </w:pPr>
+    </w:p>
+    <w:p>
+      <w:pPr>
+        <w:tabs>
+          <w:tab w:val="num" w:pos="1080"/>
+        </w:tabs>
+        <w:spacing w:line="240" w:lineRule="auto"/>
+        <w:rPr>
+          <w:rFonts w:asciiTheme="minorHAnsi" w:hAnsiTheme="minorHAnsi" w:cstheme="minorHAnsi"/>
+          <w:b/>
+          <w:bCs/>
+        </w:rPr>
+      </w:pPr>
+    </w:p>
+    <w:p>
+      <w:pPr>
+        <w:tabs>
+          <w:tab w:val="num" w:pos="1080"/>
+        </w:tabs>
+        <w:spacing w:line="240" w:lineRule="auto"/>
+        <w:rPr>
+          <w:rFonts w:asciiTheme="minorHAnsi" w:hAnsiTheme="minorHAnsi" w:cstheme="minorHAnsi"/>
+          <w:b/>
+          <w:bCs/>
+        </w:rPr>
+      </w:pPr>
+    </w:p>
+    <w:p>
+      <w:pPr>
+        <w:tabs>
+          <w:tab w:val="num" w:pos="1080"/>
+        </w:tabs>
+        <w:spacing w:line="240" w:lineRule="auto"/>
+        <w:rPr>
+          <w:rFonts w:asciiTheme="minorHAnsi" w:hAnsiTheme="minorHAnsi" w:cstheme="minorHAnsi"/>
+          <w:b/>
+          <w:bCs/>
+        </w:rPr>
+      </w:pPr>
+    </w:p>
+    <w:p>
+      <w:pPr>
         <w:pStyle w:val="ListParagraph"/>
         <w:spacing w:line="240" w:lineRule="auto"/>
         <w:ind w:left="1080"/>
@@ -8346,6 +9239,7 @@
           <w:i/>
           <w:iCs/>
         </w:rPr>
+        <w:lastRenderedPageBreak/>
         <w:t>Try to find out why.</w:t>
       </w:r>
       <w:r>
@@ -8495,31 +9389,7 @@
           <w:szCs w:val="22"/>
           <w:shd w:val="clear" w:color="auto" w:fill="F9F2F4"/>
         </w:rPr>
-        <w:t xml:space="preserve">This section is missing from our report. Tian </w:t>
-      </w:r>
-      <w:proofErr w:type="spellStart"/>
-      <w:r>
-        <w:rPr>
-          <w:rStyle w:val="HTMLCode"/>
-          <w:rFonts w:asciiTheme="minorHAnsi" w:hAnsiTheme="minorHAnsi" w:cstheme="minorHAnsi"/>
-          <w:color w:val="C7254E"/>
-          <w:sz w:val="22"/>
-          <w:szCs w:val="22"/>
-          <w:shd w:val="clear" w:color="auto" w:fill="F9F2F4"/>
-        </w:rPr>
-        <w:t>Tian</w:t>
-      </w:r>
-      <w:proofErr w:type="spellEnd"/>
-      <w:r>
-        <w:rPr>
-          <w:rStyle w:val="HTMLCode"/>
-          <w:rFonts w:asciiTheme="minorHAnsi" w:hAnsiTheme="minorHAnsi" w:cstheme="minorHAnsi"/>
-          <w:color w:val="C7254E"/>
-          <w:sz w:val="22"/>
-          <w:szCs w:val="22"/>
-          <w:shd w:val="clear" w:color="auto" w:fill="F9F2F4"/>
-        </w:rPr>
-        <w:t xml:space="preserve"> has COVID and is not able to do their part of the report for at least another week.</w:t>
+        <w:t>This section is missing from our report. Tian Tian has COVID and is not able to do their part of the report for at least another week.</w:t>
       </w:r>
       <w:r>
         <w:rPr>
@@ -8611,13 +9481,13 @@
                     <pic:cNvPicPr/>
                   </pic:nvPicPr>
                   <pic:blipFill>
-                    <a:blip r:embed="rId57">
+                    <a:blip r:embed="rId66">
                       <a:extLst>
                         <a:ext uri="{28A0092B-C50C-407E-A947-70E740481C1C}">
                           <a14:useLocalDpi xmlns:a14="http://schemas.microsoft.com/office/drawing/2010/main" val="0"/>
                         </a:ext>
                         <a:ext uri="{96DAC541-7B7A-43D3-8B79-37D633B846F1}">
-                          <asvg:svgBlip xmlns:asvg="http://schemas.microsoft.com/office/drawing/2016/SVG/main" r:embed="rId58"/>
+                          <asvg:svgBlip xmlns:asvg="http://schemas.microsoft.com/office/drawing/2016/SVG/main" r:embed="rId67"/>
                         </a:ext>
                       </a:extLst>
                     </a:blip>
@@ -8831,15 +9701,7 @@
         <w:pStyle w:val="answer"/>
       </w:pPr>
       <w:r>
-        <w:t xml:space="preserve">This course has no grades other than the course grade at the end; therefore, there is no grading system. Group members will, however, </w:t>
-      </w:r>
-      <w:proofErr w:type="gramStart"/>
-      <w:r>
-        <w:t>have the opportunity to</w:t>
-      </w:r>
-      <w:proofErr w:type="gramEnd"/>
-      <w:r>
-        <w:t xml:space="preserve"> provide feedback on one another’s work.</w:t>
+        <w:t>This course has no grades other than the course grade at the end; therefore, there is no grading system. Group members will, however, have the opportunity to provide feedback on one another’s work.</w:t>
       </w:r>
     </w:p>
     <w:p>
@@ -9006,15 +9868,7 @@
         <w:pStyle w:val="answer"/>
       </w:pPr>
       <w:r>
-        <w:t xml:space="preserve">I will not set up mandatory meetings. Your group </w:t>
-      </w:r>
-      <w:proofErr w:type="gramStart"/>
-      <w:r>
-        <w:t>can</w:t>
-      </w:r>
-      <w:proofErr w:type="gramEnd"/>
-      <w:r>
-        <w:t xml:space="preserve"> however. The goal of the tasks is to learn about project management as it relates to collaborative writing. You need to make the decisions and evaluate how they work.</w:t>
+        <w:t>I will not set up mandatory meetings. Your group can however. The goal of the tasks is to learn about project management as it relates to collaborative writing. You need to make the decisions and evaluate how they work.</w:t>
       </w:r>
     </w:p>
     <w:p>
@@ -9132,7 +9986,7 @@
       <w:r>
         <w:t>You can check the Target Due Dates on the </w:t>
       </w:r>
-      <w:hyperlink r:id="rId59" w:anchor="page=4" w:tgtFrame="_blank" w:history="1">
+      <w:hyperlink r:id="rId68" w:anchor="page=4" w:tgtFrame="_blank" w:history="1">
         <w:r>
           <w:rPr>
             <w:rStyle w:val="Hyperlink"/>
@@ -9180,7 +10034,7 @@
       <w:r>
         <w:t>The Major Projects are all listed in the </w:t>
       </w:r>
-      <w:hyperlink r:id="rId60" w:tgtFrame="_blank" w:history="1">
+      <w:hyperlink r:id="rId69" w:tgtFrame="_blank" w:history="1">
         <w:r>
           <w:rPr>
             <w:rStyle w:val="Hyperlink"/>
@@ -9315,21 +10169,7 @@
         <w:rPr>
           <w:rFonts w:asciiTheme="minorHAnsi" w:hAnsiTheme="minorHAnsi" w:cstheme="minorHAnsi"/>
         </w:rPr>
-        <w:t xml:space="preserve">Remember that the natural process of the work may mean that one person works more </w:t>
-      </w:r>
-      <w:proofErr w:type="gramStart"/>
-      <w:r>
-        <w:rPr>
-          <w:rFonts w:asciiTheme="minorHAnsi" w:hAnsiTheme="minorHAnsi" w:cstheme="minorHAnsi"/>
-        </w:rPr>
-        <w:t>during</w:t>
-      </w:r>
-      <w:proofErr w:type="gramEnd"/>
-      <w:r>
-        <w:rPr>
-          <w:rFonts w:asciiTheme="minorHAnsi" w:hAnsiTheme="minorHAnsi" w:cstheme="minorHAnsi"/>
-        </w:rPr>
-        <w:t xml:space="preserve"> one week than the others. For instance, the person who proofreads the entire document for consistency will have more to do at the end of the writing process.</w:t>
+        <w:t>Remember that the natural process of the work may mean that one person works more during one week than the others. For instance, the person who proofreads the entire document for consistency will have more to do at the end of the writing process.</w:t>
       </w:r>
     </w:p>
     <w:p>
@@ -9372,23 +10212,7 @@
         <w:pStyle w:val="answer"/>
       </w:pPr>
       <w:r>
-        <w:t xml:space="preserve">If someone is missing for a day, I wouldn’t worry about it. Everyone has a bad day from time to time. If the person is </w:t>
-      </w:r>
-      <w:proofErr w:type="gramStart"/>
-      <w:r>
-        <w:t>missing</w:t>
-      </w:r>
-      <w:proofErr w:type="gramEnd"/>
-      <w:r>
-        <w:t xml:space="preserve"> a week or more, you </w:t>
-      </w:r>
-      <w:proofErr w:type="gramStart"/>
-      <w:r>
-        <w:t>definitely need</w:t>
-      </w:r>
-      <w:proofErr w:type="gramEnd"/>
-      <w:r>
-        <w:t xml:space="preserve"> to let me know.</w:t>
+        <w:t>If someone is missing for a day, I wouldn’t worry about it. Everyone has a bad day from time to time. If the person is missing a week or more, you definitely need to let me know.</w:t>
       </w:r>
     </w:p>
     <w:p>
@@ -9469,21 +10293,7 @@
         <w:rPr>
           <w:rFonts w:asciiTheme="minorHAnsi" w:hAnsiTheme="minorHAnsi" w:cstheme="minorHAnsi"/>
         </w:rPr>
-        <w:t xml:space="preserve">If you decide to contact me, the group members should all agree (except the member who is not contributing, of course). Once you all agree, send me one message from the group in Canvas Inbox. Be sure to also copy the message to group </w:t>
-      </w:r>
-      <w:proofErr w:type="gramStart"/>
-      <w:r>
-        <w:rPr>
-          <w:rFonts w:asciiTheme="minorHAnsi" w:hAnsiTheme="minorHAnsi" w:cstheme="minorHAnsi"/>
-        </w:rPr>
-        <w:t>members, and</w:t>
-      </w:r>
-      <w:proofErr w:type="gramEnd"/>
-      <w:r>
-        <w:rPr>
-          <w:rFonts w:asciiTheme="minorHAnsi" w:hAnsiTheme="minorHAnsi" w:cstheme="minorHAnsi"/>
-        </w:rPr>
-        <w:t xml:space="preserve"> include the documentation that you have on the situation in the message.</w:t>
+        <w:t>If you decide to contact me, the group members should all agree (except the member who is not contributing, of course). Once you all agree, send me one message from the group in Canvas Inbox. Be sure to also copy the message to group members, and include the documentation that you have on the situation in the message.</w:t>
       </w:r>
     </w:p>
     <w:p>
@@ -9636,7 +10446,7 @@
           <w:rFonts w:asciiTheme="minorHAnsi" w:hAnsiTheme="minorHAnsi" w:cstheme="minorHAnsi"/>
         </w:rPr>
       </w:pPr>
-      <w:hyperlink r:id="rId61" w:tgtFrame="_blank" w:history="1">
+      <w:hyperlink r:id="rId70" w:tgtFrame="_blank" w:history="1">
         <w:r>
           <w:rPr>
             <w:rStyle w:val="Hyperlink"/>
@@ -9664,7 +10474,7 @@
           <w:rFonts w:asciiTheme="minorHAnsi" w:hAnsiTheme="minorHAnsi" w:cstheme="minorHAnsi"/>
         </w:rPr>
       </w:pPr>
-      <w:hyperlink r:id="rId62" w:tgtFrame="_blank" w:history="1">
+      <w:hyperlink r:id="rId71" w:tgtFrame="_blank" w:history="1">
         <w:r>
           <w:rPr>
             <w:rStyle w:val="Hyperlink"/>
@@ -9692,7 +10502,7 @@
           <w:rFonts w:asciiTheme="minorHAnsi" w:hAnsiTheme="minorHAnsi" w:cstheme="minorHAnsi"/>
         </w:rPr>
       </w:pPr>
-      <w:hyperlink r:id="rId63" w:tgtFrame="_blank" w:history="1">
+      <w:hyperlink r:id="rId72" w:tgtFrame="_blank" w:history="1">
         <w:r>
           <w:rPr>
             <w:rStyle w:val="Hyperlink"/>
@@ -9720,7 +10530,7 @@
           <w:rFonts w:asciiTheme="minorHAnsi" w:hAnsiTheme="minorHAnsi" w:cstheme="minorHAnsi"/>
         </w:rPr>
       </w:pPr>
-      <w:hyperlink r:id="rId64" w:tgtFrame="_blank" w:history="1">
+      <w:hyperlink r:id="rId73" w:tgtFrame="_blank" w:history="1">
         <w:r>
           <w:rPr>
             <w:rStyle w:val="Hyperlink"/>
@@ -9748,7 +10558,7 @@
           <w:rFonts w:asciiTheme="minorHAnsi" w:hAnsiTheme="minorHAnsi" w:cstheme="minorHAnsi"/>
         </w:rPr>
       </w:pPr>
-      <w:hyperlink r:id="rId65" w:tgtFrame="_blank" w:history="1">
+      <w:hyperlink r:id="rId74" w:tgtFrame="_blank" w:history="1">
         <w:r>
           <w:rPr>
             <w:rStyle w:val="Hyperlink"/>
@@ -9817,7 +10627,7 @@
           <w:rFonts w:asciiTheme="minorHAnsi" w:hAnsiTheme="minorHAnsi" w:cstheme="minorHAnsi"/>
         </w:rPr>
       </w:pPr>
-      <w:hyperlink r:id="rId66" w:tgtFrame="_blank" w:history="1">
+      <w:hyperlink r:id="rId75" w:tgtFrame="_blank" w:history="1">
         <w:r>
           <w:rPr>
             <w:rStyle w:val="Hyperlink"/>
@@ -9845,7 +10655,7 @@
           <w:rFonts w:asciiTheme="minorHAnsi" w:hAnsiTheme="minorHAnsi" w:cstheme="minorHAnsi"/>
         </w:rPr>
       </w:pPr>
-      <w:hyperlink r:id="rId67" w:tgtFrame="_blank" w:history="1">
+      <w:hyperlink r:id="rId76" w:tgtFrame="_blank" w:history="1">
         <w:r>
           <w:rPr>
             <w:rStyle w:val="Hyperlink"/>
@@ -9873,7 +10683,7 @@
           <w:rFonts w:asciiTheme="minorHAnsi" w:hAnsiTheme="minorHAnsi" w:cstheme="minorHAnsi"/>
         </w:rPr>
       </w:pPr>
-      <w:hyperlink r:id="rId68" w:tgtFrame="_blank" w:history="1">
+      <w:hyperlink r:id="rId77" w:tgtFrame="_blank" w:history="1">
         <w:r>
           <w:rPr>
             <w:rStyle w:val="Hyperlink"/>
@@ -9897,37 +10707,21 @@
           <w:rFonts w:asciiTheme="minorHAnsi" w:eastAsia="Verdana" w:hAnsiTheme="minorHAnsi" w:cstheme="minorHAnsi"/>
           <w:lang w:val="en"/>
         </w:rPr>
-        <w:t xml:space="preserve">Add </w:t>
-      </w:r>
-      <w:proofErr w:type="gramStart"/>
-      <w:r>
+        <w:t>Add teams docs links and linked in links</w:t>
+      </w:r>
+    </w:p>
+    <w:p>
+      <w:pPr>
         <w:rPr>
           <w:rFonts w:asciiTheme="minorHAnsi" w:eastAsia="Verdana" w:hAnsiTheme="minorHAnsi" w:cstheme="minorHAnsi"/>
           <w:lang w:val="en"/>
         </w:rPr>
-        <w:t>teams</w:t>
-      </w:r>
-      <w:proofErr w:type="gramEnd"/>
+      </w:pPr>
       <w:r>
         <w:rPr>
           <w:rFonts w:asciiTheme="minorHAnsi" w:eastAsia="Verdana" w:hAnsiTheme="minorHAnsi" w:cstheme="minorHAnsi"/>
           <w:lang w:val="en"/>
         </w:rPr>
-        <w:t xml:space="preserve"> docs links and linked in links</w:t>
-      </w:r>
-    </w:p>
-    <w:p>
-      <w:pPr>
-        <w:rPr>
-          <w:rFonts w:asciiTheme="minorHAnsi" w:eastAsia="Verdana" w:hAnsiTheme="minorHAnsi" w:cstheme="minorHAnsi"/>
-          <w:lang w:val="en"/>
-        </w:rPr>
-      </w:pPr>
-      <w:r>
-        <w:rPr>
-          <w:rFonts w:asciiTheme="minorHAnsi" w:eastAsia="Verdana" w:hAnsiTheme="minorHAnsi" w:cstheme="minorHAnsi"/>
-          <w:lang w:val="en"/>
-        </w:rPr>
         <w:br w:type="page"/>
       </w:r>
     </w:p>
@@ -9950,19 +10744,7 @@
         <w:spacing w:line="240" w:lineRule="auto"/>
       </w:pPr>
       <w:r>
-        <w:t>Rice-Bailey, T</w:t>
-      </w:r>
-      <w:r>
-        <w:t>ammy</w:t>
-      </w:r>
-      <w:r>
-        <w:t>, &amp; Chong, F</w:t>
-      </w:r>
-      <w:r>
-        <w:t>elicia</w:t>
-      </w:r>
-      <w:r>
-        <w:t xml:space="preserve">. (2023). </w:t>
+        <w:t xml:space="preserve">Rice-Bailey, Tammy, &amp; Chong, Felicia. (2023). </w:t>
       </w:r>
       <w:r>
         <w:rPr>
@@ -9974,7 +10756,7 @@
       <w:r>
         <w:t xml:space="preserve">. Routledge. </w:t>
       </w:r>
-      <w:hyperlink r:id="rId69" w:history="1">
+      <w:hyperlink r:id="rId78" w:history="1">
         <w:r>
           <w:rPr>
             <w:rStyle w:val="Hyperlink"/>
@@ -9989,99 +10771,14 @@
         <w:spacing w:line="240" w:lineRule="auto"/>
       </w:pPr>
       <w:r>
-        <w:t>Burnett, R</w:t>
-      </w:r>
-      <w:r>
-        <w:t>ebecca</w:t>
-      </w:r>
-      <w:r>
-        <w:t xml:space="preserve"> E., Cooper, L. A</w:t>
-      </w:r>
-      <w:r>
-        <w:t>ndrew</w:t>
-      </w:r>
-      <w:r>
-        <w:t xml:space="preserve">, &amp; </w:t>
-      </w:r>
-      <w:proofErr w:type="spellStart"/>
-      <w:r>
-        <w:t>Welhausen</w:t>
-      </w:r>
-      <w:proofErr w:type="spellEnd"/>
-      <w:r>
-        <w:t>, C</w:t>
-      </w:r>
-      <w:r>
-        <w:t>andice</w:t>
-      </w:r>
-      <w:r>
-        <w:t xml:space="preserve"> A. (2013). What Do Technical Communicators Need to Know about Collaboration? In </w:t>
-      </w:r>
-      <w:proofErr w:type="spellStart"/>
-      <w:r>
-        <w:t>J</w:t>
-      </w:r>
-      <w:r>
-        <w:t>ohndan</w:t>
-      </w:r>
-      <w:proofErr w:type="spellEnd"/>
-      <w:r>
-        <w:t xml:space="preserve"> Johnson-Eilola &amp; S</w:t>
-      </w:r>
-      <w:r>
-        <w:t>tuart</w:t>
-      </w:r>
-      <w:r>
-        <w:t xml:space="preserve"> A. Selber (Eds.), </w:t>
+        <w:t xml:space="preserve">Burnett, Rebecca E., Cooper, L. Andrew, &amp; Welhausen, Candice A. (2013). What Do Technical Communicators Need to Know about Collaboration? In Johndan Johnson-Eilola &amp; Stuart A. Selber (Eds.), </w:t>
       </w:r>
       <w:r>
         <w:rPr>
           <w:i/>
           <w:iCs/>
         </w:rPr>
-        <w:t xml:space="preserve">Solving </w:t>
-      </w:r>
-      <w:r>
-        <w:rPr>
-          <w:i/>
-          <w:iCs/>
-        </w:rPr>
-        <w:t>P</w:t>
-      </w:r>
-      <w:r>
-        <w:rPr>
-          <w:i/>
-          <w:iCs/>
-        </w:rPr>
-        <w:t xml:space="preserve">roblems in </w:t>
-      </w:r>
-      <w:r>
-        <w:rPr>
-          <w:i/>
-          <w:iCs/>
-        </w:rPr>
-        <w:t>T</w:t>
-      </w:r>
-      <w:r>
-        <w:rPr>
-          <w:i/>
-          <w:iCs/>
-        </w:rPr>
-        <w:t xml:space="preserve">echnical </w:t>
-      </w:r>
-      <w:r>
-        <w:rPr>
-          <w:i/>
-          <w:iCs/>
-        </w:rPr>
-        <w:t>C</w:t>
-      </w:r>
-      <w:r>
-        <w:rPr>
-          <w:i/>
-          <w:iCs/>
-        </w:rPr>
-        <w:t>ommunication</w:t>
+        <w:t>Solving Problems in Technical Communication</w:t>
       </w:r>
       <w:r>
         <w:t xml:space="preserve"> (pp. 454–478). The University of Chicago Press.</w:t>
@@ -10317,6 +11014,37 @@
       <w:r>
         <w:t xml:space="preserve"> </w:t>
       </w:r>
+      <w:r>
+        <w:t>Burnett, R</w:t>
+      </w:r>
+      <w:r>
+        <w:t>ebecca</w:t>
+      </w:r>
+      <w:r>
+        <w:t xml:space="preserve"> E., Cooper, L. A</w:t>
+      </w:r>
+      <w:r>
+        <w:t>ndrew</w:t>
+      </w:r>
+      <w:r>
+        <w:t>, &amp; Welhausen, C</w:t>
+      </w:r>
+      <w:r>
+        <w:t>andice</w:t>
+      </w:r>
+      <w:r>
+        <w:t xml:space="preserve"> A. (2013). What Do Technical Communicators Need to Know about Collaboration? In J. Johnson-Eilola &amp; S. A. Selber (Eds.), </w:t>
+      </w:r>
+      <w:r>
+        <w:rPr>
+          <w:i/>
+          <w:iCs/>
+        </w:rPr>
+        <w:t>Solving problems in technical communication</w:t>
+      </w:r>
+      <w:r>
+        <w:t xml:space="preserve"> (pp. 454–478). The University of Chicago Press.</w:t>
+      </w:r>
     </w:p>
   </w:footnote>
   <w:footnote w:id="2">
@@ -10333,6 +11061,84 @@
       <w:r>
         <w:t xml:space="preserve"> </w:t>
       </w:r>
+      <w:r>
+        <w:t>Rice-Bailey, T</w:t>
+      </w:r>
+      <w:r>
+        <w:t>ammy</w:t>
+      </w:r>
+      <w:r>
+        <w:t>, &amp; Chong, F</w:t>
+      </w:r>
+      <w:r>
+        <w:t>elicia</w:t>
+      </w:r>
+      <w:r>
+        <w:t xml:space="preserve">. (2023). </w:t>
+      </w:r>
+      <w:r>
+        <w:rPr>
+          <w:i/>
+          <w:iCs/>
+        </w:rPr>
+        <w:t>Interpersonal Skills for Group Collaboration: Creating High-Performance Teams in the Classroom and the Workplace</w:t>
+      </w:r>
+      <w:r>
+        <w:t xml:space="preserve">. Routledge. </w:t>
+      </w:r>
+      <w:hyperlink r:id="rId1" w:history="1">
+        <w:r>
+          <w:rPr>
+            <w:rStyle w:val="Hyperlink"/>
+            <w:rFonts w:eastAsia="Arial"/>
+          </w:rPr>
+          <w:t>https://doi.org/10.4324/9781003285571</w:t>
+        </w:r>
+      </w:hyperlink>
+    </w:p>
+  </w:footnote>
+  <w:footnote w:id="3">
+    <w:p>
+      <w:pPr>
+        <w:pStyle w:val="FootnoteText"/>
+      </w:pPr>
+      <w:r>
+        <w:rPr>
+          <w:rStyle w:val="FootnoteReference"/>
+        </w:rPr>
+        <w:footnoteRef/>
+      </w:r>
+      <w:r>
+        <w:t xml:space="preserve"> </w:t>
+      </w:r>
+      <w:r>
+        <w:t>Denial, C</w:t>
+      </w:r>
+      <w:r>
+        <w:t>atherine</w:t>
+      </w:r>
+      <w:r>
+        <w:t xml:space="preserve">. (2019, August 15). A Pedagogy of Kindness. </w:t>
+      </w:r>
+      <w:r>
+        <w:rPr>
+          <w:i/>
+          <w:iCs/>
+        </w:rPr>
+        <w:t>Hybrid Pedagogy</w:t>
+      </w:r>
+      <w:r>
+        <w:t xml:space="preserve">. </w:t>
+      </w:r>
+      <w:hyperlink r:id="rId2" w:history="1">
+        <w:r>
+          <w:rPr>
+            <w:rStyle w:val="Hyperlink"/>
+            <w:rFonts w:eastAsia="Arial"/>
+          </w:rPr>
+          <w:t>https://hybridpedagogy.org/pedagogy-of-kindness/</w:t>
+        </w:r>
+      </w:hyperlink>
     </w:p>
   </w:footnote>
 </w:footnotes>
@@ -11065,6 +11871,155 @@
     </w:lvl>
   </w:abstractNum>
   <w:abstractNum w:abstractNumId="6" w15:restartNumberingAfterBreak="0">
+    <w:nsid w:val="26A5337A"/>
+    <w:multiLevelType w:val="multilevel"/>
+    <w:tmpl w:val="3CC85074"/>
+    <w:lvl w:ilvl="0">
+      <w:start w:val="1"/>
+      <w:numFmt w:val="bullet"/>
+      <w:lvlText w:val=""/>
+      <w:lvlJc w:val="left"/>
+      <w:pPr>
+        <w:tabs>
+          <w:tab w:val="num" w:pos="720"/>
+        </w:tabs>
+        <w:ind w:left="720" w:hanging="360"/>
+      </w:pPr>
+      <w:rPr>
+        <w:rFonts w:ascii="Symbol" w:hAnsi="Symbol" w:hint="default"/>
+        <w:sz w:val="20"/>
+      </w:rPr>
+    </w:lvl>
+    <w:lvl w:ilvl="1" w:tentative="1">
+      <w:start w:val="1"/>
+      <w:numFmt w:val="bullet"/>
+      <w:lvlText w:val=""/>
+      <w:lvlJc w:val="left"/>
+      <w:pPr>
+        <w:tabs>
+          <w:tab w:val="num" w:pos="1440"/>
+        </w:tabs>
+        <w:ind w:left="1440" w:hanging="360"/>
+      </w:pPr>
+      <w:rPr>
+        <w:rFonts w:ascii="Symbol" w:hAnsi="Symbol" w:hint="default"/>
+        <w:sz w:val="20"/>
+      </w:rPr>
+    </w:lvl>
+    <w:lvl w:ilvl="2" w:tentative="1">
+      <w:start w:val="1"/>
+      <w:numFmt w:val="bullet"/>
+      <w:lvlText w:val=""/>
+      <w:lvlJc w:val="left"/>
+      <w:pPr>
+        <w:tabs>
+          <w:tab w:val="num" w:pos="2160"/>
+        </w:tabs>
+        <w:ind w:left="2160" w:hanging="360"/>
+      </w:pPr>
+      <w:rPr>
+        <w:rFonts w:ascii="Symbol" w:hAnsi="Symbol" w:hint="default"/>
+        <w:sz w:val="20"/>
+      </w:rPr>
+    </w:lvl>
+    <w:lvl w:ilvl="3" w:tentative="1">
+      <w:start w:val="1"/>
+      <w:numFmt w:val="bullet"/>
+      <w:lvlText w:val=""/>
+      <w:lvlJc w:val="left"/>
+      <w:pPr>
+        <w:tabs>
+          <w:tab w:val="num" w:pos="2880"/>
+        </w:tabs>
+        <w:ind w:left="2880" w:hanging="360"/>
+      </w:pPr>
+      <w:rPr>
+        <w:rFonts w:ascii="Symbol" w:hAnsi="Symbol" w:hint="default"/>
+        <w:sz w:val="20"/>
+      </w:rPr>
+    </w:lvl>
+    <w:lvl w:ilvl="4" w:tentative="1">
+      <w:start w:val="1"/>
+      <w:numFmt w:val="bullet"/>
+      <w:lvlText w:val=""/>
+      <w:lvlJc w:val="left"/>
+      <w:pPr>
+        <w:tabs>
+          <w:tab w:val="num" w:pos="3600"/>
+        </w:tabs>
+        <w:ind w:left="3600" w:hanging="360"/>
+      </w:pPr>
+      <w:rPr>
+        <w:rFonts w:ascii="Symbol" w:hAnsi="Symbol" w:hint="default"/>
+        <w:sz w:val="20"/>
+      </w:rPr>
+    </w:lvl>
+    <w:lvl w:ilvl="5" w:tentative="1">
+      <w:start w:val="1"/>
+      <w:numFmt w:val="bullet"/>
+      <w:lvlText w:val=""/>
+      <w:lvlJc w:val="left"/>
+      <w:pPr>
+        <w:tabs>
+          <w:tab w:val="num" w:pos="4320"/>
+        </w:tabs>
+        <w:ind w:left="4320" w:hanging="360"/>
+      </w:pPr>
+      <w:rPr>
+        <w:rFonts w:ascii="Symbol" w:hAnsi="Symbol" w:hint="default"/>
+        <w:sz w:val="20"/>
+      </w:rPr>
+    </w:lvl>
+    <w:lvl w:ilvl="6" w:tentative="1">
+      <w:start w:val="1"/>
+      <w:numFmt w:val="bullet"/>
+      <w:lvlText w:val=""/>
+      <w:lvlJc w:val="left"/>
+      <w:pPr>
+        <w:tabs>
+          <w:tab w:val="num" w:pos="5040"/>
+        </w:tabs>
+        <w:ind w:left="5040" w:hanging="360"/>
+      </w:pPr>
+      <w:rPr>
+        <w:rFonts w:ascii="Symbol" w:hAnsi="Symbol" w:hint="default"/>
+        <w:sz w:val="20"/>
+      </w:rPr>
+    </w:lvl>
+    <w:lvl w:ilvl="7" w:tentative="1">
+      <w:start w:val="1"/>
+      <w:numFmt w:val="bullet"/>
+      <w:lvlText w:val=""/>
+      <w:lvlJc w:val="left"/>
+      <w:pPr>
+        <w:tabs>
+          <w:tab w:val="num" w:pos="5760"/>
+        </w:tabs>
+        <w:ind w:left="5760" w:hanging="360"/>
+      </w:pPr>
+      <w:rPr>
+        <w:rFonts w:ascii="Symbol" w:hAnsi="Symbol" w:hint="default"/>
+        <w:sz w:val="20"/>
+      </w:rPr>
+    </w:lvl>
+    <w:lvl w:ilvl="8" w:tentative="1">
+      <w:start w:val="1"/>
+      <w:numFmt w:val="bullet"/>
+      <w:lvlText w:val=""/>
+      <w:lvlJc w:val="left"/>
+      <w:pPr>
+        <w:tabs>
+          <w:tab w:val="num" w:pos="6480"/>
+        </w:tabs>
+        <w:ind w:left="6480" w:hanging="360"/>
+      </w:pPr>
+      <w:rPr>
+        <w:rFonts w:ascii="Symbol" w:hAnsi="Symbol" w:hint="default"/>
+        <w:sz w:val="20"/>
+      </w:rPr>
+    </w:lvl>
+  </w:abstractNum>
+  <w:abstractNum w:abstractNumId="7" w15:restartNumberingAfterBreak="0">
     <w:nsid w:val="2AA77450"/>
     <w:multiLevelType w:val="multilevel"/>
     <w:tmpl w:val="DEB2F484"/>
@@ -11213,7 +12168,7 @@
       </w:rPr>
     </w:lvl>
   </w:abstractNum>
-  <w:abstractNum w:abstractNumId="7" w15:restartNumberingAfterBreak="0">
+  <w:abstractNum w:abstractNumId="8" w15:restartNumberingAfterBreak="0">
     <w:nsid w:val="2CB72E71"/>
     <w:multiLevelType w:val="hybridMultilevel"/>
     <w:tmpl w:val="1F369F96"/>
@@ -11299,7 +12254,7 @@
       </w:pPr>
     </w:lvl>
   </w:abstractNum>
-  <w:abstractNum w:abstractNumId="8" w15:restartNumberingAfterBreak="0">
+  <w:abstractNum w:abstractNumId="9" w15:restartNumberingAfterBreak="0">
     <w:nsid w:val="2DD34541"/>
     <w:multiLevelType w:val="multilevel"/>
     <w:tmpl w:val="3E4C6100"/>
@@ -11448,7 +12403,7 @@
       </w:rPr>
     </w:lvl>
   </w:abstractNum>
-  <w:abstractNum w:abstractNumId="9" w15:restartNumberingAfterBreak="0">
+  <w:abstractNum w:abstractNumId="10" w15:restartNumberingAfterBreak="0">
     <w:nsid w:val="32134399"/>
     <w:multiLevelType w:val="multilevel"/>
     <w:tmpl w:val="136A0720"/>
@@ -11597,7 +12552,7 @@
       </w:rPr>
     </w:lvl>
   </w:abstractNum>
-  <w:abstractNum w:abstractNumId="10" w15:restartNumberingAfterBreak="0">
+  <w:abstractNum w:abstractNumId="11" w15:restartNumberingAfterBreak="0">
     <w:nsid w:val="3752030C"/>
     <w:multiLevelType w:val="multilevel"/>
     <w:tmpl w:val="3286C22E"/>
@@ -11746,7 +12701,7 @@
       </w:rPr>
     </w:lvl>
   </w:abstractNum>
-  <w:abstractNum w:abstractNumId="11" w15:restartNumberingAfterBreak="0">
+  <w:abstractNum w:abstractNumId="12" w15:restartNumberingAfterBreak="0">
     <w:nsid w:val="3DC02FEF"/>
     <w:multiLevelType w:val="hybridMultilevel"/>
     <w:tmpl w:val="1F369F96"/>
@@ -11832,7 +12787,7 @@
       </w:pPr>
     </w:lvl>
   </w:abstractNum>
-  <w:abstractNum w:abstractNumId="12" w15:restartNumberingAfterBreak="0">
+  <w:abstractNum w:abstractNumId="13" w15:restartNumberingAfterBreak="0">
     <w:nsid w:val="3FA7302D"/>
     <w:multiLevelType w:val="hybridMultilevel"/>
     <w:tmpl w:val="B34268C8"/>
@@ -11945,7 +12900,7 @@
       </w:rPr>
     </w:lvl>
   </w:abstractNum>
-  <w:abstractNum w:abstractNumId="13" w15:restartNumberingAfterBreak="0">
+  <w:abstractNum w:abstractNumId="14" w15:restartNumberingAfterBreak="0">
     <w:nsid w:val="474F558C"/>
     <w:multiLevelType w:val="multilevel"/>
     <w:tmpl w:val="3544D8B2"/>
@@ -12094,7 +13049,7 @@
       </w:rPr>
     </w:lvl>
   </w:abstractNum>
-  <w:abstractNum w:abstractNumId="14" w15:restartNumberingAfterBreak="0">
+  <w:abstractNum w:abstractNumId="15" w15:restartNumberingAfterBreak="0">
     <w:nsid w:val="4B0B295D"/>
     <w:multiLevelType w:val="hybridMultilevel"/>
     <w:tmpl w:val="28887588"/>
@@ -12207,7 +13162,7 @@
       </w:rPr>
     </w:lvl>
   </w:abstractNum>
-  <w:abstractNum w:abstractNumId="15" w15:restartNumberingAfterBreak="0">
+  <w:abstractNum w:abstractNumId="16" w15:restartNumberingAfterBreak="0">
     <w:nsid w:val="4CD84A61"/>
     <w:multiLevelType w:val="hybridMultilevel"/>
     <w:tmpl w:val="3D52E9EA"/>
@@ -12320,7 +13275,7 @@
       </w:rPr>
     </w:lvl>
   </w:abstractNum>
-  <w:abstractNum w:abstractNumId="16" w15:restartNumberingAfterBreak="0">
+  <w:abstractNum w:abstractNumId="17" w15:restartNumberingAfterBreak="0">
     <w:nsid w:val="4D4937A9"/>
     <w:multiLevelType w:val="hybridMultilevel"/>
     <w:tmpl w:val="20FCCE72"/>
@@ -12433,7 +13388,7 @@
       </w:rPr>
     </w:lvl>
   </w:abstractNum>
-  <w:abstractNum w:abstractNumId="17" w15:restartNumberingAfterBreak="0">
+  <w:abstractNum w:abstractNumId="18" w15:restartNumberingAfterBreak="0">
     <w:nsid w:val="51544118"/>
     <w:multiLevelType w:val="multilevel"/>
     <w:tmpl w:val="DF4ABB78"/>
@@ -12582,7 +13537,7 @@
       </w:rPr>
     </w:lvl>
   </w:abstractNum>
-  <w:abstractNum w:abstractNumId="18" w15:restartNumberingAfterBreak="0">
+  <w:abstractNum w:abstractNumId="19" w15:restartNumberingAfterBreak="0">
     <w:nsid w:val="52387876"/>
     <w:multiLevelType w:val="multilevel"/>
     <w:tmpl w:val="2534C100"/>
@@ -12731,7 +13686,7 @@
       </w:rPr>
     </w:lvl>
   </w:abstractNum>
-  <w:abstractNum w:abstractNumId="19" w15:restartNumberingAfterBreak="0">
+  <w:abstractNum w:abstractNumId="20" w15:restartNumberingAfterBreak="0">
     <w:nsid w:val="6A1D206E"/>
     <w:multiLevelType w:val="multilevel"/>
     <w:tmpl w:val="A50AD940"/>
@@ -12880,7 +13835,7 @@
       </w:rPr>
     </w:lvl>
   </w:abstractNum>
-  <w:abstractNum w:abstractNumId="20" w15:restartNumberingAfterBreak="0">
+  <w:abstractNum w:abstractNumId="21" w15:restartNumberingAfterBreak="0">
     <w:nsid w:val="6A201835"/>
     <w:multiLevelType w:val="hybridMultilevel"/>
     <w:tmpl w:val="1F369F96"/>
@@ -12966,7 +13921,7 @@
       </w:pPr>
     </w:lvl>
   </w:abstractNum>
-  <w:abstractNum w:abstractNumId="21" w15:restartNumberingAfterBreak="0">
+  <w:abstractNum w:abstractNumId="22" w15:restartNumberingAfterBreak="0">
     <w:nsid w:val="6C280D4C"/>
     <w:multiLevelType w:val="hybridMultilevel"/>
     <w:tmpl w:val="1F369F96"/>
@@ -13052,7 +14007,7 @@
       </w:pPr>
     </w:lvl>
   </w:abstractNum>
-  <w:abstractNum w:abstractNumId="22" w15:restartNumberingAfterBreak="0">
+  <w:abstractNum w:abstractNumId="23" w15:restartNumberingAfterBreak="0">
     <w:nsid w:val="71290A10"/>
     <w:multiLevelType w:val="multilevel"/>
     <w:tmpl w:val="79180008"/>
@@ -13201,7 +14156,7 @@
       </w:rPr>
     </w:lvl>
   </w:abstractNum>
-  <w:abstractNum w:abstractNumId="23" w15:restartNumberingAfterBreak="0">
+  <w:abstractNum w:abstractNumId="24" w15:restartNumberingAfterBreak="0">
     <w:nsid w:val="790F0BCD"/>
     <w:multiLevelType w:val="multilevel"/>
     <w:tmpl w:val="EAB47CCE"/>
@@ -13350,7 +14305,7 @@
       </w:rPr>
     </w:lvl>
   </w:abstractNum>
-  <w:abstractNum w:abstractNumId="24" w15:restartNumberingAfterBreak="0">
+  <w:abstractNum w:abstractNumId="25" w15:restartNumberingAfterBreak="0">
     <w:nsid w:val="7E9C6B76"/>
     <w:multiLevelType w:val="hybridMultilevel"/>
     <w:tmpl w:val="1F369F96"/>
@@ -13437,25 +14392,25 @@
     </w:lvl>
   </w:abstractNum>
   <w:num w:numId="1" w16cid:durableId="884026429">
-    <w:abstractNumId w:val="23"/>
+    <w:abstractNumId w:val="24"/>
   </w:num>
   <w:num w:numId="2" w16cid:durableId="1894999690">
-    <w:abstractNumId w:val="10"/>
+    <w:abstractNumId w:val="11"/>
   </w:num>
   <w:num w:numId="3" w16cid:durableId="527184819">
     <w:abstractNumId w:val="2"/>
   </w:num>
   <w:num w:numId="4" w16cid:durableId="1732146084">
-    <w:abstractNumId w:val="8"/>
+    <w:abstractNumId w:val="9"/>
   </w:num>
   <w:num w:numId="5" w16cid:durableId="1344622305">
+    <w:abstractNumId w:val="19"/>
+  </w:num>
+  <w:num w:numId="6" w16cid:durableId="790978363">
     <w:abstractNumId w:val="18"/>
   </w:num>
-  <w:num w:numId="6" w16cid:durableId="790978363">
-    <w:abstractNumId w:val="17"/>
-  </w:num>
   <w:num w:numId="7" w16cid:durableId="430248789">
-    <w:abstractNumId w:val="17"/>
+    <w:abstractNumId w:val="18"/>
     <w:lvlOverride w:ilvl="1">
       <w:lvl w:ilvl="1">
         <w:numFmt w:val="decimal"/>
@@ -13465,28 +14420,28 @@
     </w:lvlOverride>
   </w:num>
   <w:num w:numId="8" w16cid:durableId="38669766">
-    <w:abstractNumId w:val="6"/>
+    <w:abstractNumId w:val="7"/>
   </w:num>
   <w:num w:numId="9" w16cid:durableId="575241095">
-    <w:abstractNumId w:val="11"/>
+    <w:abstractNumId w:val="12"/>
   </w:num>
   <w:num w:numId="10" w16cid:durableId="1748073606">
-    <w:abstractNumId w:val="20"/>
+    <w:abstractNumId w:val="21"/>
   </w:num>
   <w:num w:numId="11" w16cid:durableId="1346129824">
-    <w:abstractNumId w:val="21"/>
+    <w:abstractNumId w:val="22"/>
   </w:num>
   <w:num w:numId="12" w16cid:durableId="1632592129">
-    <w:abstractNumId w:val="7"/>
+    <w:abstractNumId w:val="8"/>
   </w:num>
   <w:num w:numId="13" w16cid:durableId="1600063180">
-    <w:abstractNumId w:val="24"/>
+    <w:abstractNumId w:val="25"/>
   </w:num>
   <w:num w:numId="14" w16cid:durableId="1375151952">
     <w:abstractNumId w:val="3"/>
   </w:num>
   <w:num w:numId="15" w16cid:durableId="1210335691">
-    <w:abstractNumId w:val="16"/>
+    <w:abstractNumId w:val="17"/>
   </w:num>
   <w:num w:numId="16" w16cid:durableId="46883757">
     <w:abstractNumId w:val="4"/>
@@ -13495,31 +14450,34 @@
     <w:abstractNumId w:val="5"/>
   </w:num>
   <w:num w:numId="18" w16cid:durableId="825710418">
-    <w:abstractNumId w:val="12"/>
+    <w:abstractNumId w:val="13"/>
   </w:num>
   <w:num w:numId="19" w16cid:durableId="1343162768">
-    <w:abstractNumId w:val="22"/>
+    <w:abstractNumId w:val="23"/>
   </w:num>
   <w:num w:numId="20" w16cid:durableId="1465076957">
-    <w:abstractNumId w:val="13"/>
+    <w:abstractNumId w:val="14"/>
   </w:num>
   <w:num w:numId="21" w16cid:durableId="827087736">
-    <w:abstractNumId w:val="14"/>
+    <w:abstractNumId w:val="15"/>
   </w:num>
   <w:num w:numId="22" w16cid:durableId="1460764360">
-    <w:abstractNumId w:val="9"/>
+    <w:abstractNumId w:val="10"/>
   </w:num>
   <w:num w:numId="23" w16cid:durableId="456947034">
-    <w:abstractNumId w:val="15"/>
+    <w:abstractNumId w:val="16"/>
   </w:num>
   <w:num w:numId="24" w16cid:durableId="271397557">
-    <w:abstractNumId w:val="19"/>
+    <w:abstractNumId w:val="20"/>
   </w:num>
   <w:num w:numId="25" w16cid:durableId="1765346273">
     <w:abstractNumId w:val="0"/>
   </w:num>
   <w:num w:numId="26" w16cid:durableId="1296443968">
     <w:abstractNumId w:val="1"/>
+  </w:num>
+  <w:num w:numId="27" w16cid:durableId="2082409695">
+    <w:abstractNumId w:val="6"/>
   </w:num>
 </w:numbering>
 </file>
@@ -14749,6 +15707,23 @@
       <w:vertAlign w:val="superscript"/>
     </w:rPr>
   </w:style>
+  <w:style w:type="paragraph" w:customStyle="1" w:styleId="m-6346503623248908217msolistparagraph">
+    <w:name w:val="m_-6346503623248908217msolistparagraph"/>
+    <w:basedOn w:val="Normal"/>
+    <w:rsid w:val="00A13B43"/>
+    <w:pPr>
+      <w:spacing w:before="100" w:beforeAutospacing="1" w:after="100" w:afterAutospacing="1" w:line="240" w:lineRule="auto"/>
+    </w:pPr>
+    <w:rPr>
+      <w:rFonts w:ascii="Times New Roman" w:hAnsi="Times New Roman" w:cs="Times New Roman"/>
+      <w:color w:val="auto"/>
+    </w:rPr>
+  </w:style>
+  <w:style w:type="character" w:customStyle="1" w:styleId="orange">
+    <w:name w:val="orange"/>
+    <w:basedOn w:val="DefaultParagraphFont"/>
+    <w:rsid w:val="00A838FB"/>
+  </w:style>
 </w:styles>
 </file>
 
@@ -15049,7 +16024,7 @@
 
 <file path=word/webextensions/taskpanes.xml><?xml version="1.0" encoding="utf-8"?>
 <wetp:taskpanes xmlns:wetp="http://schemas.microsoft.com/office/webextensions/taskpanes/2010/11">
-  <wetp:taskpane dockstate="right" visibility="0" width="350" row="6">
+  <wetp:taskpane dockstate="right" visibility="0" width="350" row="7">
     <wetp:webextensionref xmlns:r="http://schemas.openxmlformats.org/officeDocument/2006/relationships" r:id="rId1"/>
   </wetp:taskpane>
 </wetp:taskpanes>

</xml_diff>

<commit_message>
updating with / for teams
</commit_message>
<xml_diff>
--- a/TechComm/groups/group-guide.docx
+++ b/TechComm/groups/group-guide.docx
@@ -1012,7 +1012,25 @@
           <w:sz w:val="20"/>
           <w:szCs w:val="20"/>
         </w:rPr>
-        <w:t xml:space="preserve">I acknowledge the Tutelo/Monacan people, who are the traditional custodians of the land on which we work and live, and recognize their continuing connection to the land, water, and air that Virginia Tech consumes. I pay respect to the Tutelo/Monacan Nations, and to their elders past, present, and emerging. To learn more, visit the VT Library exhibit </w:t>
+        <w:t xml:space="preserve">I acknowledge the Tutelo/Monacan people, who are the traditional custodians of the land on which we work and live, and recognize their continuing connection to the land, water, and air that Virginia Tech consumes. I pay respect to the Tutelo/Monacan Nations, and to their </w:t>
+      </w:r>
+      <w:proofErr w:type="gramStart"/>
+      <w:r>
+        <w:rPr>
+          <w:rFonts w:asciiTheme="minorHAnsi" w:hAnsiTheme="minorHAnsi" w:cstheme="minorHAnsi"/>
+          <w:sz w:val="20"/>
+          <w:szCs w:val="20"/>
+        </w:rPr>
+        <w:t>elders</w:t>
+      </w:r>
+      <w:proofErr w:type="gramEnd"/>
+      <w:r>
+        <w:rPr>
+          <w:rFonts w:asciiTheme="minorHAnsi" w:hAnsiTheme="minorHAnsi" w:cstheme="minorHAnsi"/>
+          <w:sz w:val="20"/>
+          <w:szCs w:val="20"/>
+        </w:rPr>
+        <w:t xml:space="preserve"> past, present, and emerging. To learn more, visit the VT Library exhibit </w:t>
       </w:r>
       <w:hyperlink r:id="rId12" w:history="1">
         <w:r>
@@ -1146,7 +1164,7 @@
           <w:szCs w:val="20"/>
         </w:rPr>
         <w:drawing>
-          <wp:anchor distT="0" distB="0" distL="114300" distR="114300" simplePos="0" relativeHeight="251678720" behindDoc="1" locked="0" layoutInCell="1" allowOverlap="1" wp14:anchorId="5F102686" wp14:editId="0E91AA73">
+          <wp:anchor distT="0" distB="0" distL="114300" distR="114300" simplePos="0" relativeHeight="251678720" behindDoc="1" locked="0" layoutInCell="1" allowOverlap="1" wp14:anchorId="5F102686" wp14:editId="4927287A">
             <wp:simplePos x="0" y="0"/>
             <wp:positionH relativeFrom="column">
               <wp:posOffset>5610225</wp:posOffset>
@@ -1392,7 +1410,27 @@
           <w:sz w:val="20"/>
           <w:szCs w:val="20"/>
         </w:rPr>
-        <w:t>You can arrange to do your work for this course any place that works for you. Since all work is done online and independently, you have complete control over where you work.</w:t>
+        <w:t xml:space="preserve">You can arrange to do your work for this </w:t>
+      </w:r>
+      <w:proofErr w:type="gramStart"/>
+      <w:r>
+        <w:rPr>
+          <w:rFonts w:asciiTheme="minorHAnsi" w:hAnsiTheme="minorHAnsi" w:cstheme="minorHAnsi"/>
+          <w:color w:val="222222"/>
+          <w:sz w:val="20"/>
+          <w:szCs w:val="20"/>
+        </w:rPr>
+        <w:t>course</w:t>
+      </w:r>
+      <w:proofErr w:type="gramEnd"/>
+      <w:r>
+        <w:rPr>
+          <w:rFonts w:asciiTheme="minorHAnsi" w:hAnsiTheme="minorHAnsi" w:cstheme="minorHAnsi"/>
+          <w:color w:val="222222"/>
+          <w:sz w:val="20"/>
+          <w:szCs w:val="20"/>
+        </w:rPr>
+        <w:t xml:space="preserve"> any place that works for you. Since all work is done online and independently, you have complete control over where you work.</w:t>
       </w:r>
     </w:p>
     <w:p>
@@ -1767,20 +1805,48 @@
         <w:rPr>
           <w:rFonts w:asciiTheme="minorHAnsi" w:hAnsiTheme="minorHAnsi" w:cstheme="minorHAnsi"/>
         </w:rPr>
-        <w:t xml:space="preserve"> in this course. </w:t>
-      </w:r>
-      <w:r>
-        <w:rPr>
-          <w:rFonts w:asciiTheme="minorHAnsi" w:hAnsiTheme="minorHAnsi" w:cstheme="minorHAnsi"/>
-        </w:rPr>
-        <w:t>Project management and collaborative writing comprise the majority of major projects you will do.</w:t>
-      </w:r>
-      <w:r>
-        <w:rPr>
-          <w:rFonts w:asciiTheme="minorHAnsi" w:hAnsiTheme="minorHAnsi" w:cstheme="minorHAnsi"/>
-        </w:rPr>
         <w:t xml:space="preserve"> </w:t>
       </w:r>
+      <w:proofErr w:type="gramStart"/>
+      <w:r>
+        <w:rPr>
+          <w:rFonts w:asciiTheme="minorHAnsi" w:hAnsiTheme="minorHAnsi" w:cstheme="minorHAnsi"/>
+        </w:rPr>
+        <w:t>in</w:t>
+      </w:r>
+      <w:proofErr w:type="gramEnd"/>
+      <w:r>
+        <w:rPr>
+          <w:rFonts w:asciiTheme="minorHAnsi" w:hAnsiTheme="minorHAnsi" w:cstheme="minorHAnsi"/>
+        </w:rPr>
+        <w:t xml:space="preserve"> this course. </w:t>
+      </w:r>
+      <w:r>
+        <w:rPr>
+          <w:rFonts w:asciiTheme="minorHAnsi" w:hAnsiTheme="minorHAnsi" w:cstheme="minorHAnsi"/>
+        </w:rPr>
+        <w:t xml:space="preserve">Project management and collaborative writing comprise </w:t>
+      </w:r>
+      <w:proofErr w:type="gramStart"/>
+      <w:r>
+        <w:rPr>
+          <w:rFonts w:asciiTheme="minorHAnsi" w:hAnsiTheme="minorHAnsi" w:cstheme="minorHAnsi"/>
+        </w:rPr>
+        <w:t>the majority of</w:t>
+      </w:r>
+      <w:proofErr w:type="gramEnd"/>
+      <w:r>
+        <w:rPr>
+          <w:rFonts w:asciiTheme="minorHAnsi" w:hAnsiTheme="minorHAnsi" w:cstheme="minorHAnsi"/>
+        </w:rPr>
+        <w:t xml:space="preserve"> major projects you will do.</w:t>
+      </w:r>
+      <w:r>
+        <w:rPr>
+          <w:rFonts w:asciiTheme="minorHAnsi" w:hAnsiTheme="minorHAnsi" w:cstheme="minorHAnsi"/>
+        </w:rPr>
+        <w:t xml:space="preserve"> </w:t>
+      </w:r>
       <w:r>
         <w:rPr>
           <w:rFonts w:asciiTheme="minorHAnsi" w:hAnsiTheme="minorHAnsi" w:cstheme="minorHAnsi"/>
@@ -1811,11 +1877,19 @@
         </w:rPr>
         <w:t xml:space="preserve">doing well </w:t>
       </w:r>
-      <w:r>
-        <w:rPr>
-          <w:rFonts w:asciiTheme="minorHAnsi" w:hAnsiTheme="minorHAnsi" w:cstheme="minorHAnsi"/>
-        </w:rPr>
-        <w:t>in the course.</w:t>
+      <w:proofErr w:type="gramStart"/>
+      <w:r>
+        <w:rPr>
+          <w:rFonts w:asciiTheme="minorHAnsi" w:hAnsiTheme="minorHAnsi" w:cstheme="minorHAnsi"/>
+        </w:rPr>
+        <w:t>in</w:t>
+      </w:r>
+      <w:proofErr w:type="gramEnd"/>
+      <w:r>
+        <w:rPr>
+          <w:rFonts w:asciiTheme="minorHAnsi" w:hAnsiTheme="minorHAnsi" w:cstheme="minorHAnsi"/>
+        </w:rPr>
+        <w:t xml:space="preserve"> the course.</w:t>
       </w:r>
     </w:p>
     <w:p>
@@ -2064,7 +2138,15 @@
         </mc:AlternateContent>
       </w:r>
       <w:r>
-        <w:t xml:space="preserve">Not only is collaboration important in this course, it is significant in the workplace as well. </w:t>
+        <w:t xml:space="preserve">Not only is collaboration important in this course, </w:t>
+      </w:r>
+      <w:proofErr w:type="gramStart"/>
+      <w:r>
+        <w:t>it is</w:t>
+      </w:r>
+      <w:proofErr w:type="gramEnd"/>
+      <w:r>
+        <w:t xml:space="preserve"> significant in the workplace as well. </w:t>
       </w:r>
       <w:r>
         <w:t xml:space="preserve">Burnett, Cooper, and </w:t>
@@ -3553,7 +3635,21 @@
         <w:rPr>
           <w:rFonts w:asciiTheme="minorHAnsi" w:hAnsiTheme="minorHAnsi" w:cstheme="minorHAnsi"/>
         </w:rPr>
-        <w:t>Discuss technical writing concerns together, and decide on style and ethical guidelines for your group projects.</w:t>
+        <w:t xml:space="preserve">Discuss technical writing concerns </w:t>
+      </w:r>
+      <w:proofErr w:type="gramStart"/>
+      <w:r>
+        <w:rPr>
+          <w:rFonts w:asciiTheme="minorHAnsi" w:hAnsiTheme="minorHAnsi" w:cstheme="minorHAnsi"/>
+        </w:rPr>
+        <w:t>together, and</w:t>
+      </w:r>
+      <w:proofErr w:type="gramEnd"/>
+      <w:r>
+        <w:rPr>
+          <w:rFonts w:asciiTheme="minorHAnsi" w:hAnsiTheme="minorHAnsi" w:cstheme="minorHAnsi"/>
+        </w:rPr>
+        <w:t xml:space="preserve"> decide on style and ethical guidelines for your group projects.</w:t>
       </w:r>
     </w:p>
     <w:p>
@@ -3728,7 +3824,21 @@
         <w:rPr>
           <w:rFonts w:asciiTheme="minorHAnsi" w:hAnsiTheme="minorHAnsi" w:cstheme="minorHAnsi"/>
         </w:rPr>
-        <w:t>Assess the progress your group has made on the Recommendation Report.</w:t>
+        <w:t xml:space="preserve">Assess the progress your group has made </w:t>
+      </w:r>
+      <w:proofErr w:type="gramStart"/>
+      <w:r>
+        <w:rPr>
+          <w:rFonts w:asciiTheme="minorHAnsi" w:hAnsiTheme="minorHAnsi" w:cstheme="minorHAnsi"/>
+        </w:rPr>
+        <w:t>on</w:t>
+      </w:r>
+      <w:proofErr w:type="gramEnd"/>
+      <w:r>
+        <w:rPr>
+          <w:rFonts w:asciiTheme="minorHAnsi" w:hAnsiTheme="minorHAnsi" w:cstheme="minorHAnsi"/>
+        </w:rPr>
+        <w:t xml:space="preserve"> the Recommendation Report.</w:t>
       </w:r>
     </w:p>
     <w:p>
@@ -4134,7 +4244,23 @@
           <w:rFonts w:asciiTheme="minorHAnsi" w:hAnsiTheme="minorHAnsi" w:cstheme="minorHAnsi"/>
           <w:lang w:val="en"/>
         </w:rPr>
-        <w:t>I developed this system six years ago, and I’ve found that it eliminates the challenges that random group composition create.</w:t>
+        <w:t xml:space="preserve">I developed this system six years ago, and I’ve found that it eliminates the challenges that random group composition </w:t>
+      </w:r>
+      <w:proofErr w:type="gramStart"/>
+      <w:r>
+        <w:rPr>
+          <w:rFonts w:asciiTheme="minorHAnsi" w:hAnsiTheme="minorHAnsi" w:cstheme="minorHAnsi"/>
+          <w:lang w:val="en"/>
+        </w:rPr>
+        <w:t>create</w:t>
+      </w:r>
+      <w:proofErr w:type="gramEnd"/>
+      <w:r>
+        <w:rPr>
+          <w:rFonts w:asciiTheme="minorHAnsi" w:hAnsiTheme="minorHAnsi" w:cstheme="minorHAnsi"/>
+          <w:lang w:val="en"/>
+        </w:rPr>
+        <w:t>.</w:t>
       </w:r>
     </w:p>
     <w:p>
@@ -4541,8 +4667,16 @@
         <w:rPr>
           <w:rFonts w:asciiTheme="minorHAnsi" w:hAnsiTheme="minorHAnsi" w:cstheme="minorHAnsi"/>
         </w:rPr>
-        <w:t xml:space="preserve"> Main Canvas toolbar, showing the Groups button</w:t>
-      </w:r>
+        <w:t xml:space="preserve"> Main Canvas toolbar, showing the Groups </w:t>
+      </w:r>
+      <w:proofErr w:type="gramStart"/>
+      <w:r>
+        <w:rPr>
+          <w:rFonts w:asciiTheme="minorHAnsi" w:hAnsiTheme="minorHAnsi" w:cstheme="minorHAnsi"/>
+        </w:rPr>
+        <w:t>button</w:t>
+      </w:r>
+      <w:proofErr w:type="gramEnd"/>
     </w:p>
     <w:p>
       <w:pPr>
@@ -4943,13 +5077,22 @@
           <w:rFonts w:asciiTheme="minorHAnsi" w:hAnsiTheme="minorHAnsi" w:cstheme="minorHAnsi"/>
           <w:lang w:val="en"/>
         </w:rPr>
-        <w:t xml:space="preserve"> everyone is connected</w:t>
-      </w:r>
+        <w:t xml:space="preserve"> everyone </w:t>
+      </w:r>
+      <w:proofErr w:type="gramStart"/>
       <w:r>
         <w:rPr>
           <w:rFonts w:asciiTheme="minorHAnsi" w:hAnsiTheme="minorHAnsi" w:cstheme="minorHAnsi"/>
           <w:lang w:val="en"/>
         </w:rPr>
+        <w:t>is connected</w:t>
+      </w:r>
+      <w:proofErr w:type="gramEnd"/>
+      <w:r>
+        <w:rPr>
+          <w:rFonts w:asciiTheme="minorHAnsi" w:hAnsiTheme="minorHAnsi" w:cstheme="minorHAnsi"/>
+          <w:lang w:val="en"/>
+        </w:rPr>
         <w:t>.</w:t>
       </w:r>
       <w:r>
@@ -4985,7 +5128,23 @@
           <w:rFonts w:asciiTheme="minorHAnsi" w:hAnsiTheme="minorHAnsi" w:cstheme="minorHAnsi"/>
           <w:lang w:val="en"/>
         </w:rPr>
-        <w:t xml:space="preserve"> in Canvas during or after the second week of class. Your group will collaborate </w:t>
+        <w:t xml:space="preserve"> </w:t>
+      </w:r>
+      <w:proofErr w:type="gramStart"/>
+      <w:r>
+        <w:rPr>
+          <w:rFonts w:asciiTheme="minorHAnsi" w:hAnsiTheme="minorHAnsi" w:cstheme="minorHAnsi"/>
+          <w:lang w:val="en"/>
+        </w:rPr>
+        <w:t>in</w:t>
+      </w:r>
+      <w:proofErr w:type="gramEnd"/>
+      <w:r>
+        <w:rPr>
+          <w:rFonts w:asciiTheme="minorHAnsi" w:hAnsiTheme="minorHAnsi" w:cstheme="minorHAnsi"/>
+          <w:lang w:val="en"/>
+        </w:rPr>
+        <w:t xml:space="preserve"> Canvas during or after the second week of class. Your group will collaborate </w:t>
       </w:r>
       <w:r>
         <w:rPr>
@@ -5763,7 +5922,23 @@
           <w:rFonts w:asciiTheme="minorHAnsi" w:eastAsia="Verdana" w:hAnsiTheme="minorHAnsi" w:cstheme="minorHAnsi"/>
           <w:lang w:val="en"/>
         </w:rPr>
-        <w:t xml:space="preserve"> all about working together, focusing on shared goals and backing each other up. </w:t>
+        <w:t xml:space="preserve"> all about working together, focusing on shared </w:t>
+      </w:r>
+      <w:proofErr w:type="gramStart"/>
+      <w:r>
+        <w:rPr>
+          <w:rFonts w:asciiTheme="minorHAnsi" w:eastAsia="Verdana" w:hAnsiTheme="minorHAnsi" w:cstheme="minorHAnsi"/>
+          <w:lang w:val="en"/>
+        </w:rPr>
+        <w:t>goals</w:t>
+      </w:r>
+      <w:proofErr w:type="gramEnd"/>
+      <w:r>
+        <w:rPr>
+          <w:rFonts w:asciiTheme="minorHAnsi" w:eastAsia="Verdana" w:hAnsiTheme="minorHAnsi" w:cstheme="minorHAnsi"/>
+          <w:lang w:val="en"/>
+        </w:rPr>
+        <w:t xml:space="preserve"> and backing each other up. </w:t>
       </w:r>
     </w:p>
     <w:p>
@@ -5921,6 +6096,11 @@
         <w:tblStyle w:val="TableGrid"/>
         <w:tblW w:w="0" w:type="auto"/>
         <w:tblInd w:w="360" w:type="dxa"/>
+        <w:tblBorders>
+          <w:left w:val="none" w:sz="0" w:space="0" w:color="auto"/>
+          <w:right w:val="none" w:sz="0" w:space="0" w:color="auto"/>
+          <w:insideV w:val="none" w:sz="0" w:space="0" w:color="auto"/>
+        </w:tblBorders>
         <w:tblLook w:val="04A0" w:firstRow="1" w:lastRow="0" w:firstColumn="1" w:lastColumn="0" w:noHBand="0" w:noVBand="1"/>
       </w:tblPr>
       <w:tblGrid>
@@ -5931,6 +6111,9 @@
         <w:tc>
           <w:tcPr>
             <w:tcW w:w="7994" w:type="dxa"/>
+            <w:tcBorders>
+              <w:top w:val="nil"/>
+            </w:tcBorders>
           </w:tcPr>
           <w:p>
             <w:pPr>
@@ -5954,7 +6137,23 @@
                 <w:rFonts w:asciiTheme="minorHAnsi" w:eastAsia="Verdana" w:hAnsiTheme="minorHAnsi" w:cstheme="minorHAnsi"/>
                 <w:lang w:val="en"/>
               </w:rPr>
-              <w:t xml:space="preserve"> Assume that everyone in your group has positive, supportive intentions. When someone says they will do something, believe that they will. Everyone in your group wants to do well in the course, just like you. By trusting one another, you start off positively </w:t>
+              <w:t xml:space="preserve"> Assume that everyone in your group has positive, supportive intentions. When someone says they will do something, believe that they will. Everyone in your group wants to do well </w:t>
+            </w:r>
+            <w:proofErr w:type="gramStart"/>
+            <w:r>
+              <w:rPr>
+                <w:rFonts w:asciiTheme="minorHAnsi" w:eastAsia="Verdana" w:hAnsiTheme="minorHAnsi" w:cstheme="minorHAnsi"/>
+                <w:lang w:val="en"/>
+              </w:rPr>
+              <w:t>in</w:t>
+            </w:r>
+            <w:proofErr w:type="gramEnd"/>
+            <w:r>
+              <w:rPr>
+                <w:rFonts w:asciiTheme="minorHAnsi" w:eastAsia="Verdana" w:hAnsiTheme="minorHAnsi" w:cstheme="minorHAnsi"/>
+                <w:lang w:val="en"/>
+              </w:rPr>
+              <w:t xml:space="preserve"> the course, just like you. By trusting one another, you start off positively </w:t>
             </w:r>
             <w:r>
               <w:rPr>
@@ -5984,6 +6183,9 @@
         <w:tc>
           <w:tcPr>
             <w:tcW w:w="1716" w:type="dxa"/>
+            <w:tcBorders>
+              <w:top w:val="nil"/>
+            </w:tcBorders>
           </w:tcPr>
           <w:p>
             <w:pPr>
@@ -6634,7 +6836,23 @@
                 <w:rFonts w:asciiTheme="minorHAnsi" w:eastAsia="Verdana" w:hAnsiTheme="minorHAnsi" w:cstheme="minorHAnsi"/>
                 <w:lang w:val="en"/>
               </w:rPr>
-              <w:t>. If something unusual comes up, jump back on Teams and add the details.</w:t>
+              <w:t xml:space="preserve">. If something unusual comes up, jump back on </w:t>
+            </w:r>
+            <w:proofErr w:type="gramStart"/>
+            <w:r>
+              <w:rPr>
+                <w:rFonts w:asciiTheme="minorHAnsi" w:eastAsia="Verdana" w:hAnsiTheme="minorHAnsi" w:cstheme="minorHAnsi"/>
+                <w:lang w:val="en"/>
+              </w:rPr>
+              <w:t>Teams</w:t>
+            </w:r>
+            <w:proofErr w:type="gramEnd"/>
+            <w:r>
+              <w:rPr>
+                <w:rFonts w:asciiTheme="minorHAnsi" w:eastAsia="Verdana" w:hAnsiTheme="minorHAnsi" w:cstheme="minorHAnsi"/>
+                <w:lang w:val="en"/>
+              </w:rPr>
+              <w:t xml:space="preserve"> and add the details.</w:t>
             </w:r>
             <w:r>
               <w:rPr>
@@ -6868,7 +7086,39 @@
                 <w:rFonts w:asciiTheme="minorHAnsi" w:eastAsia="Verdana" w:hAnsiTheme="minorHAnsi" w:cstheme="minorHAnsi"/>
                 <w:lang w:val="en"/>
               </w:rPr>
-              <w:t xml:space="preserve"> Be clear when something goes wrong or when something comes up. Let your group know as soon as you can if you’ll be late or if you won’t make a meeting. Tell them immediately if you can’t meet a deadline. In addition, explain how you are addressing the challenges you’ve encountered. </w:t>
+              <w:t xml:space="preserve"> Be clear when something goes wrong or when something comes up. Let your group know as soon as you can if you’ll be late or if you won’t </w:t>
+            </w:r>
+            <w:proofErr w:type="gramStart"/>
+            <w:r>
+              <w:rPr>
+                <w:rFonts w:asciiTheme="minorHAnsi" w:eastAsia="Verdana" w:hAnsiTheme="minorHAnsi" w:cstheme="minorHAnsi"/>
+                <w:lang w:val="en"/>
+              </w:rPr>
+              <w:t>make</w:t>
+            </w:r>
+            <w:proofErr w:type="gramEnd"/>
+            <w:r>
+              <w:rPr>
+                <w:rFonts w:asciiTheme="minorHAnsi" w:eastAsia="Verdana" w:hAnsiTheme="minorHAnsi" w:cstheme="minorHAnsi"/>
+                <w:lang w:val="en"/>
+              </w:rPr>
+              <w:t xml:space="preserve"> a meeting. Tell them immediately if you can’t meet </w:t>
+            </w:r>
+            <w:proofErr w:type="gramStart"/>
+            <w:r>
+              <w:rPr>
+                <w:rFonts w:asciiTheme="minorHAnsi" w:eastAsia="Verdana" w:hAnsiTheme="minorHAnsi" w:cstheme="minorHAnsi"/>
+                <w:lang w:val="en"/>
+              </w:rPr>
+              <w:t>a deadline</w:t>
+            </w:r>
+            <w:proofErr w:type="gramEnd"/>
+            <w:r>
+              <w:rPr>
+                <w:rFonts w:asciiTheme="minorHAnsi" w:eastAsia="Verdana" w:hAnsiTheme="minorHAnsi" w:cstheme="minorHAnsi"/>
+                <w:lang w:val="en"/>
+              </w:rPr>
+              <w:t xml:space="preserve">. In addition, explain how you are addressing the challenges you’ve encountered. </w:t>
             </w:r>
             <w:r>
               <w:rPr>
@@ -7125,7 +7375,23 @@
                 <w:rFonts w:asciiTheme="minorHAnsi" w:eastAsia="Verdana" w:hAnsiTheme="minorHAnsi" w:cstheme="minorHAnsi"/>
                 <w:lang w:val="en"/>
               </w:rPr>
-              <w:t xml:space="preserve">Nothing can feel worse than asking for help and hearing nothing. If someone asks the group for help, jump in and offer whatever you can. Even if you can’t help immediately, you can let them know that you hear them and will help when you can. Be sure that you are specific in talking about what you can do and when you can do it. </w:t>
+              <w:t xml:space="preserve">Nothing can feel worse than asking for help and hearing nothing. If someone asks the group for help, jump </w:t>
+            </w:r>
+            <w:proofErr w:type="gramStart"/>
+            <w:r>
+              <w:rPr>
+                <w:rFonts w:asciiTheme="minorHAnsi" w:eastAsia="Verdana" w:hAnsiTheme="minorHAnsi" w:cstheme="minorHAnsi"/>
+                <w:lang w:val="en"/>
+              </w:rPr>
+              <w:t>in</w:t>
+            </w:r>
+            <w:proofErr w:type="gramEnd"/>
+            <w:r>
+              <w:rPr>
+                <w:rFonts w:asciiTheme="minorHAnsi" w:eastAsia="Verdana" w:hAnsiTheme="minorHAnsi" w:cstheme="minorHAnsi"/>
+                <w:lang w:val="en"/>
+              </w:rPr>
+              <w:t xml:space="preserve"> and offer whatever you can. Even if you can’t help immediately, you can let them know that you hear them and will help when you can. Be sure that you are specific in talking about what you can do and when you can do it. </w:t>
             </w:r>
           </w:p>
           <w:p>
@@ -7252,7 +7518,23 @@
                 <w:rFonts w:asciiTheme="minorHAnsi" w:eastAsia="Verdana" w:hAnsiTheme="minorHAnsi" w:cstheme="minorHAnsi"/>
                 <w:lang w:val="en"/>
               </w:rPr>
-              <w:t xml:space="preserve"> Other times, they may want to vent to someone facing a similar situation. Even if you don’t aren’t sure how to help someone, you can offer to listen by inviting them to join you on Zoom or Teams. Audio or video won’t work? Try a text message, Canvas message, or email message.</w:t>
+              <w:t xml:space="preserve"> Other times, they may want to vent to someone facing a similar situation. Even if you don’t aren’t sure how to help someone, you can offer to listen by inviting them to join you on Zoom or Teams. Audio or video won’t </w:t>
+            </w:r>
+            <w:proofErr w:type="gramStart"/>
+            <w:r>
+              <w:rPr>
+                <w:rFonts w:asciiTheme="minorHAnsi" w:eastAsia="Verdana" w:hAnsiTheme="minorHAnsi" w:cstheme="minorHAnsi"/>
+                <w:lang w:val="en"/>
+              </w:rPr>
+              <w:t>work?</w:t>
+            </w:r>
+            <w:proofErr w:type="gramEnd"/>
+            <w:r>
+              <w:rPr>
+                <w:rFonts w:asciiTheme="minorHAnsi" w:eastAsia="Verdana" w:hAnsiTheme="minorHAnsi" w:cstheme="minorHAnsi"/>
+                <w:lang w:val="en"/>
+              </w:rPr>
+              <w:t xml:space="preserve"> Try a text message, Canvas message, or email message.</w:t>
             </w:r>
           </w:p>
           <w:p>
@@ -7580,7 +7862,23 @@
                 <w:rFonts w:asciiTheme="minorHAnsi" w:eastAsia="Verdana" w:hAnsiTheme="minorHAnsi" w:cstheme="minorHAnsi"/>
                 <w:lang w:val="en"/>
               </w:rPr>
-              <w:t xml:space="preserve"> to help them. In the case of an emergency, call 911 immediately.</w:t>
+              <w:t xml:space="preserve"> to help them. In </w:t>
+            </w:r>
+            <w:proofErr w:type="gramStart"/>
+            <w:r>
+              <w:rPr>
+                <w:rFonts w:asciiTheme="minorHAnsi" w:eastAsia="Verdana" w:hAnsiTheme="minorHAnsi" w:cstheme="minorHAnsi"/>
+                <w:lang w:val="en"/>
+              </w:rPr>
+              <w:t>the case</w:t>
+            </w:r>
+            <w:proofErr w:type="gramEnd"/>
+            <w:r>
+              <w:rPr>
+                <w:rFonts w:asciiTheme="minorHAnsi" w:eastAsia="Verdana" w:hAnsiTheme="minorHAnsi" w:cstheme="minorHAnsi"/>
+                <w:lang w:val="en"/>
+              </w:rPr>
+              <w:t xml:space="preserve"> of an emergency, call 911 immediately.</w:t>
             </w:r>
           </w:p>
           <w:p>
@@ -8306,7 +8604,23 @@
                 <w:rFonts w:asciiTheme="minorHAnsi" w:eastAsia="Verdana" w:hAnsiTheme="minorHAnsi" w:cstheme="minorHAnsi"/>
                 <w:lang w:val="en"/>
               </w:rPr>
-              <w:t xml:space="preserve"> a success is, take time to give a shout-out when things go well.</w:t>
+              <w:t xml:space="preserve"> </w:t>
+            </w:r>
+            <w:proofErr w:type="gramStart"/>
+            <w:r>
+              <w:rPr>
+                <w:rFonts w:asciiTheme="minorHAnsi" w:eastAsia="Verdana" w:hAnsiTheme="minorHAnsi" w:cstheme="minorHAnsi"/>
+                <w:lang w:val="en"/>
+              </w:rPr>
+              <w:t>a success</w:t>
+            </w:r>
+            <w:proofErr w:type="gramEnd"/>
+            <w:r>
+              <w:rPr>
+                <w:rFonts w:asciiTheme="minorHAnsi" w:eastAsia="Verdana" w:hAnsiTheme="minorHAnsi" w:cstheme="minorHAnsi"/>
+                <w:lang w:val="en"/>
+              </w:rPr>
+              <w:t xml:space="preserve"> is, take time to give a shout-out when things go well.</w:t>
             </w:r>
           </w:p>
           <w:p>
@@ -8457,7 +8771,23 @@
                 <w:rFonts w:asciiTheme="minorHAnsi" w:eastAsia="Verdana" w:hAnsiTheme="minorHAnsi" w:cstheme="minorHAnsi"/>
                 <w:lang w:val="en"/>
               </w:rPr>
-              <w:t>Practicing collaborative project management in the classroom now should prepare you for the workplace. The process of trying things out, however, as to be paired with close analysis to improve. Once you identify things you want to do better, a</w:t>
+              <w:t xml:space="preserve">Practicing collaborative project management in the classroom now should prepare you for the workplace. The process of trying things out, however, </w:t>
+            </w:r>
+            <w:proofErr w:type="gramStart"/>
+            <w:r>
+              <w:rPr>
+                <w:rFonts w:asciiTheme="minorHAnsi" w:eastAsia="Verdana" w:hAnsiTheme="minorHAnsi" w:cstheme="minorHAnsi"/>
+                <w:lang w:val="en"/>
+              </w:rPr>
+              <w:t>as</w:t>
+            </w:r>
+            <w:proofErr w:type="gramEnd"/>
+            <w:r>
+              <w:rPr>
+                <w:rFonts w:asciiTheme="minorHAnsi" w:eastAsia="Verdana" w:hAnsiTheme="minorHAnsi" w:cstheme="minorHAnsi"/>
+                <w:lang w:val="en"/>
+              </w:rPr>
+              <w:t xml:space="preserve"> to be paired with close analysis to improve. Once you identify things you want to do better, a</w:t>
             </w:r>
             <w:r>
               <w:rPr>
@@ -8964,7 +9294,23 @@
           <w:rFonts w:asciiTheme="minorHAnsi" w:hAnsiTheme="minorHAnsi" w:cstheme="minorHAnsi"/>
           <w:lang w:val="en"/>
         </w:rPr>
-        <w:t>If something goes wrong for you personally, send me an email message explaining the issue and relax. We can come up with a solution. Things such as a broken computer or a change at work that messes up your schedule would fall in this category. It may feel like a horrible situation, but we can work it out. Don’t be worried if I don’t respond immediately. It just means I’m not at my computer.</w:t>
+        <w:t xml:space="preserve">If something goes wrong for you personally, send me an email message explaining the issue and relax. We can come up with a solution. Things such as a broken computer or a change at work that messes up your schedule would fall </w:t>
+      </w:r>
+      <w:proofErr w:type="gramStart"/>
+      <w:r>
+        <w:rPr>
+          <w:rFonts w:asciiTheme="minorHAnsi" w:hAnsiTheme="minorHAnsi" w:cstheme="minorHAnsi"/>
+          <w:lang w:val="en"/>
+        </w:rPr>
+        <w:t>in</w:t>
+      </w:r>
+      <w:proofErr w:type="gramEnd"/>
+      <w:r>
+        <w:rPr>
+          <w:rFonts w:asciiTheme="minorHAnsi" w:hAnsiTheme="minorHAnsi" w:cstheme="minorHAnsi"/>
+          <w:lang w:val="en"/>
+        </w:rPr>
+        <w:t xml:space="preserve"> this category. It may feel like a horrible situation, but we can work it out. Don’t be worried if I don’t respond immediately. It just means I’m not at my computer.</w:t>
       </w:r>
     </w:p>
     <w:p>
@@ -9192,7 +9538,25 @@
           <w:i/>
           <w:iCs/>
         </w:rPr>
-        <w:t>Get them help if needed.</w:t>
+        <w:t xml:space="preserve">Get </w:t>
+      </w:r>
+      <w:proofErr w:type="gramStart"/>
+      <w:r>
+        <w:rPr>
+          <w:rFonts w:asciiTheme="minorHAnsi" w:hAnsiTheme="minorHAnsi" w:cstheme="minorHAnsi"/>
+          <w:i/>
+          <w:iCs/>
+        </w:rPr>
+        <w:t>them</w:t>
+      </w:r>
+      <w:proofErr w:type="gramEnd"/>
+      <w:r>
+        <w:rPr>
+          <w:rFonts w:asciiTheme="minorHAnsi" w:hAnsiTheme="minorHAnsi" w:cstheme="minorHAnsi"/>
+          <w:i/>
+          <w:iCs/>
+        </w:rPr>
+        <w:t xml:space="preserve"> help if needed.</w:t>
       </w:r>
       <w:r>
         <w:rPr>
@@ -9296,7 +9660,21 @@
         <w:rPr>
           <w:rFonts w:asciiTheme="minorHAnsi" w:hAnsiTheme="minorHAnsi" w:cstheme="minorHAnsi"/>
         </w:rPr>
-        <w:t> Everyone should have until the Target Due Date for each of the assignments. If the Target Due Date is here however and you’re not sure when the missing person will deliver their work, add a note in your project that explains what’s going on. You can write something like this:</w:t>
+        <w:t xml:space="preserve"> Everyone should have until the Target Due Date for each of the assignments. If the Target Due Date is </w:t>
+      </w:r>
+      <w:proofErr w:type="gramStart"/>
+      <w:r>
+        <w:rPr>
+          <w:rFonts w:asciiTheme="minorHAnsi" w:hAnsiTheme="minorHAnsi" w:cstheme="minorHAnsi"/>
+        </w:rPr>
+        <w:t>here</w:t>
+      </w:r>
+      <w:proofErr w:type="gramEnd"/>
+      <w:r>
+        <w:rPr>
+          <w:rFonts w:asciiTheme="minorHAnsi" w:hAnsiTheme="minorHAnsi" w:cstheme="minorHAnsi"/>
+        </w:rPr>
+        <w:t xml:space="preserve"> however and you’re not sure when the missing person will deliver their work, add a note in your project that explains what’s going on. You can write something like this:</w:t>
       </w:r>
       <w:r>
         <w:rPr>
@@ -9632,7 +10010,15 @@
         <w:pStyle w:val="answer"/>
       </w:pPr>
       <w:r>
-        <w:t>The documents will either be marked Complete or Incomplete. Everyone in the group will receive the same mark. If the group project is Incomplete, the group can revise and resubmit as long at the end of the grace period has not passed.</w:t>
+        <w:t xml:space="preserve">The documents will either be marked Complete or Incomplete. Everyone in the group will receive the same mark. If the group project is Incomplete, the group can revise and resubmit as long </w:t>
+      </w:r>
+      <w:proofErr w:type="gramStart"/>
+      <w:r>
+        <w:t>at</w:t>
+      </w:r>
+      <w:proofErr w:type="gramEnd"/>
+      <w:r>
+        <w:t xml:space="preserve"> the end of the grace period has not passed.</w:t>
       </w:r>
     </w:p>
     <w:p>
@@ -9649,7 +10035,15 @@
         <w:pStyle w:val="answer"/>
       </w:pPr>
       <w:r>
-        <w:t>This course has no grades other than the course grade at the end; therefore, there is no grading system. Group members will, however, have the opportunity to provide feedback on one another’s work.</w:t>
+        <w:t xml:space="preserve">This course has no grades other than the course grade at the end; therefore, there is no grading system. Group members will, however, </w:t>
+      </w:r>
+      <w:proofErr w:type="gramStart"/>
+      <w:r>
+        <w:t>have the opportunity to</w:t>
+      </w:r>
+      <w:proofErr w:type="gramEnd"/>
+      <w:r>
+        <w:t xml:space="preserve"> provide feedback on one another’s work.</w:t>
       </w:r>
     </w:p>
     <w:p>
@@ -9830,7 +10224,15 @@
         <w:pStyle w:val="answer"/>
       </w:pPr>
       <w:r>
-        <w:t>I will not set up mandatory meetings. Your group can however. The goal of the tasks is to learn about project management as it relates to collaborative writing. You need to make the decisions and evaluate how they work.</w:t>
+        <w:t xml:space="preserve">I will not set up mandatory meetings. Your group </w:t>
+      </w:r>
+      <w:proofErr w:type="gramStart"/>
+      <w:r>
+        <w:t>can</w:t>
+      </w:r>
+      <w:proofErr w:type="gramEnd"/>
+      <w:r>
+        <w:t xml:space="preserve"> however. The goal of the tasks is to learn about project management as it relates to collaborative writing. You need to make the decisions and evaluate how they work.</w:t>
       </w:r>
     </w:p>
     <w:p>
@@ -10131,7 +10533,21 @@
         <w:rPr>
           <w:rFonts w:asciiTheme="minorHAnsi" w:hAnsiTheme="minorHAnsi" w:cstheme="minorHAnsi"/>
         </w:rPr>
-        <w:t>Remember that the natural process of the work may mean that one person works more during one week than the others. For instance, the person who proofreads the entire document for consistency will have more to do at the end of the writing process.</w:t>
+        <w:t xml:space="preserve">Remember that the natural process of the work may mean that one person works more </w:t>
+      </w:r>
+      <w:proofErr w:type="gramStart"/>
+      <w:r>
+        <w:rPr>
+          <w:rFonts w:asciiTheme="minorHAnsi" w:hAnsiTheme="minorHAnsi" w:cstheme="minorHAnsi"/>
+        </w:rPr>
+        <w:t>during</w:t>
+      </w:r>
+      <w:proofErr w:type="gramEnd"/>
+      <w:r>
+        <w:rPr>
+          <w:rFonts w:asciiTheme="minorHAnsi" w:hAnsiTheme="minorHAnsi" w:cstheme="minorHAnsi"/>
+        </w:rPr>
+        <w:t xml:space="preserve"> one week than the others. For instance, the person who proofreads the entire document for consistency will have more to do at the end of the writing process.</w:t>
       </w:r>
     </w:p>
     <w:p>
@@ -10174,7 +10590,23 @@
         <w:pStyle w:val="answer"/>
       </w:pPr>
       <w:r>
-        <w:t>If someone is missing for a day, I wouldn’t worry about it. Everyone has a bad day from time to time. If the person is missing a week or more, you definitely need to let me know.</w:t>
+        <w:t xml:space="preserve">If someone is missing for a day, I wouldn’t worry about it. Everyone has a bad day from time to time. If the person is </w:t>
+      </w:r>
+      <w:proofErr w:type="gramStart"/>
+      <w:r>
+        <w:t>missing</w:t>
+      </w:r>
+      <w:proofErr w:type="gramEnd"/>
+      <w:r>
+        <w:t xml:space="preserve"> a week or more, you </w:t>
+      </w:r>
+      <w:proofErr w:type="gramStart"/>
+      <w:r>
+        <w:t>definitely need</w:t>
+      </w:r>
+      <w:proofErr w:type="gramEnd"/>
+      <w:r>
+        <w:t xml:space="preserve"> to let me know.</w:t>
       </w:r>
     </w:p>
     <w:p>
@@ -10231,7 +10663,21 @@
         <w:rPr>
           <w:rFonts w:asciiTheme="minorHAnsi" w:hAnsiTheme="minorHAnsi" w:cstheme="minorHAnsi"/>
         </w:rPr>
-        <w:t>Be sure that your group documents the situation as it happens. You need to have clear facts about what is doing on.</w:t>
+        <w:t xml:space="preserve">Be sure that your group documents the situation as it happens. You need to have clear facts about what is </w:t>
+      </w:r>
+      <w:proofErr w:type="gramStart"/>
+      <w:r>
+        <w:rPr>
+          <w:rFonts w:asciiTheme="minorHAnsi" w:hAnsiTheme="minorHAnsi" w:cstheme="minorHAnsi"/>
+        </w:rPr>
+        <w:t>doing</w:t>
+      </w:r>
+      <w:proofErr w:type="gramEnd"/>
+      <w:r>
+        <w:rPr>
+          <w:rFonts w:asciiTheme="minorHAnsi" w:hAnsiTheme="minorHAnsi" w:cstheme="minorHAnsi"/>
+        </w:rPr>
+        <w:t xml:space="preserve"> on.</w:t>
       </w:r>
     </w:p>
     <w:p>
@@ -10255,7 +10701,21 @@
         <w:rPr>
           <w:rFonts w:asciiTheme="minorHAnsi" w:hAnsiTheme="minorHAnsi" w:cstheme="minorHAnsi"/>
         </w:rPr>
-        <w:t>If you decide to contact me, the group members should all agree (except the member who is not contributing, of course). Once you all agree, send me one message from the group in Canvas Inbox. Be sure to also copy the message to group members, and include the documentation that you have on the situation in the message.</w:t>
+        <w:t xml:space="preserve">If you decide to contact me, the group members should all agree (except the member who is not contributing, of course). Once you all agree, send me one message from the group in Canvas Inbox. Be sure to also copy the message to group </w:t>
+      </w:r>
+      <w:proofErr w:type="gramStart"/>
+      <w:r>
+        <w:rPr>
+          <w:rFonts w:asciiTheme="minorHAnsi" w:hAnsiTheme="minorHAnsi" w:cstheme="minorHAnsi"/>
+        </w:rPr>
+        <w:t>members, and</w:t>
+      </w:r>
+      <w:proofErr w:type="gramEnd"/>
+      <w:r>
+        <w:rPr>
+          <w:rFonts w:asciiTheme="minorHAnsi" w:hAnsiTheme="minorHAnsi" w:cstheme="minorHAnsi"/>
+        </w:rPr>
+        <w:t xml:space="preserve"> include the documentation that you have on the situation in the message.</w:t>
       </w:r>
     </w:p>
     <w:p>
@@ -10320,7 +10780,35 @@
         <w:rPr>
           <w:rFonts w:asciiTheme="minorHAnsi" w:hAnsiTheme="minorHAnsi" w:cstheme="minorHAnsi"/>
         </w:rPr>
-        <w:t>If conflicts persist, ask me for help. As a group send one Canvas Inbox message to me explaining the situation. Copy all your group members on the message.</w:t>
+        <w:t xml:space="preserve">If conflicts persist, ask me for help. As a </w:t>
+      </w:r>
+      <w:proofErr w:type="gramStart"/>
+      <w:r>
+        <w:rPr>
+          <w:rFonts w:asciiTheme="minorHAnsi" w:hAnsiTheme="minorHAnsi" w:cstheme="minorHAnsi"/>
+        </w:rPr>
+        <w:t>group</w:t>
+      </w:r>
+      <w:proofErr w:type="gramEnd"/>
+      <w:r>
+        <w:rPr>
+          <w:rFonts w:asciiTheme="minorHAnsi" w:hAnsiTheme="minorHAnsi" w:cstheme="minorHAnsi"/>
+        </w:rPr>
+        <w:t xml:space="preserve"> send one Canvas Inbox message to me explaining the situation. Copy all your group members </w:t>
+      </w:r>
+      <w:proofErr w:type="gramStart"/>
+      <w:r>
+        <w:rPr>
+          <w:rFonts w:asciiTheme="minorHAnsi" w:hAnsiTheme="minorHAnsi" w:cstheme="minorHAnsi"/>
+        </w:rPr>
+        <w:t>on</w:t>
+      </w:r>
+      <w:proofErr w:type="gramEnd"/>
+      <w:r>
+        <w:rPr>
+          <w:rFonts w:asciiTheme="minorHAnsi" w:hAnsiTheme="minorHAnsi" w:cstheme="minorHAnsi"/>
+        </w:rPr>
+        <w:t xml:space="preserve"> the message.</w:t>
       </w:r>
     </w:p>
     <w:bookmarkEnd w:id="3"/>
@@ -10669,7 +11157,23 @@
           <w:rFonts w:asciiTheme="minorHAnsi" w:eastAsia="Verdana" w:hAnsiTheme="minorHAnsi" w:cstheme="minorHAnsi"/>
           <w:lang w:val="en"/>
         </w:rPr>
-        <w:t>Add teams docs links and linked in links</w:t>
+        <w:t xml:space="preserve">Add </w:t>
+      </w:r>
+      <w:proofErr w:type="gramStart"/>
+      <w:r>
+        <w:rPr>
+          <w:rFonts w:asciiTheme="minorHAnsi" w:eastAsia="Verdana" w:hAnsiTheme="minorHAnsi" w:cstheme="minorHAnsi"/>
+          <w:lang w:val="en"/>
+        </w:rPr>
+        <w:t>teams</w:t>
+      </w:r>
+      <w:proofErr w:type="gramEnd"/>
+      <w:r>
+        <w:rPr>
+          <w:rFonts w:asciiTheme="minorHAnsi" w:eastAsia="Verdana" w:hAnsiTheme="minorHAnsi" w:cstheme="minorHAnsi"/>
+          <w:lang w:val="en"/>
+        </w:rPr>
+        <w:t xml:space="preserve"> docs links and linked in links</w:t>
       </w:r>
     </w:p>
     <w:p>

</xml_diff>